<commit_message>
settled algos to choose
</commit_message>
<xml_diff>
--- a/2022 Practicum.docx
+++ b/2022 Practicum.docx
@@ -281,7 +281,21 @@
           <w:sz w:val="24"/>
           <w:szCs w:val="24"/>
         </w:rPr>
-        <w:t xml:space="preserve"> The algorithm not only has to be accurate in detecting change points within the time series data, but also has a time constraint component. The data is pulled every 10 minutes from 2 servers, therefore we need this </w:t>
+        <w:t xml:space="preserve"> The algorithm not only has to be accurate in detecting change points within the time series data, but also has a time constraint component. The data is pulled every </w:t>
+      </w:r>
+      <w:r>
+        <w:rPr>
+          <w:sz w:val="24"/>
+          <w:szCs w:val="24"/>
+        </w:rPr>
+        <w:t>20</w:t>
+      </w:r>
+      <w:r>
+        <w:rPr>
+          <w:sz w:val="24"/>
+          <w:szCs w:val="24"/>
+        </w:rPr>
+        <w:t xml:space="preserve"> minutes from 2 servers, therefore we need this </w:t>
       </w:r>
       <w:r>
         <w:rPr>
@@ -1222,7 +1236,7 @@
         <w:t>significant</w:t>
       </w:r>
       <w:r>
-        <w:t xml:space="preserve"> changes in a time-series? There are many approaches to address this question, simple CUMSUM can be used to detect changes in data, however in this instance we attempt to reduce the number of false positives that are flagged to the user.</w:t>
+        <w:t xml:space="preserve"> changes in a time-series? There are many approaches to address this question, simple CUSUM can be used to detect changes in data, however in this instance we attempt to reduce the number of false positives that are flagged to the user.</w:t>
       </w:r>
     </w:p>
     <w:p>
@@ -1252,7 +1266,29 @@
       <w:r>
         <w:t xml:space="preserve"> detection algorithms were used, and evaluated. </w:t>
       </w:r>
-    </w:p>
+      <w:r>
+        <w:t xml:space="preserve">Initial attempts included simple change point detections, which were investigated before settling on a much more </w:t>
+      </w:r>
+      <w:r>
+        <w:t>accurate</w:t>
+      </w:r>
+      <w:r>
+        <w:t xml:space="preserve"> ensemble of changepoint detection algorithms</w:t>
+      </w:r>
+      <w:r>
+        <w:t xml:space="preserve">. This was then set out in an ease of use dash board, </w:t>
+      </w:r>
+      <w:proofErr w:type="spellStart"/>
+      <w:r>
+        <w:t>diplaying</w:t>
+      </w:r>
+      <w:proofErr w:type="spellEnd"/>
+      <w:r>
+        <w:t xml:space="preserve"> the highest ranked changes with the most weight, allowing engineers and members of staff to view potential change points in their time series data</w:t>
+      </w:r>
+    </w:p>
+    <w:p/>
+    <w:p/>
     <w:p/>
     <w:p/>
     <w:p/>
@@ -1379,14 +1415,6 @@
           <w:color w:val="auto"/>
         </w:rPr>
         <w:t>Methods</w:t>
-      </w:r>
-    </w:p>
-    <w:p>
-      <w:pPr>
-        <w:ind w:left="720" w:firstLine="720"/>
-      </w:pPr>
-      <w:r>
-        <w:t>test</w:t>
       </w:r>
     </w:p>
     <w:p>

</xml_diff>

<commit_message>
New list or none list model added, as well as dash.py
</commit_message>
<xml_diff>
--- a/2022 Practicum.docx
+++ b/2022 Practicum.docx
@@ -1185,7 +1185,15 @@
         <w:t>changepoint</w:t>
       </w:r>
       <w:r>
-        <w:t xml:space="preserve"> detection methods  as we don’t need real time monitoring. </w:t>
+        <w:t xml:space="preserve"> detection </w:t>
+      </w:r>
+      <w:proofErr w:type="gramStart"/>
+      <w:r>
+        <w:t>methods  as</w:t>
+      </w:r>
+      <w:proofErr w:type="gramEnd"/>
+      <w:r>
+        <w:t xml:space="preserve"> we don’t need real time monitoring. </w:t>
       </w:r>
       <w:r>
         <w:t xml:space="preserve">The different between offline and online change points is </w:t>
@@ -1404,7 +1412,7 @@
         <w:pStyle w:val="Heading1"/>
         <w:numPr>
           <w:ilvl w:val="0"/>
-          <w:numId w:val="11"/>
+          <w:numId w:val="12"/>
         </w:numPr>
         <w:rPr>
           <w:color w:val="auto"/>
@@ -1422,7 +1430,7 @@
         <w:pStyle w:val="Heading1"/>
         <w:numPr>
           <w:ilvl w:val="1"/>
-          <w:numId w:val="11"/>
+          <w:numId w:val="12"/>
         </w:numPr>
         <w:rPr>
           <w:color w:val="auto"/>
@@ -1440,27 +1448,25 @@
         <w:pStyle w:val="Heading1"/>
         <w:numPr>
           <w:ilvl w:val="1"/>
-          <w:numId w:val="11"/>
+          <w:numId w:val="12"/>
         </w:numPr>
         <w:rPr>
           <w:color w:val="auto"/>
         </w:rPr>
       </w:pPr>
-      <w:proofErr w:type="spellStart"/>
       <w:r>
         <w:rPr>
           <w:color w:val="auto"/>
         </w:rPr>
         <w:t>Binseg</w:t>
       </w:r>
-      <w:proofErr w:type="spellEnd"/>
     </w:p>
     <w:p>
       <w:pPr>
         <w:pStyle w:val="Heading1"/>
         <w:numPr>
           <w:ilvl w:val="1"/>
-          <w:numId w:val="11"/>
+          <w:numId w:val="12"/>
         </w:numPr>
         <w:rPr>
           <w:color w:val="auto"/>
@@ -1471,6 +1477,41 @@
           <w:color w:val="auto"/>
         </w:rPr>
         <w:t>Window</w:t>
+      </w:r>
+    </w:p>
+    <w:p>
+      <w:pPr>
+        <w:pStyle w:val="Heading1"/>
+        <w:numPr>
+          <w:ilvl w:val="1"/>
+          <w:numId w:val="12"/>
+        </w:numPr>
+        <w:rPr>
+          <w:color w:val="auto"/>
+        </w:rPr>
+      </w:pPr>
+      <w:r>
+        <w:rPr>
+          <w:color w:val="auto"/>
+        </w:rPr>
+        <w:t>Bayesian online change point detection</w:t>
+      </w:r>
+    </w:p>
+    <w:p/>
+    <w:p>
+      <w:r>
+        <w:t xml:space="preserve">The methods above show the different change point detection </w:t>
+      </w:r>
+      <w:r>
+        <w:t>algorithms</w:t>
+      </w:r>
+      <w:r>
+        <w:t xml:space="preserve"> attempted within this project.  </w:t>
+      </w:r>
+    </w:p>
+    <w:p>
+      <w:r>
+        <w:t>The focus after testing all the above changepoint detection algorithms was then to find the quickest and most accurate one. Given the time constraints mentions above, we wanted the algorithm chosen to be reasonably quick, allowing sufficient time in between data pulldowns, to get a good picture of any significant changes within the time series data</w:t>
       </w:r>
     </w:p>
     <w:p/>
@@ -2053,6 +2094,92 @@
     </w:lvl>
   </w:abstractNum>
   <w:abstractNum w:abstractNumId="2" w15:restartNumberingAfterBreak="0">
+    <w:nsid w:val="30A60839"/>
+    <w:multiLevelType w:val="multilevel"/>
+    <w:tmpl w:val="0809001F"/>
+    <w:lvl w:ilvl="0">
+      <w:start w:val="1"/>
+      <w:numFmt w:val="decimal"/>
+      <w:lvlText w:val="%1."/>
+      <w:lvlJc w:val="left"/>
+      <w:pPr>
+        <w:ind w:left="360" w:hanging="360"/>
+      </w:pPr>
+    </w:lvl>
+    <w:lvl w:ilvl="1">
+      <w:start w:val="1"/>
+      <w:numFmt w:val="decimal"/>
+      <w:lvlText w:val="%1.%2."/>
+      <w:lvlJc w:val="left"/>
+      <w:pPr>
+        <w:ind w:left="792" w:hanging="432"/>
+      </w:pPr>
+    </w:lvl>
+    <w:lvl w:ilvl="2">
+      <w:start w:val="1"/>
+      <w:numFmt w:val="decimal"/>
+      <w:lvlText w:val="%1.%2.%3."/>
+      <w:lvlJc w:val="left"/>
+      <w:pPr>
+        <w:ind w:left="1224" w:hanging="504"/>
+      </w:pPr>
+    </w:lvl>
+    <w:lvl w:ilvl="3">
+      <w:start w:val="1"/>
+      <w:numFmt w:val="decimal"/>
+      <w:lvlText w:val="%1.%2.%3.%4."/>
+      <w:lvlJc w:val="left"/>
+      <w:pPr>
+        <w:ind w:left="1728" w:hanging="648"/>
+      </w:pPr>
+    </w:lvl>
+    <w:lvl w:ilvl="4">
+      <w:start w:val="1"/>
+      <w:numFmt w:val="decimal"/>
+      <w:lvlText w:val="%1.%2.%3.%4.%5."/>
+      <w:lvlJc w:val="left"/>
+      <w:pPr>
+        <w:ind w:left="2232" w:hanging="792"/>
+      </w:pPr>
+    </w:lvl>
+    <w:lvl w:ilvl="5">
+      <w:start w:val="1"/>
+      <w:numFmt w:val="decimal"/>
+      <w:lvlText w:val="%1.%2.%3.%4.%5.%6."/>
+      <w:lvlJc w:val="left"/>
+      <w:pPr>
+        <w:ind w:left="2736" w:hanging="936"/>
+      </w:pPr>
+    </w:lvl>
+    <w:lvl w:ilvl="6">
+      <w:start w:val="1"/>
+      <w:numFmt w:val="decimal"/>
+      <w:lvlText w:val="%1.%2.%3.%4.%5.%6.%7."/>
+      <w:lvlJc w:val="left"/>
+      <w:pPr>
+        <w:ind w:left="3240" w:hanging="1080"/>
+      </w:pPr>
+    </w:lvl>
+    <w:lvl w:ilvl="7">
+      <w:start w:val="1"/>
+      <w:numFmt w:val="decimal"/>
+      <w:lvlText w:val="%1.%2.%3.%4.%5.%6.%7.%8."/>
+      <w:lvlJc w:val="left"/>
+      <w:pPr>
+        <w:ind w:left="3744" w:hanging="1224"/>
+      </w:pPr>
+    </w:lvl>
+    <w:lvl w:ilvl="8">
+      <w:start w:val="1"/>
+      <w:numFmt w:val="decimal"/>
+      <w:lvlText w:val="%1.%2.%3.%4.%5.%6.%7.%8.%9."/>
+      <w:lvlJc w:val="left"/>
+      <w:pPr>
+        <w:ind w:left="4320" w:hanging="1440"/>
+      </w:pPr>
+    </w:lvl>
+  </w:abstractNum>
+  <w:abstractNum w:abstractNumId="3" w15:restartNumberingAfterBreak="0">
     <w:nsid w:val="47222795"/>
     <w:multiLevelType w:val="multilevel"/>
     <w:tmpl w:val="0809001F"/>
@@ -2138,7 +2265,7 @@
       </w:pPr>
     </w:lvl>
   </w:abstractNum>
-  <w:abstractNum w:abstractNumId="3" w15:restartNumberingAfterBreak="0">
+  <w:abstractNum w:abstractNumId="4" w15:restartNumberingAfterBreak="0">
     <w:nsid w:val="49586AFA"/>
     <w:multiLevelType w:val="multilevel"/>
     <w:tmpl w:val="B6F8CEA0"/>
@@ -2224,7 +2351,7 @@
       </w:pPr>
     </w:lvl>
   </w:abstractNum>
-  <w:abstractNum w:abstractNumId="4" w15:restartNumberingAfterBreak="0">
+  <w:abstractNum w:abstractNumId="5" w15:restartNumberingAfterBreak="0">
     <w:nsid w:val="4FA2437D"/>
     <w:multiLevelType w:val="multilevel"/>
     <w:tmpl w:val="0809001F"/>
@@ -2310,7 +2437,7 @@
       </w:pPr>
     </w:lvl>
   </w:abstractNum>
-  <w:abstractNum w:abstractNumId="5" w15:restartNumberingAfterBreak="0">
+  <w:abstractNum w:abstractNumId="6" w15:restartNumberingAfterBreak="0">
     <w:nsid w:val="580D3650"/>
     <w:multiLevelType w:val="multilevel"/>
     <w:tmpl w:val="5E7C0E8A"/>
@@ -2396,7 +2523,7 @@
       </w:pPr>
     </w:lvl>
   </w:abstractNum>
-  <w:abstractNum w:abstractNumId="6" w15:restartNumberingAfterBreak="0">
+  <w:abstractNum w:abstractNumId="7" w15:restartNumberingAfterBreak="0">
     <w:nsid w:val="617649E7"/>
     <w:multiLevelType w:val="multilevel"/>
     <w:tmpl w:val="0809001F"/>
@@ -2482,7 +2609,7 @@
       </w:pPr>
     </w:lvl>
   </w:abstractNum>
-  <w:abstractNum w:abstractNumId="7" w15:restartNumberingAfterBreak="0">
+  <w:abstractNum w:abstractNumId="8" w15:restartNumberingAfterBreak="0">
     <w:nsid w:val="636F6841"/>
     <w:multiLevelType w:val="multilevel"/>
     <w:tmpl w:val="0809001F"/>
@@ -2568,7 +2695,7 @@
       </w:pPr>
     </w:lvl>
   </w:abstractNum>
-  <w:abstractNum w:abstractNumId="8" w15:restartNumberingAfterBreak="0">
+  <w:abstractNum w:abstractNumId="9" w15:restartNumberingAfterBreak="0">
     <w:nsid w:val="65496EC0"/>
     <w:multiLevelType w:val="multilevel"/>
     <w:tmpl w:val="0809001F"/>
@@ -2654,7 +2781,7 @@
       </w:pPr>
     </w:lvl>
   </w:abstractNum>
-  <w:abstractNum w:abstractNumId="9" w15:restartNumberingAfterBreak="0">
+  <w:abstractNum w:abstractNumId="10" w15:restartNumberingAfterBreak="0">
     <w:nsid w:val="70693A35"/>
     <w:multiLevelType w:val="multilevel"/>
     <w:tmpl w:val="0809001F"/>
@@ -2740,7 +2867,7 @@
       </w:pPr>
     </w:lvl>
   </w:abstractNum>
-  <w:abstractNum w:abstractNumId="10" w15:restartNumberingAfterBreak="0">
+  <w:abstractNum w:abstractNumId="11" w15:restartNumberingAfterBreak="0">
     <w:nsid w:val="7F064BF9"/>
     <w:multiLevelType w:val="multilevel"/>
     <w:tmpl w:val="0809001F"/>
@@ -2827,37 +2954,40 @@
     </w:lvl>
   </w:abstractNum>
   <w:num w:numId="1" w16cid:durableId="993798088">
+    <w:abstractNumId w:val="5"/>
+  </w:num>
+  <w:num w:numId="2" w16cid:durableId="1397359174">
+    <w:abstractNumId w:val="9"/>
+  </w:num>
+  <w:num w:numId="3" w16cid:durableId="1330720075">
     <w:abstractNumId w:val="4"/>
   </w:num>
-  <w:num w:numId="2" w16cid:durableId="1397359174">
-    <w:abstractNumId w:val="8"/>
-  </w:num>
-  <w:num w:numId="3" w16cid:durableId="1330720075">
-    <w:abstractNumId w:val="3"/>
-  </w:num>
   <w:num w:numId="4" w16cid:durableId="1319573964">
-    <w:abstractNumId w:val="6"/>
+    <w:abstractNumId w:val="7"/>
   </w:num>
   <w:num w:numId="5" w16cid:durableId="431169034">
     <w:abstractNumId w:val="0"/>
   </w:num>
   <w:num w:numId="6" w16cid:durableId="139814923">
-    <w:abstractNumId w:val="2"/>
+    <w:abstractNumId w:val="3"/>
   </w:num>
   <w:num w:numId="7" w16cid:durableId="1806507998">
-    <w:abstractNumId w:val="5"/>
+    <w:abstractNumId w:val="6"/>
   </w:num>
   <w:num w:numId="8" w16cid:durableId="1603801201">
     <w:abstractNumId w:val="1"/>
   </w:num>
   <w:num w:numId="9" w16cid:durableId="545145629">
-    <w:abstractNumId w:val="9"/>
+    <w:abstractNumId w:val="10"/>
   </w:num>
   <w:num w:numId="10" w16cid:durableId="2082560806">
-    <w:abstractNumId w:val="10"/>
+    <w:abstractNumId w:val="11"/>
   </w:num>
   <w:num w:numId="11" w16cid:durableId="1751074078">
-    <w:abstractNumId w:val="7"/>
+    <w:abstractNumId w:val="8"/>
+  </w:num>
+  <w:num w:numId="12" w16cid:durableId="577832927">
+    <w:abstractNumId w:val="2"/>
   </w:num>
 </w:numbering>
 </file>

</xml_diff>

<commit_message>
updated changes to utility and old methods as well as new
</commit_message>
<xml_diff>
--- a/2022 Practicum.docx
+++ b/2022 Practicum.docx
@@ -166,7 +166,7 @@
         </w:rPr>
       </w:pPr>
       <w:bookmarkStart w:id="1" w:name="_Toc106640805"/>
-      <w:bookmarkStart w:id="2" w:name="_Toc107150654"/>
+      <w:bookmarkStart w:id="2" w:name="_Toc107745114"/>
       <w:r>
         <w:rPr>
           <w:color w:val="auto"/>
@@ -368,7 +368,7 @@
         <w:br w:type="page"/>
       </w:r>
     </w:p>
-    <w:bookmarkStart w:id="3" w:name="_Toc107150655" w:displacedByCustomXml="next"/>
+    <w:bookmarkStart w:id="3" w:name="_Toc107745115" w:displacedByCustomXml="next"/>
     <w:sdt>
       <w:sdtPr>
         <w:rPr>
@@ -418,7 +418,7 @@
           <w:r>
             <w:fldChar w:fldCharType="separate"/>
           </w:r>
-          <w:hyperlink w:anchor="_Toc107150654" w:history="1">
+          <w:hyperlink w:anchor="_Toc107745114" w:history="1">
             <w:r>
               <w:rPr>
                 <w:rStyle w:val="Hyperlink"/>
@@ -445,7 +445,7 @@
                 <w:noProof/>
                 <w:webHidden/>
               </w:rPr>
-              <w:instrText xml:space="preserve"> PAGEREF _Toc107150654 \h </w:instrText>
+              <w:instrText xml:space="preserve"> PAGEREF _Toc107745114 \h </w:instrText>
             </w:r>
             <w:r>
               <w:rPr>
@@ -485,7 +485,7 @@
               <w:lang w:val="en-GB" w:eastAsia="en-GB"/>
             </w:rPr>
           </w:pPr>
-          <w:hyperlink w:anchor="_Toc107150655" w:history="1">
+          <w:hyperlink w:anchor="_Toc107745115" w:history="1">
             <w:r>
               <w:rPr>
                 <w:rStyle w:val="Hyperlink"/>
@@ -512,7 +512,7 @@
                 <w:noProof/>
                 <w:webHidden/>
               </w:rPr>
-              <w:instrText xml:space="preserve"> PAGEREF _Toc107150655 \h </w:instrText>
+              <w:instrText xml:space="preserve"> PAGEREF _Toc107745115 \h </w:instrText>
             </w:r>
             <w:r>
               <w:rPr>
@@ -555,7 +555,7 @@
               <w:lang w:val="en-GB" w:eastAsia="en-GB"/>
             </w:rPr>
           </w:pPr>
-          <w:hyperlink w:anchor="_Toc107150656" w:history="1">
+          <w:hyperlink w:anchor="_Toc107745116" w:history="1">
             <w:r>
               <w:rPr>
                 <w:rStyle w:val="Hyperlink"/>
@@ -597,7 +597,7 @@
                 <w:noProof/>
                 <w:webHidden/>
               </w:rPr>
-              <w:instrText xml:space="preserve"> PAGEREF _Toc107150656 \h </w:instrText>
+              <w:instrText xml:space="preserve"> PAGEREF _Toc107745116 \h </w:instrText>
             </w:r>
             <w:r>
               <w:rPr>
@@ -640,7 +640,7 @@
               <w:lang w:val="en-GB" w:eastAsia="en-GB"/>
             </w:rPr>
           </w:pPr>
-          <w:hyperlink w:anchor="_Toc107150657" w:history="1">
+          <w:hyperlink w:anchor="_Toc107745117" w:history="1">
             <w:r>
               <w:rPr>
                 <w:rStyle w:val="Hyperlink"/>
@@ -661,6 +661,91 @@
                 <w:rStyle w:val="Hyperlink"/>
                 <w:noProof/>
               </w:rPr>
+              <w:t>Problem Statement</w:t>
+            </w:r>
+            <w:r>
+              <w:rPr>
+                <w:noProof/>
+                <w:webHidden/>
+              </w:rPr>
+              <w:tab/>
+            </w:r>
+            <w:r>
+              <w:rPr>
+                <w:noProof/>
+                <w:webHidden/>
+              </w:rPr>
+              <w:fldChar w:fldCharType="begin"/>
+            </w:r>
+            <w:r>
+              <w:rPr>
+                <w:noProof/>
+                <w:webHidden/>
+              </w:rPr>
+              <w:instrText xml:space="preserve"> PAGEREF _Toc107745117 \h </w:instrText>
+            </w:r>
+            <w:r>
+              <w:rPr>
+                <w:noProof/>
+                <w:webHidden/>
+              </w:rPr>
+            </w:r>
+            <w:r>
+              <w:rPr>
+                <w:noProof/>
+                <w:webHidden/>
+              </w:rPr>
+              <w:fldChar w:fldCharType="separate"/>
+            </w:r>
+            <w:r>
+              <w:rPr>
+                <w:noProof/>
+                <w:webHidden/>
+              </w:rPr>
+              <w:t>5</w:t>
+            </w:r>
+            <w:r>
+              <w:rPr>
+                <w:noProof/>
+                <w:webHidden/>
+              </w:rPr>
+              <w:fldChar w:fldCharType="end"/>
+            </w:r>
+          </w:hyperlink>
+        </w:p>
+        <w:p>
+          <w:pPr>
+            <w:pStyle w:val="TOC1"/>
+            <w:tabs>
+              <w:tab w:val="left" w:pos="440"/>
+            </w:tabs>
+            <w:rPr>
+              <w:rFonts w:cstheme="minorBidi"/>
+              <w:noProof/>
+              <w:lang w:val="en-GB" w:eastAsia="en-GB"/>
+            </w:rPr>
+          </w:pPr>
+          <w:hyperlink w:anchor="_Toc107745118" w:history="1">
+            <w:r>
+              <w:rPr>
+                <w:rStyle w:val="Hyperlink"/>
+                <w:noProof/>
+              </w:rPr>
+              <w:t>1.</w:t>
+            </w:r>
+            <w:r>
+              <w:rPr>
+                <w:rFonts w:cstheme="minorBidi"/>
+                <w:noProof/>
+                <w:lang w:val="en-GB" w:eastAsia="en-GB"/>
+              </w:rPr>
+              <w:tab/>
+            </w:r>
+            <w:r>
+              <w:rPr>
+                <w:rStyle w:val="Hyperlink"/>
+                <w:noProof/>
+              </w:rPr>
               <w:t>Methods</w:t>
             </w:r>
             <w:r>
@@ -682,7 +767,7 @@
                 <w:noProof/>
                 <w:webHidden/>
               </w:rPr>
-              <w:instrText xml:space="preserve"> PAGEREF _Toc107150657 \h </w:instrText>
+              <w:instrText xml:space="preserve"> PAGEREF _Toc107745118 \h </w:instrText>
             </w:r>
             <w:r>
               <w:rPr>
@@ -702,7 +787,7 @@
                 <w:noProof/>
                 <w:webHidden/>
               </w:rPr>
-              <w:t>3</w:t>
+              <w:t>5</w:t>
             </w:r>
             <w:r>
               <w:rPr>
@@ -725,13 +810,13 @@
               <w:lang w:val="en-GB" w:eastAsia="en-GB"/>
             </w:rPr>
           </w:pPr>
-          <w:hyperlink w:anchor="_Toc107150658" w:history="1">
+          <w:hyperlink w:anchor="_Toc107745119" w:history="1">
             <w:r>
               <w:rPr>
                 <w:rStyle w:val="Hyperlink"/>
                 <w:noProof/>
               </w:rPr>
-              <w:t>2.1.</w:t>
+              <w:t>1.1.</w:t>
             </w:r>
             <w:r>
               <w:rPr>
@@ -746,7 +831,7 @@
                 <w:rStyle w:val="Hyperlink"/>
                 <w:noProof/>
               </w:rPr>
-              <w:t>Method 1</w:t>
+              <w:t>PELT</w:t>
             </w:r>
             <w:r>
               <w:rPr>
@@ -767,7 +852,7 @@
                 <w:noProof/>
                 <w:webHidden/>
               </w:rPr>
-              <w:instrText xml:space="preserve"> PAGEREF _Toc107150658 \h </w:instrText>
+              <w:instrText xml:space="preserve"> PAGEREF _Toc107745119 \h </w:instrText>
             </w:r>
             <w:r>
               <w:rPr>
@@ -787,7 +872,7 @@
                 <w:noProof/>
                 <w:webHidden/>
               </w:rPr>
-              <w:t>3</w:t>
+              <w:t>5</w:t>
             </w:r>
             <w:r>
               <w:rPr>
@@ -810,13 +895,13 @@
               <w:lang w:val="en-GB" w:eastAsia="en-GB"/>
             </w:rPr>
           </w:pPr>
-          <w:hyperlink w:anchor="_Toc107150659" w:history="1">
+          <w:hyperlink w:anchor="_Toc107745120" w:history="1">
             <w:r>
               <w:rPr>
                 <w:rStyle w:val="Hyperlink"/>
                 <w:noProof/>
               </w:rPr>
-              <w:t>2.2.</w:t>
+              <w:t>1.2.</w:t>
             </w:r>
             <w:r>
               <w:rPr>
@@ -831,7 +916,7 @@
                 <w:rStyle w:val="Hyperlink"/>
                 <w:noProof/>
               </w:rPr>
-              <w:t>Method 2</w:t>
+              <w:t>Binseg</w:t>
             </w:r>
             <w:r>
               <w:rPr>
@@ -852,7 +937,7 @@
                 <w:noProof/>
                 <w:webHidden/>
               </w:rPr>
-              <w:instrText xml:space="preserve"> PAGEREF _Toc107150659 \h </w:instrText>
+              <w:instrText xml:space="preserve"> PAGEREF _Toc107745120 \h </w:instrText>
             </w:r>
             <w:r>
               <w:rPr>
@@ -872,7 +957,177 @@
                 <w:noProof/>
                 <w:webHidden/>
               </w:rPr>
-              <w:t>3</w:t>
+              <w:t>5</w:t>
+            </w:r>
+            <w:r>
+              <w:rPr>
+                <w:noProof/>
+                <w:webHidden/>
+              </w:rPr>
+              <w:fldChar w:fldCharType="end"/>
+            </w:r>
+          </w:hyperlink>
+        </w:p>
+        <w:p>
+          <w:pPr>
+            <w:pStyle w:val="TOC1"/>
+            <w:tabs>
+              <w:tab w:val="left" w:pos="660"/>
+            </w:tabs>
+            <w:rPr>
+              <w:rFonts w:cstheme="minorBidi"/>
+              <w:noProof/>
+              <w:lang w:val="en-GB" w:eastAsia="en-GB"/>
+            </w:rPr>
+          </w:pPr>
+          <w:hyperlink w:anchor="_Toc107745121" w:history="1">
+            <w:r>
+              <w:rPr>
+                <w:rStyle w:val="Hyperlink"/>
+                <w:noProof/>
+              </w:rPr>
+              <w:t>1.3.</w:t>
+            </w:r>
+            <w:r>
+              <w:rPr>
+                <w:rFonts w:cstheme="minorBidi"/>
+                <w:noProof/>
+                <w:lang w:val="en-GB" w:eastAsia="en-GB"/>
+              </w:rPr>
+              <w:tab/>
+            </w:r>
+            <w:r>
+              <w:rPr>
+                <w:rStyle w:val="Hyperlink"/>
+                <w:noProof/>
+              </w:rPr>
+              <w:t>Window</w:t>
+            </w:r>
+            <w:r>
+              <w:rPr>
+                <w:noProof/>
+                <w:webHidden/>
+              </w:rPr>
+              <w:tab/>
+            </w:r>
+            <w:r>
+              <w:rPr>
+                <w:noProof/>
+                <w:webHidden/>
+              </w:rPr>
+              <w:fldChar w:fldCharType="begin"/>
+            </w:r>
+            <w:r>
+              <w:rPr>
+                <w:noProof/>
+                <w:webHidden/>
+              </w:rPr>
+              <w:instrText xml:space="preserve"> PAGEREF _Toc107745121 \h </w:instrText>
+            </w:r>
+            <w:r>
+              <w:rPr>
+                <w:noProof/>
+                <w:webHidden/>
+              </w:rPr>
+            </w:r>
+            <w:r>
+              <w:rPr>
+                <w:noProof/>
+                <w:webHidden/>
+              </w:rPr>
+              <w:fldChar w:fldCharType="separate"/>
+            </w:r>
+            <w:r>
+              <w:rPr>
+                <w:noProof/>
+                <w:webHidden/>
+              </w:rPr>
+              <w:t>5</w:t>
+            </w:r>
+            <w:r>
+              <w:rPr>
+                <w:noProof/>
+                <w:webHidden/>
+              </w:rPr>
+              <w:fldChar w:fldCharType="end"/>
+            </w:r>
+          </w:hyperlink>
+        </w:p>
+        <w:p>
+          <w:pPr>
+            <w:pStyle w:val="TOC1"/>
+            <w:tabs>
+              <w:tab w:val="left" w:pos="660"/>
+            </w:tabs>
+            <w:rPr>
+              <w:rFonts w:cstheme="minorBidi"/>
+              <w:noProof/>
+              <w:lang w:val="en-GB" w:eastAsia="en-GB"/>
+            </w:rPr>
+          </w:pPr>
+          <w:hyperlink w:anchor="_Toc107745122" w:history="1">
+            <w:r>
+              <w:rPr>
+                <w:rStyle w:val="Hyperlink"/>
+                <w:noProof/>
+              </w:rPr>
+              <w:t>1.4.</w:t>
+            </w:r>
+            <w:r>
+              <w:rPr>
+                <w:rFonts w:cstheme="minorBidi"/>
+                <w:noProof/>
+                <w:lang w:val="en-GB" w:eastAsia="en-GB"/>
+              </w:rPr>
+              <w:tab/>
+            </w:r>
+            <w:r>
+              <w:rPr>
+                <w:rStyle w:val="Hyperlink"/>
+                <w:noProof/>
+              </w:rPr>
+              <w:t>Bayesian online change point detection</w:t>
+            </w:r>
+            <w:r>
+              <w:rPr>
+                <w:noProof/>
+                <w:webHidden/>
+              </w:rPr>
+              <w:tab/>
+            </w:r>
+            <w:r>
+              <w:rPr>
+                <w:noProof/>
+                <w:webHidden/>
+              </w:rPr>
+              <w:fldChar w:fldCharType="begin"/>
+            </w:r>
+            <w:r>
+              <w:rPr>
+                <w:noProof/>
+                <w:webHidden/>
+              </w:rPr>
+              <w:instrText xml:space="preserve"> PAGEREF _Toc107745122 \h </w:instrText>
+            </w:r>
+            <w:r>
+              <w:rPr>
+                <w:noProof/>
+                <w:webHidden/>
+              </w:rPr>
+            </w:r>
+            <w:r>
+              <w:rPr>
+                <w:noProof/>
+                <w:webHidden/>
+              </w:rPr>
+              <w:fldChar w:fldCharType="separate"/>
+            </w:r>
+            <w:r>
+              <w:rPr>
+                <w:noProof/>
+                <w:webHidden/>
+              </w:rPr>
+              <w:t>5</w:t>
             </w:r>
             <w:r>
               <w:rPr>
@@ -892,7 +1147,7 @@
               <w:lang w:val="en-GB" w:eastAsia="en-GB"/>
             </w:rPr>
           </w:pPr>
-          <w:hyperlink w:anchor="_Toc107150660" w:history="1">
+          <w:hyperlink w:anchor="_Toc107745123" w:history="1">
             <w:r>
               <w:rPr>
                 <w:rStyle w:val="Hyperlink"/>
@@ -919,7 +1174,7 @@
                 <w:noProof/>
                 <w:webHidden/>
               </w:rPr>
-              <w:instrText xml:space="preserve"> PAGEREF _Toc107150660 \h </w:instrText>
+              <w:instrText xml:space="preserve"> PAGEREF _Toc107745123 \h </w:instrText>
             </w:r>
             <w:r>
               <w:rPr>
@@ -939,7 +1194,7 @@
                 <w:noProof/>
                 <w:webHidden/>
               </w:rPr>
-              <w:t>4</w:t>
+              <w:t>6</w:t>
             </w:r>
             <w:r>
               <w:rPr>
@@ -999,7 +1254,7 @@
           <w:color w:val="auto"/>
         </w:rPr>
       </w:pPr>
-      <w:bookmarkStart w:id="4" w:name="_Toc107150656"/>
+      <w:bookmarkStart w:id="4" w:name="_Toc107745116"/>
       <w:r>
         <w:rPr>
           <w:color w:val="auto"/>
@@ -1144,6 +1399,7 @@
     </w:p>
     <w:p>
       <w:r>
+        <w:lastRenderedPageBreak/>
         <w:t>Changepoint Detection is a well-researched area of time series analysis</w:t>
       </w:r>
       <w:r>
@@ -1185,22 +1441,10 @@
         <w:t>changepoint</w:t>
       </w:r>
       <w:r>
-        <w:t xml:space="preserve"> detection </w:t>
-      </w:r>
-      <w:proofErr w:type="gramStart"/>
-      <w:r>
-        <w:t>methods  as</w:t>
-      </w:r>
-      <w:proofErr w:type="gramEnd"/>
-      <w:r>
-        <w:t xml:space="preserve"> we don’t need real time monitoring. </w:t>
-      </w:r>
-      <w:r>
-        <w:t xml:space="preserve">The different between offline and online change points is </w:t>
-      </w:r>
-      <w:r>
-        <w:lastRenderedPageBreak/>
-        <w:t xml:space="preserve">essentially as </w:t>
+        <w:t xml:space="preserve"> detection methods  as we don’t need real time monitoring. </w:t>
+      </w:r>
+      <w:r>
+        <w:t xml:space="preserve">The different between offline and online change points is essentially as </w:t>
       </w:r>
       <w:r>
         <w:t>follows</w:t>
@@ -1286,11 +1530,9 @@
       <w:r>
         <w:t xml:space="preserve">. This was then set out in an ease of use dash board, </w:t>
       </w:r>
-      <w:proofErr w:type="spellStart"/>
-      <w:r>
-        <w:t>diplaying</w:t>
-      </w:r>
-      <w:proofErr w:type="spellEnd"/>
+      <w:r>
+        <w:t>displaying</w:t>
+      </w:r>
       <w:r>
         <w:t xml:space="preserve"> the highest ranked changes with the most weight, allowing engineers and members of staff to view potential change points in their time series data</w:t>
       </w:r>
@@ -1316,6 +1558,7 @@
           <w:color w:val="auto"/>
         </w:rPr>
       </w:pPr>
+      <w:bookmarkStart w:id="5" w:name="_Toc107745117"/>
       <w:r>
         <w:rPr>
           <w:color w:val="auto"/>
@@ -1323,6 +1566,7 @@
         <w:lastRenderedPageBreak/>
         <w:t>Problem Statement</w:t>
       </w:r>
+      <w:bookmarkEnd w:id="5"/>
     </w:p>
     <w:p>
       <w:r>
@@ -1418,12 +1662,14 @@
           <w:color w:val="auto"/>
         </w:rPr>
       </w:pPr>
+      <w:bookmarkStart w:id="6" w:name="_Toc107745118"/>
       <w:r>
         <w:rPr>
           <w:color w:val="auto"/>
         </w:rPr>
         <w:t>Methods</w:t>
       </w:r>
+      <w:bookmarkEnd w:id="6"/>
     </w:p>
     <w:p>
       <w:pPr>
@@ -1436,12 +1682,14 @@
           <w:color w:val="auto"/>
         </w:rPr>
       </w:pPr>
+      <w:bookmarkStart w:id="7" w:name="_Toc107745119"/>
       <w:r>
         <w:rPr>
           <w:color w:val="auto"/>
         </w:rPr>
         <w:t>PELT</w:t>
       </w:r>
+      <w:bookmarkEnd w:id="7"/>
     </w:p>
     <w:p>
       <w:pPr>
@@ -1454,12 +1702,14 @@
           <w:color w:val="auto"/>
         </w:rPr>
       </w:pPr>
+      <w:bookmarkStart w:id="8" w:name="_Toc107745120"/>
       <w:r>
         <w:rPr>
           <w:color w:val="auto"/>
         </w:rPr>
         <w:t>Binseg</w:t>
       </w:r>
+      <w:bookmarkEnd w:id="8"/>
     </w:p>
     <w:p>
       <w:pPr>
@@ -1472,12 +1722,14 @@
           <w:color w:val="auto"/>
         </w:rPr>
       </w:pPr>
+      <w:bookmarkStart w:id="9" w:name="_Toc107745121"/>
       <w:r>
         <w:rPr>
           <w:color w:val="auto"/>
         </w:rPr>
         <w:t>Window</w:t>
       </w:r>
+      <w:bookmarkEnd w:id="9"/>
     </w:p>
     <w:p>
       <w:pPr>
@@ -1490,12 +1742,14 @@
           <w:color w:val="auto"/>
         </w:rPr>
       </w:pPr>
+      <w:bookmarkStart w:id="10" w:name="_Toc107745122"/>
       <w:r>
         <w:rPr>
           <w:color w:val="auto"/>
         </w:rPr>
         <w:t>Bayesian online change point detection</w:t>
       </w:r>
+      <w:bookmarkEnd w:id="10"/>
     </w:p>
     <w:p/>
     <w:p>
@@ -1509,17 +1763,14 @@
         <w:t xml:space="preserve"> attempted within this project.  </w:t>
       </w:r>
     </w:p>
-    <w:p>
-      <w:r>
-        <w:t>The focus after testing all the above changepoint detection algorithms was then to find the quickest and most accurate one. Given the time constraints mentions above, we wanted the algorithm chosen to be reasonably quick, allowing sufficient time in between data pulldowns, to get a good picture of any significant changes within the time series data</w:t>
-      </w:r>
-    </w:p>
     <w:p/>
-    <w:p/>
-    <w:p>
+    <w:p>
+      <w:r>
+        <w:t xml:space="preserve">The ruptures library was the chosen unsupervised machine learning library used to find the unknown number of changepoints within each multivariate time series. </w:t>
+      </w:r>
       <w:sdt>
         <w:sdtPr>
-          <w:id w:val="-1783482277"/>
+          <w:id w:val="-1943682356"/>
           <w:citation/>
         </w:sdtPr>
         <w:sdtContent>
@@ -1527,7 +1778,7 @@
             <w:fldChar w:fldCharType="begin"/>
           </w:r>
           <w:r>
-            <w:instrText xml:space="preserve">CITATION Sal22 \y  \l 2057 </w:instrText>
+            <w:instrText xml:space="preserve">CITATION Git22 \l 2057 </w:instrText>
           </w:r>
           <w:r>
             <w:fldChar w:fldCharType="separate"/>
@@ -1536,14 +1787,82 @@
             <w:rPr>
               <w:noProof/>
             </w:rPr>
-            <w:t>(Sales Force)</w:t>
+            <w:t>(Ruptures python library, 2022)</w:t>
           </w:r>
           <w:r>
             <w:fldChar w:fldCharType="end"/>
           </w:r>
         </w:sdtContent>
       </w:sdt>
-    </w:p>
+      <w:r>
+        <w:t xml:space="preserve"> This was chosen after trials of other similar libraries, as it was much more customisable for the outcome of this project. </w:t>
+      </w:r>
+    </w:p>
+    <w:p>
+      <w:r>
+        <w:t>Initially</w:t>
+      </w:r>
+      <w:r>
+        <w:t xml:space="preserve">, trials of each of the 4 previous highlighted models showed mixed results </w:t>
+      </w:r>
+      <w:r>
+        <w:t>(put results in here)</w:t>
+      </w:r>
+    </w:p>
+    <w:p/>
+    <w:p>
+      <w:r>
+        <w:t xml:space="preserve">We can see that for some plots, different algorithms are better under certain situations. After this, I attempted to combine each of the potential algorithms, </w:t>
+      </w:r>
+    </w:p>
+    <w:p/>
+    <w:p>
+      <w:r>
+        <w:t xml:space="preserve">The focus after testing all the above changepoint detection algorithms was then to find the quickest and most accurate one. Given the time constraints mentions above, we wanted the algorithm chosen to be reasonably quick, allowing sufficient time in between data pulldowns, to get a good </w:t>
+      </w:r>
+      <w:r>
+        <w:lastRenderedPageBreak/>
+        <w:t>picture of any significant changes within the time series data</w:t>
+      </w:r>
+      <w:r>
+        <w:t xml:space="preserve">. Part of the methodology for achieving this was using both multiprocessing and multithreading within python. This allows us to maximise the speed for iterations through the data of cell sites </w:t>
+      </w:r>
+      <w:sdt>
+        <w:sdtPr>
+          <w:id w:val="1220864861"/>
+          <w:citation/>
+        </w:sdtPr>
+        <w:sdtContent>
+          <w:r>
+            <w:fldChar w:fldCharType="begin"/>
+          </w:r>
+          <w:r>
+            <w:instrText xml:space="preserve"> CITATION sta22 \l 2057 </w:instrText>
+          </w:r>
+          <w:r>
+            <w:fldChar w:fldCharType="separate"/>
+          </w:r>
+          <w:r>
+            <w:rPr>
+              <w:noProof/>
+            </w:rPr>
+            <w:t>(stack-overflow, 2022)</w:t>
+          </w:r>
+          <w:r>
+            <w:fldChar w:fldCharType="end"/>
+          </w:r>
+        </w:sdtContent>
+      </w:sdt>
+      <w:r>
+        <w:t xml:space="preserve"> This meant testing each CPDE</w:t>
+      </w:r>
+      <w:r>
+        <w:t xml:space="preserve"> scaling aggregation was doable within a reasonable timeframe. The results are shown below.</w:t>
+      </w:r>
+    </w:p>
+    <w:p/>
+    <w:p/>
+    <w:p/>
     <w:p/>
     <w:sdt>
       <w:sdtPr>
@@ -1577,7 +1896,7 @@
         <w:br w:type="page"/>
       </w:r>
     </w:p>
-    <w:bookmarkStart w:id="5" w:name="_Toc107150660" w:displacedByCustomXml="next"/>
+    <w:bookmarkStart w:id="11" w:name="_Toc107745123" w:displacedByCustomXml="next"/>
     <w:sdt>
       <w:sdtPr>
         <w:rPr>
@@ -1600,7 +1919,7 @@
           <w:r>
             <w:t>References</w:t>
           </w:r>
-          <w:bookmarkEnd w:id="5"/>
+          <w:bookmarkEnd w:id="11"/>
         </w:p>
         <w:sdt>
           <w:sdtPr>
@@ -1763,6 +2082,55 @@
                 <w:rPr>
                   <w:noProof/>
                 </w:rPr>
+                <w:t xml:space="preserve">Ruptures python library, 2022. </w:t>
+              </w:r>
+              <w:r>
+                <w:rPr>
+                  <w:i/>
+                  <w:iCs/>
+                  <w:noProof/>
+                </w:rPr>
+                <w:t xml:space="preserve">ruptures python library. </w:t>
+              </w:r>
+              <w:r>
+                <w:rPr>
+                  <w:noProof/>
+                </w:rPr>
+                <w:t xml:space="preserve">[Online] </w:t>
+              </w:r>
+              <w:r>
+                <w:rPr>
+                  <w:noProof/>
+                </w:rPr>
+                <w:br/>
+                <w:t xml:space="preserve">Available at: </w:t>
+              </w:r>
+              <w:r>
+                <w:rPr>
+                  <w:noProof/>
+                  <w:u w:val="single"/>
+                </w:rPr>
+                <w:t>https://centre-borelli.github.io/ruptures-docs/</w:t>
+              </w:r>
+              <w:r>
+                <w:rPr>
+                  <w:noProof/>
+                </w:rPr>
+                <w:br/>
+                <w:t>[Accessed 10 06 2022].</w:t>
+              </w:r>
+            </w:p>
+            <w:p>
+              <w:pPr>
+                <w:pStyle w:val="Bibliography"/>
+                <w:rPr>
+                  <w:noProof/>
+                </w:rPr>
+              </w:pPr>
+              <w:r>
+                <w:rPr>
+                  <w:noProof/>
+                </w:rPr>
                 <w:t xml:space="preserve">S. F., n.d. [Online] </w:t>
               </w:r>
               <w:r>
@@ -1785,6 +2153,41 @@
                 </w:rPr>
                 <w:br/>
                 <w:t>[Accessed 01 05 2022].</w:t>
+              </w:r>
+            </w:p>
+            <w:p>
+              <w:pPr>
+                <w:pStyle w:val="Bibliography"/>
+                <w:rPr>
+                  <w:noProof/>
+                </w:rPr>
+              </w:pPr>
+              <w:r>
+                <w:rPr>
+                  <w:noProof/>
+                </w:rPr>
+                <w:t xml:space="preserve">stack-overflow, 2022. [Online] </w:t>
+              </w:r>
+              <w:r>
+                <w:rPr>
+                  <w:noProof/>
+                </w:rPr>
+                <w:br/>
+                <w:t xml:space="preserve">Available at: </w:t>
+              </w:r>
+              <w:r>
+                <w:rPr>
+                  <w:noProof/>
+                  <w:u w:val="single"/>
+                </w:rPr>
+                <w:t>https://stackoverflow.com/questions/27455155/python-multiprocessing-combined-with-multithreading</w:t>
+              </w:r>
+              <w:r>
+                <w:rPr>
+                  <w:noProof/>
+                </w:rPr>
+                <w:br/>
+                <w:t>[Accessed 1 07 2022].</w:t>
               </w:r>
             </w:p>
             <w:p>
@@ -3999,7 +4402,7 @@
         </b:NameList>
       </b:Author>
     </b:Author>
-    <b:RefOrder>3</b:RefOrder>
+    <b:RefOrder>5</b:RefOrder>
   </b:Source>
   <b:Source>
     <b:Tag>CPD_code</b:Tag>
@@ -4018,7 +4421,7 @@
     <b:MonthAccessed>06</b:MonthAccessed>
     <b:DayAccessed>10</b:DayAccessed>
     <b:URL>https://paperswithcode.com/task/change-point-detection/codeless</b:URL>
-    <b:RefOrder>4</b:RefOrder>
+    <b:RefOrder>6</b:RefOrder>
   </b:Source>
   <b:Source>
     <b:Tag>Ala22</b:Tag>
@@ -4037,11 +4440,48 @@
     <b:LCID>en-GB</b:LCID>
     <b:RefOrder>2</b:RefOrder>
   </b:Source>
+  <b:Source>
+    <b:Tag>sta22</b:Tag>
+    <b:SourceType>InternetSite</b:SourceType>
+    <b:Guid>{B35A3208-D743-4D63-90DB-22AD6BAD8F72}</b:Guid>
+    <b:Author>
+      <b:Author>
+        <b:NameList>
+          <b:Person>
+            <b:Last>stack-overflow</b:Last>
+          </b:Person>
+        </b:NameList>
+      </b:Author>
+    </b:Author>
+    <b:Year>2022</b:Year>
+    <b:YearAccessed>2022</b:YearAccessed>
+    <b:MonthAccessed>07</b:MonthAccessed>
+    <b:DayAccessed>1</b:DayAccessed>
+    <b:URL>https://stackoverflow.com/questions/27455155/python-multiprocessing-combined-with-multithreading</b:URL>
+    <b:RefOrder>4</b:RefOrder>
+  </b:Source>
+  <b:Source>
+    <b:Tag>Git22</b:Tag>
+    <b:SourceType>InternetSite</b:SourceType>
+    <b:Guid>{5F945BA3-39EF-4D74-B8F6-86A1084F427C}</b:Guid>
+    <b:Title>ruptures python library</b:Title>
+    <b:Year>2022</b:Year>
+    <b:YearAccessed>2022</b:YearAccessed>
+    <b:MonthAccessed>06</b:MonthAccessed>
+    <b:DayAccessed>10</b:DayAccessed>
+    <b:URL>https://centre-borelli.github.io/ruptures-docs/</b:URL>
+    <b:Author>
+      <b:Author>
+        <b:Corporate>Ruptures python library</b:Corporate>
+      </b:Author>
+    </b:Author>
+    <b:RefOrder>3</b:RefOrder>
+  </b:Source>
 </b:Sources>
 </file>
 
 <file path=customXml/itemProps1.xml><?xml version="1.0" encoding="utf-8"?>
-<ds:datastoreItem xmlns:ds="http://schemas.openxmlformats.org/officeDocument/2006/customXml" ds:itemID="{E19DE941-2660-47C0-AEF3-7656D7EA3BD0}">
+<ds:datastoreItem xmlns:ds="http://schemas.openxmlformats.org/officeDocument/2006/customXml" ds:itemID="{4EC80AC2-D5E4-4DD0-96FA-5AA775BAB8D0}">
   <ds:schemaRefs>
     <ds:schemaRef ds:uri="http://schemas.openxmlformats.org/officeDocument/2006/bibliography"/>
   </ds:schemaRefs>

</xml_diff>

<commit_message>
Plotted png for all
</commit_message>
<xml_diff>
--- a/2022 Practicum.docx
+++ b/2022 Practicum.docx
@@ -166,7 +166,7 @@
         </w:rPr>
       </w:pPr>
       <w:bookmarkStart w:id="1" w:name="_Toc106640805"/>
-      <w:bookmarkStart w:id="2" w:name="_Toc107745114"/>
+      <w:bookmarkStart w:id="2" w:name="_Toc108202519"/>
       <w:r>
         <w:rPr>
           <w:color w:val="auto"/>
@@ -368,7 +368,7 @@
         <w:br w:type="page"/>
       </w:r>
     </w:p>
-    <w:bookmarkStart w:id="3" w:name="_Toc107745115" w:displacedByCustomXml="next"/>
+    <w:bookmarkStart w:id="3" w:name="_Toc108202520" w:displacedByCustomXml="next"/>
     <w:sdt>
       <w:sdtPr>
         <w:rPr>
@@ -418,7 +418,7 @@
           <w:r>
             <w:fldChar w:fldCharType="separate"/>
           </w:r>
-          <w:hyperlink w:anchor="_Toc107745114" w:history="1">
+          <w:hyperlink w:anchor="_Toc108202519" w:history="1">
             <w:r>
               <w:rPr>
                 <w:rStyle w:val="Hyperlink"/>
@@ -445,7 +445,7 @@
                 <w:noProof/>
                 <w:webHidden/>
               </w:rPr>
-              <w:instrText xml:space="preserve"> PAGEREF _Toc107745114 \h </w:instrText>
+              <w:instrText xml:space="preserve"> PAGEREF _Toc108202519 \h </w:instrText>
             </w:r>
             <w:r>
               <w:rPr>
@@ -485,7 +485,7 @@
               <w:lang w:val="en-GB" w:eastAsia="en-GB"/>
             </w:rPr>
           </w:pPr>
-          <w:hyperlink w:anchor="_Toc107745115" w:history="1">
+          <w:hyperlink w:anchor="_Toc108202520" w:history="1">
             <w:r>
               <w:rPr>
                 <w:rStyle w:val="Hyperlink"/>
@@ -512,7 +512,7 @@
                 <w:noProof/>
                 <w:webHidden/>
               </w:rPr>
-              <w:instrText xml:space="preserve"> PAGEREF _Toc107745115 \h </w:instrText>
+              <w:instrText xml:space="preserve"> PAGEREF _Toc108202520 \h </w:instrText>
             </w:r>
             <w:r>
               <w:rPr>
@@ -555,7 +555,7 @@
               <w:lang w:val="en-GB" w:eastAsia="en-GB"/>
             </w:rPr>
           </w:pPr>
-          <w:hyperlink w:anchor="_Toc107745116" w:history="1">
+          <w:hyperlink w:anchor="_Toc108202521" w:history="1">
             <w:r>
               <w:rPr>
                 <w:rStyle w:val="Hyperlink"/>
@@ -597,7 +597,7 @@
                 <w:noProof/>
                 <w:webHidden/>
               </w:rPr>
-              <w:instrText xml:space="preserve"> PAGEREF _Toc107745116 \h </w:instrText>
+              <w:instrText xml:space="preserve"> PAGEREF _Toc108202521 \h </w:instrText>
             </w:r>
             <w:r>
               <w:rPr>
@@ -640,7 +640,7 @@
               <w:lang w:val="en-GB" w:eastAsia="en-GB"/>
             </w:rPr>
           </w:pPr>
-          <w:hyperlink w:anchor="_Toc107745117" w:history="1">
+          <w:hyperlink w:anchor="_Toc108202522" w:history="1">
             <w:r>
               <w:rPr>
                 <w:rStyle w:val="Hyperlink"/>
@@ -682,7 +682,7 @@
                 <w:noProof/>
                 <w:webHidden/>
               </w:rPr>
-              <w:instrText xml:space="preserve"> PAGEREF _Toc107745117 \h </w:instrText>
+              <w:instrText xml:space="preserve"> PAGEREF _Toc108202522 \h </w:instrText>
             </w:r>
             <w:r>
               <w:rPr>
@@ -725,7 +725,7 @@
               <w:lang w:val="en-GB" w:eastAsia="en-GB"/>
             </w:rPr>
           </w:pPr>
-          <w:hyperlink w:anchor="_Toc107745118" w:history="1">
+          <w:hyperlink w:anchor="_Toc108202523" w:history="1">
             <w:r>
               <w:rPr>
                 <w:rStyle w:val="Hyperlink"/>
@@ -767,7 +767,7 @@
                 <w:noProof/>
                 <w:webHidden/>
               </w:rPr>
-              <w:instrText xml:space="preserve"> PAGEREF _Toc107745118 \h </w:instrText>
+              <w:instrText xml:space="preserve"> PAGEREF _Toc108202523 \h </w:instrText>
             </w:r>
             <w:r>
               <w:rPr>
@@ -810,7 +810,7 @@
               <w:lang w:val="en-GB" w:eastAsia="en-GB"/>
             </w:rPr>
           </w:pPr>
-          <w:hyperlink w:anchor="_Toc107745119" w:history="1">
+          <w:hyperlink w:anchor="_Toc108202524" w:history="1">
             <w:r>
               <w:rPr>
                 <w:rStyle w:val="Hyperlink"/>
@@ -852,7 +852,7 @@
                 <w:noProof/>
                 <w:webHidden/>
               </w:rPr>
-              <w:instrText xml:space="preserve"> PAGEREF _Toc107745119 \h </w:instrText>
+              <w:instrText xml:space="preserve"> PAGEREF _Toc108202524 \h </w:instrText>
             </w:r>
             <w:r>
               <w:rPr>
@@ -895,7 +895,7 @@
               <w:lang w:val="en-GB" w:eastAsia="en-GB"/>
             </w:rPr>
           </w:pPr>
-          <w:hyperlink w:anchor="_Toc107745120" w:history="1">
+          <w:hyperlink w:anchor="_Toc108202525" w:history="1">
             <w:r>
               <w:rPr>
                 <w:rStyle w:val="Hyperlink"/>
@@ -937,7 +937,7 @@
                 <w:noProof/>
                 <w:webHidden/>
               </w:rPr>
-              <w:instrText xml:space="preserve"> PAGEREF _Toc107745120 \h </w:instrText>
+              <w:instrText xml:space="preserve"> PAGEREF _Toc108202525 \h </w:instrText>
             </w:r>
             <w:r>
               <w:rPr>
@@ -980,7 +980,7 @@
               <w:lang w:val="en-GB" w:eastAsia="en-GB"/>
             </w:rPr>
           </w:pPr>
-          <w:hyperlink w:anchor="_Toc107745121" w:history="1">
+          <w:hyperlink w:anchor="_Toc108202526" w:history="1">
             <w:r>
               <w:rPr>
                 <w:rStyle w:val="Hyperlink"/>
@@ -1022,7 +1022,7 @@
                 <w:noProof/>
                 <w:webHidden/>
               </w:rPr>
-              <w:instrText xml:space="preserve"> PAGEREF _Toc107745121 \h </w:instrText>
+              <w:instrText xml:space="preserve"> PAGEREF _Toc108202526 \h </w:instrText>
             </w:r>
             <w:r>
               <w:rPr>
@@ -1065,7 +1065,7 @@
               <w:lang w:val="en-GB" w:eastAsia="en-GB"/>
             </w:rPr>
           </w:pPr>
-          <w:hyperlink w:anchor="_Toc107745122" w:history="1">
+          <w:hyperlink w:anchor="_Toc108202527" w:history="1">
             <w:r>
               <w:rPr>
                 <w:rStyle w:val="Hyperlink"/>
@@ -1086,6 +1086,91 @@
                 <w:rStyle w:val="Hyperlink"/>
                 <w:noProof/>
               </w:rPr>
+              <w:t>Bottom up</w:t>
+            </w:r>
+            <w:r>
+              <w:rPr>
+                <w:noProof/>
+                <w:webHidden/>
+              </w:rPr>
+              <w:tab/>
+            </w:r>
+            <w:r>
+              <w:rPr>
+                <w:noProof/>
+                <w:webHidden/>
+              </w:rPr>
+              <w:fldChar w:fldCharType="begin"/>
+            </w:r>
+            <w:r>
+              <w:rPr>
+                <w:noProof/>
+                <w:webHidden/>
+              </w:rPr>
+              <w:instrText xml:space="preserve"> PAGEREF _Toc108202527 \h </w:instrText>
+            </w:r>
+            <w:r>
+              <w:rPr>
+                <w:noProof/>
+                <w:webHidden/>
+              </w:rPr>
+            </w:r>
+            <w:r>
+              <w:rPr>
+                <w:noProof/>
+                <w:webHidden/>
+              </w:rPr>
+              <w:fldChar w:fldCharType="separate"/>
+            </w:r>
+            <w:r>
+              <w:rPr>
+                <w:noProof/>
+                <w:webHidden/>
+              </w:rPr>
+              <w:t>5</w:t>
+            </w:r>
+            <w:r>
+              <w:rPr>
+                <w:noProof/>
+                <w:webHidden/>
+              </w:rPr>
+              <w:fldChar w:fldCharType="end"/>
+            </w:r>
+          </w:hyperlink>
+        </w:p>
+        <w:p>
+          <w:pPr>
+            <w:pStyle w:val="TOC1"/>
+            <w:tabs>
+              <w:tab w:val="left" w:pos="660"/>
+            </w:tabs>
+            <w:rPr>
+              <w:rFonts w:cstheme="minorBidi"/>
+              <w:noProof/>
+              <w:lang w:val="en-GB" w:eastAsia="en-GB"/>
+            </w:rPr>
+          </w:pPr>
+          <w:hyperlink w:anchor="_Toc108202528" w:history="1">
+            <w:r>
+              <w:rPr>
+                <w:rStyle w:val="Hyperlink"/>
+                <w:noProof/>
+              </w:rPr>
+              <w:t>1.5.</w:t>
+            </w:r>
+            <w:r>
+              <w:rPr>
+                <w:rFonts w:cstheme="minorBidi"/>
+                <w:noProof/>
+                <w:lang w:val="en-GB" w:eastAsia="en-GB"/>
+              </w:rPr>
+              <w:tab/>
+            </w:r>
+            <w:r>
+              <w:rPr>
+                <w:rStyle w:val="Hyperlink"/>
+                <w:noProof/>
+              </w:rPr>
               <w:t>Bayesian online change point detection</w:t>
             </w:r>
             <w:r>
@@ -1107,7 +1192,7 @@
                 <w:noProof/>
                 <w:webHidden/>
               </w:rPr>
-              <w:instrText xml:space="preserve"> PAGEREF _Toc107745122 \h </w:instrText>
+              <w:instrText xml:space="preserve"> PAGEREF _Toc108202528 \h </w:instrText>
             </w:r>
             <w:r>
               <w:rPr>
@@ -1147,7 +1232,7 @@
               <w:lang w:val="en-GB" w:eastAsia="en-GB"/>
             </w:rPr>
           </w:pPr>
-          <w:hyperlink w:anchor="_Toc107745123" w:history="1">
+          <w:hyperlink w:anchor="_Toc108202529" w:history="1">
             <w:r>
               <w:rPr>
                 <w:rStyle w:val="Hyperlink"/>
@@ -1174,7 +1259,7 @@
                 <w:noProof/>
                 <w:webHidden/>
               </w:rPr>
-              <w:instrText xml:space="preserve"> PAGEREF _Toc107745123 \h </w:instrText>
+              <w:instrText xml:space="preserve"> PAGEREF _Toc108202529 \h </w:instrText>
             </w:r>
             <w:r>
               <w:rPr>
@@ -1194,7 +1279,7 @@
                 <w:noProof/>
                 <w:webHidden/>
               </w:rPr>
-              <w:t>6</w:t>
+              <w:t>7</w:t>
             </w:r>
             <w:r>
               <w:rPr>
@@ -1254,7 +1339,7 @@
           <w:color w:val="auto"/>
         </w:rPr>
       </w:pPr>
-      <w:bookmarkStart w:id="4" w:name="_Toc107745116"/>
+      <w:bookmarkStart w:id="4" w:name="_Toc108202521"/>
       <w:r>
         <w:rPr>
           <w:color w:val="auto"/>
@@ -1359,25 +1444,45 @@
       <w:r>
         <w:t xml:space="preserve">Figure </w:t>
       </w:r>
-      <w:fldSimple w:instr=" STYLEREF 1 \s ">
-        <w:r>
-          <w:rPr>
-            <w:noProof/>
-          </w:rPr>
-          <w:t>1</w:t>
-        </w:r>
-      </w:fldSimple>
+      <w:r>
+        <w:fldChar w:fldCharType="begin"/>
+      </w:r>
+      <w:r>
+        <w:instrText xml:space="preserve"> STYLEREF 1 \s </w:instrText>
+      </w:r>
+      <w:r>
+        <w:fldChar w:fldCharType="separate"/>
+      </w:r>
+      <w:r>
+        <w:rPr>
+          <w:noProof/>
+        </w:rPr>
+        <w:t>1</w:t>
+      </w:r>
+      <w:r>
+        <w:fldChar w:fldCharType="end"/>
+      </w:r>
       <w:r>
         <w:t>.</w:t>
       </w:r>
-      <w:fldSimple w:instr=" SEQ Figure \* ARABIC \s 1 ">
-        <w:r>
-          <w:rPr>
-            <w:noProof/>
-          </w:rPr>
-          <w:t>1</w:t>
-        </w:r>
-      </w:fldSimple>
+      <w:r>
+        <w:fldChar w:fldCharType="begin"/>
+      </w:r>
+      <w:r>
+        <w:instrText xml:space="preserve"> SEQ Figure \* ARABIC \s 1 </w:instrText>
+      </w:r>
+      <w:r>
+        <w:fldChar w:fldCharType="separate"/>
+      </w:r>
+      <w:r>
+        <w:rPr>
+          <w:noProof/>
+        </w:rPr>
+        <w:t>1</w:t>
+      </w:r>
+      <w:r>
+        <w:fldChar w:fldCharType="end"/>
+      </w:r>
     </w:p>
     <w:p/>
     <w:p>
@@ -1391,7 +1496,11 @@
         <w:t>can’t</w:t>
       </w:r>
       <w:r>
-        <w:t xml:space="preserve"> afford data to drop as the voice quality will sounds “computerised” and may not even get through at all. On the other hand, most mobile/internet devices have some form of local buffer</w:t>
+        <w:t xml:space="preserve"> afford data to drop as the voice quality will sounds “computerised” and may not even get through at all. On the other hand, most </w:t>
+      </w:r>
+      <w:r>
+        <w:lastRenderedPageBreak/>
+        <w:t>mobile/internet devices have some form of local buffer</w:t>
       </w:r>
       <w:r>
         <w:t>, and therefore there is some tolerance if data is buffering/ delayed.</w:t>
@@ -1399,7 +1508,6 @@
     </w:p>
     <w:p>
       <w:r>
-        <w:lastRenderedPageBreak/>
         <w:t>Changepoint Detection is a well-researched area of time series analysis</w:t>
       </w:r>
       <w:r>
@@ -1558,7 +1666,7 @@
           <w:color w:val="auto"/>
         </w:rPr>
       </w:pPr>
-      <w:bookmarkStart w:id="5" w:name="_Toc107745117"/>
+      <w:bookmarkStart w:id="5" w:name="_Toc108202522"/>
       <w:r>
         <w:rPr>
           <w:color w:val="auto"/>
@@ -1656,13 +1764,13 @@
         <w:pStyle w:val="Heading1"/>
         <w:numPr>
           <w:ilvl w:val="0"/>
-          <w:numId w:val="12"/>
+          <w:numId w:val="14"/>
         </w:numPr>
         <w:rPr>
           <w:color w:val="auto"/>
         </w:rPr>
       </w:pPr>
-      <w:bookmarkStart w:id="6" w:name="_Toc107745118"/>
+      <w:bookmarkStart w:id="6" w:name="_Toc108202523"/>
       <w:r>
         <w:rPr>
           <w:color w:val="auto"/>
@@ -1676,13 +1784,13 @@
         <w:pStyle w:val="Heading1"/>
         <w:numPr>
           <w:ilvl w:val="1"/>
-          <w:numId w:val="12"/>
+          <w:numId w:val="14"/>
         </w:numPr>
         <w:rPr>
           <w:color w:val="auto"/>
         </w:rPr>
       </w:pPr>
-      <w:bookmarkStart w:id="7" w:name="_Toc107745119"/>
+      <w:bookmarkStart w:id="7" w:name="_Toc108202524"/>
       <w:r>
         <w:rPr>
           <w:color w:val="auto"/>
@@ -1696,13 +1804,13 @@
         <w:pStyle w:val="Heading1"/>
         <w:numPr>
           <w:ilvl w:val="1"/>
-          <w:numId w:val="12"/>
+          <w:numId w:val="14"/>
         </w:numPr>
         <w:rPr>
           <w:color w:val="auto"/>
         </w:rPr>
       </w:pPr>
-      <w:bookmarkStart w:id="8" w:name="_Toc107745120"/>
+      <w:bookmarkStart w:id="8" w:name="_Toc108202525"/>
       <w:r>
         <w:rPr>
           <w:color w:val="auto"/>
@@ -1716,13 +1824,13 @@
         <w:pStyle w:val="Heading1"/>
         <w:numPr>
           <w:ilvl w:val="1"/>
-          <w:numId w:val="12"/>
+          <w:numId w:val="14"/>
         </w:numPr>
         <w:rPr>
           <w:color w:val="auto"/>
         </w:rPr>
       </w:pPr>
-      <w:bookmarkStart w:id="9" w:name="_Toc107745121"/>
+      <w:bookmarkStart w:id="9" w:name="_Toc108202526"/>
       <w:r>
         <w:rPr>
           <w:color w:val="auto"/>
@@ -1736,20 +1844,40 @@
         <w:pStyle w:val="Heading1"/>
         <w:numPr>
           <w:ilvl w:val="1"/>
-          <w:numId w:val="12"/>
+          <w:numId w:val="14"/>
         </w:numPr>
         <w:rPr>
           <w:color w:val="auto"/>
         </w:rPr>
       </w:pPr>
-      <w:bookmarkStart w:id="10" w:name="_Toc107745122"/>
+      <w:bookmarkStart w:id="10" w:name="_Toc108202527"/>
       <w:r>
         <w:rPr>
           <w:color w:val="auto"/>
         </w:rPr>
+        <w:t>Bottom up</w:t>
+      </w:r>
+      <w:bookmarkEnd w:id="10"/>
+    </w:p>
+    <w:p>
+      <w:pPr>
+        <w:pStyle w:val="Heading1"/>
+        <w:numPr>
+          <w:ilvl w:val="1"/>
+          <w:numId w:val="14"/>
+        </w:numPr>
+        <w:rPr>
+          <w:color w:val="auto"/>
+        </w:rPr>
+      </w:pPr>
+      <w:bookmarkStart w:id="11" w:name="_Toc108202528"/>
+      <w:r>
+        <w:rPr>
+          <w:color w:val="auto"/>
+        </w:rPr>
         <w:t>Bayesian online change point detection</w:t>
       </w:r>
-      <w:bookmarkEnd w:id="10"/>
+      <w:bookmarkEnd w:id="11"/>
     </w:p>
     <w:p/>
     <w:p>
@@ -1803,13 +1931,228 @@
         <w:t>Initially</w:t>
       </w:r>
       <w:r>
-        <w:t xml:space="preserve">, trials of each of the 4 previous highlighted models showed mixed results </w:t>
-      </w:r>
-      <w:r>
-        <w:t>(put results in here)</w:t>
-      </w:r>
+        <w:t>, trials of each of the 4 previous highlighted models showed mixed results</w:t>
+      </w:r>
+      <w:r>
+        <w:t xml:space="preserve">. Below is one of the first unsupervised methods using bottom up algorthim (highlighted in 1.4) </w:t>
+      </w:r>
+      <w:r>
+        <w:t xml:space="preserve">with a penalty value calculated as </w:t>
+      </w:r>
+      <w:r>
+        <w:rPr>
+          <w:noProof/>
+        </w:rPr>
+        <w:drawing>
+          <wp:inline distT="0" distB="0" distL="0" distR="0" wp14:anchorId="6EFFE598" wp14:editId="46BDA010">
+            <wp:extent cx="4394200" cy="241300"/>
+            <wp:effectExtent l="0" t="0" r="6350" b="6350"/>
+            <wp:docPr id="2" name="Picture 2" descr="Detection sensitivity formula"/>
+            <wp:cNvGraphicFramePr>
+              <a:graphicFrameLocks xmlns:a="http://schemas.openxmlformats.org/drawingml/2006/main" noChangeAspect="1"/>
+            </wp:cNvGraphicFramePr>
+            <a:graphic xmlns:a="http://schemas.openxmlformats.org/drawingml/2006/main">
+              <a:graphicData uri="http://schemas.openxmlformats.org/drawingml/2006/picture">
+                <pic:pic xmlns:pic="http://schemas.openxmlformats.org/drawingml/2006/picture">
+                  <pic:nvPicPr>
+                    <pic:cNvPr id="0" name="Picture 1" descr="Detection sensitivity formula"/>
+                    <pic:cNvPicPr>
+                      <a:picLocks noChangeAspect="1" noChangeArrowheads="1"/>
+                    </pic:cNvPicPr>
+                  </pic:nvPicPr>
+                  <pic:blipFill>
+                    <a:blip r:embed="rId9">
+                      <a:extLst>
+                        <a:ext uri="{28A0092B-C50C-407E-A947-70E740481C1C}">
+                          <a14:useLocalDpi xmlns:a14="http://schemas.microsoft.com/office/drawing/2010/main" val="0"/>
+                        </a:ext>
+                      </a:extLst>
+                    </a:blip>
+                    <a:srcRect/>
+                    <a:stretch>
+                      <a:fillRect/>
+                    </a:stretch>
+                  </pic:blipFill>
+                  <pic:spPr bwMode="auto">
+                    <a:xfrm>
+                      <a:off x="0" y="0"/>
+                      <a:ext cx="4394200" cy="241300"/>
+                    </a:xfrm>
+                    <a:prstGeom prst="rect">
+                      <a:avLst/>
+                    </a:prstGeom>
+                    <a:noFill/>
+                    <a:ln>
+                      <a:noFill/>
+                    </a:ln>
+                  </pic:spPr>
+                </pic:pic>
+              </a:graphicData>
+            </a:graphic>
+          </wp:inline>
+        </w:drawing>
+      </w:r>
+    </w:p>
+    <w:p>
+      <w:sdt>
+        <w:sdtPr>
+          <w:id w:val="406187874"/>
+          <w:citation/>
+        </w:sdtPr>
+        <w:sdtContent>
+          <w:r>
+            <w:fldChar w:fldCharType="begin"/>
+          </w:r>
+          <w:r>
+            <w:instrText xml:space="preserve"> CITATION htt22 \l 2057 </w:instrText>
+          </w:r>
+          <w:r>
+            <w:fldChar w:fldCharType="separate"/>
+          </w:r>
+          <w:r>
+            <w:rPr>
+              <w:noProof/>
+            </w:rPr>
+            <w:t>(https://pro.arcgis.com, 2022)</w:t>
+          </w:r>
+          <w:r>
+            <w:fldChar w:fldCharType="end"/>
+          </w:r>
+        </w:sdtContent>
+      </w:sdt>
     </w:p>
     <w:p/>
+    <w:p/>
+    <w:p>
+      <w:pPr>
+        <w:keepNext/>
+      </w:pPr>
+      <w:r>
+        <w:rPr>
+          <w:noProof/>
+        </w:rPr>
+        <w:lastRenderedPageBreak/>
+        <w:drawing>
+          <wp:inline distT="0" distB="0" distL="0" distR="0" wp14:anchorId="67AA907B" wp14:editId="3493367F">
+            <wp:extent cx="5731510" cy="4093845"/>
+            <wp:effectExtent l="0" t="0" r="2540" b="1905"/>
+            <wp:docPr id="4" name="Picture 4"/>
+            <wp:cNvGraphicFramePr>
+              <a:graphicFrameLocks xmlns:a="http://schemas.openxmlformats.org/drawingml/2006/main" noChangeAspect="1"/>
+            </wp:cNvGraphicFramePr>
+            <a:graphic xmlns:a="http://schemas.openxmlformats.org/drawingml/2006/main">
+              <a:graphicData uri="http://schemas.openxmlformats.org/drawingml/2006/picture">
+                <pic:pic xmlns:pic="http://schemas.openxmlformats.org/drawingml/2006/picture">
+                  <pic:nvPicPr>
+                    <pic:cNvPr id="4" name="Picture 4"/>
+                    <pic:cNvPicPr/>
+                  </pic:nvPicPr>
+                  <pic:blipFill>
+                    <a:blip r:embed="rId10">
+                      <a:extLst>
+                        <a:ext uri="{28A0092B-C50C-407E-A947-70E740481C1C}">
+                          <a14:useLocalDpi xmlns:a14="http://schemas.microsoft.com/office/drawing/2010/main" val="0"/>
+                        </a:ext>
+                      </a:extLst>
+                    </a:blip>
+                    <a:stretch>
+                      <a:fillRect/>
+                    </a:stretch>
+                  </pic:blipFill>
+                  <pic:spPr>
+                    <a:xfrm>
+                      <a:off x="0" y="0"/>
+                      <a:ext cx="5731510" cy="4093845"/>
+                    </a:xfrm>
+                    <a:prstGeom prst="rect">
+                      <a:avLst/>
+                    </a:prstGeom>
+                  </pic:spPr>
+                </pic:pic>
+              </a:graphicData>
+            </a:graphic>
+          </wp:inline>
+        </w:drawing>
+      </w:r>
+    </w:p>
+    <w:p>
+      <w:pPr>
+        <w:pStyle w:val="Caption"/>
+      </w:pPr>
+      <w:r>
+        <w:t>Figure 1.2</w:t>
+      </w:r>
+    </w:p>
+    <w:p>
+      <w:r>
+        <w:t>You can see from fig 1.2 that we are detecting changes in the timer series (albeit many more than possibly required)</w:t>
+      </w:r>
+      <w:r>
+        <w:t>. However, this particular CPD doesn’t seem to deal well with highly noisy, and non substantial changes in mean. As fig 1.3 shows below, this is a noisy dataset and there is no real change in mean for any parameter. This would clearly show too many false positives.</w:t>
+      </w:r>
+    </w:p>
+    <w:p>
+      <w:r>
+        <w:rPr>
+          <w:noProof/>
+        </w:rPr>
+        <w:drawing>
+          <wp:inline distT="0" distB="0" distL="0" distR="0" wp14:anchorId="460F6C21" wp14:editId="02A04A94">
+            <wp:extent cx="5731510" cy="2940050"/>
+            <wp:effectExtent l="0" t="0" r="2540" b="0"/>
+            <wp:docPr id="5" name="Picture 5"/>
+            <wp:cNvGraphicFramePr>
+              <a:graphicFrameLocks xmlns:a="http://schemas.openxmlformats.org/drawingml/2006/main" noChangeAspect="1"/>
+            </wp:cNvGraphicFramePr>
+            <a:graphic xmlns:a="http://schemas.openxmlformats.org/drawingml/2006/main">
+              <a:graphicData uri="http://schemas.openxmlformats.org/drawingml/2006/picture">
+                <pic:pic xmlns:pic="http://schemas.openxmlformats.org/drawingml/2006/picture">
+                  <pic:nvPicPr>
+                    <pic:cNvPr id="5" name="Picture 5"/>
+                    <pic:cNvPicPr/>
+                  </pic:nvPicPr>
+                  <pic:blipFill>
+                    <a:blip r:embed="rId11">
+                      <a:extLst>
+                        <a:ext uri="{28A0092B-C50C-407E-A947-70E740481C1C}">
+                          <a14:useLocalDpi xmlns:a14="http://schemas.microsoft.com/office/drawing/2010/main" val="0"/>
+                        </a:ext>
+                      </a:extLst>
+                    </a:blip>
+                    <a:stretch>
+                      <a:fillRect/>
+                    </a:stretch>
+                  </pic:blipFill>
+                  <pic:spPr>
+                    <a:xfrm>
+                      <a:off x="0" y="0"/>
+                      <a:ext cx="5731510" cy="2940050"/>
+                    </a:xfrm>
+                    <a:prstGeom prst="rect">
+                      <a:avLst/>
+                    </a:prstGeom>
+                  </pic:spPr>
+                </pic:pic>
+              </a:graphicData>
+            </a:graphic>
+          </wp:inline>
+        </w:drawing>
+      </w:r>
+    </w:p>
+    <w:p>
+      <w:pPr>
+        <w:keepNext/>
+      </w:pPr>
+    </w:p>
+    <w:p>
+      <w:pPr>
+        <w:pStyle w:val="Caption"/>
+      </w:pPr>
+      <w:r>
+        <w:t xml:space="preserve">Figure 1.3 </w:t>
+      </w:r>
+    </w:p>
+    <w:p/>
     <w:p>
       <w:r>
         <w:t xml:space="preserve">We can see that for some plots, different algorithms are better under certain situations. After this, I attempted to combine each of the potential algorithms, </w:t>
@@ -1818,11 +2161,7 @@
     <w:p/>
     <w:p>
       <w:r>
-        <w:t xml:space="preserve">The focus after testing all the above changepoint detection algorithms was then to find the quickest and most accurate one. Given the time constraints mentions above, we wanted the algorithm chosen to be reasonably quick, allowing sufficient time in between data pulldowns, to get a good </w:t>
-      </w:r>
-      <w:r>
-        <w:lastRenderedPageBreak/>
-        <w:t>picture of any significant changes within the time series data</w:t>
+        <w:t>The focus after testing all the above changepoint detection algorithms was then to find the quickest and most accurate one. Given the time constraints mentions above, we wanted the algorithm chosen to be reasonably quick, allowing sufficient time in between data pulldowns, to get a good picture of any significant changes within the time series data</w:t>
       </w:r>
       <w:r>
         <w:t xml:space="preserve">. Part of the methodology for achieving this was using both multiprocessing and multithreading within python. This allows us to maximise the speed for iterations through the data of cell sites </w:t>
@@ -1860,6 +2199,7 @@
         <w:t xml:space="preserve"> scaling aggregation was doable within a reasonable timeframe. The results are shown below.</w:t>
       </w:r>
     </w:p>
+    <w:p/>
     <w:p/>
     <w:p/>
     <w:p/>
@@ -1896,7 +2236,7 @@
         <w:br w:type="page"/>
       </w:r>
     </w:p>
-    <w:bookmarkStart w:id="11" w:name="_Toc107745123" w:displacedByCustomXml="next"/>
+    <w:bookmarkStart w:id="12" w:name="_Toc108202529" w:displacedByCustomXml="next"/>
     <w:sdt>
       <w:sdtPr>
         <w:rPr>
@@ -1919,7 +2259,7 @@
           <w:r>
             <w:t>References</w:t>
           </w:r>
-          <w:bookmarkEnd w:id="11"/>
+          <w:bookmarkEnd w:id="12"/>
         </w:p>
         <w:sdt>
           <w:sdtPr>
@@ -2034,6 +2374,41 @@
                 </w:rPr>
                 <w:br/>
                 <w:t>[Accessed 05 06 2022].</w:t>
+              </w:r>
+            </w:p>
+            <w:p>
+              <w:pPr>
+                <w:pStyle w:val="Bibliography"/>
+                <w:rPr>
+                  <w:noProof/>
+                </w:rPr>
+              </w:pPr>
+              <w:r>
+                <w:rPr>
+                  <w:noProof/>
+                </w:rPr>
+                <w:t xml:space="preserve">https://pro.arcgis.com, 2022. [Online] </w:t>
+              </w:r>
+              <w:r>
+                <w:rPr>
+                  <w:noProof/>
+                </w:rPr>
+                <w:br/>
+                <w:t xml:space="preserve">Available at: </w:t>
+              </w:r>
+              <w:r>
+                <w:rPr>
+                  <w:noProof/>
+                  <w:u w:val="single"/>
+                </w:rPr>
+                <w:t>https://pro.arcgis.com/en/pro-app/latest/tool-reference/space-time-pattern-mining/how-change-point-detection-works.htm</w:t>
+              </w:r>
+              <w:r>
+                <w:rPr>
+                  <w:noProof/>
+                </w:rPr>
+                <w:br/>
+                <w:t>[Accessed 01 07 2022].</w:t>
               </w:r>
             </w:p>
             <w:p>
@@ -2207,9 +2582,9 @@
     <w:bookmarkEnd w:id="0"/>
     <w:p/>
     <w:sectPr>
-      <w:footerReference w:type="default" r:id="rId9"/>
+      <w:footerReference w:type="default" r:id="rId12"/>
       <w:pgSz w:w="11906" w:h="16838"/>
-      <w:pgMar w:top="1440" w:right="1440" w:bottom="1440" w:left="1440" w:header="708" w:footer="708" w:gutter="0"/>
+      <w:pgMar w:top="1440" w:right="1440" w:bottom="1440" w:left="1440" w:header="454" w:footer="708" w:gutter="0"/>
       <w:pgNumType w:start="0"/>
       <w:cols w:space="708"/>
       <w:titlePg/>
@@ -2325,6 +2700,92 @@
 <file path=word/numbering.xml><?xml version="1.0" encoding="utf-8"?>
 <w:numbering xmlns:wpc="http://schemas.microsoft.com/office/word/2010/wordprocessingCanvas" xmlns:cx="http://schemas.microsoft.com/office/drawing/2014/chartex" xmlns:cx1="http://schemas.microsoft.com/office/drawing/2015/9/8/chartex" xmlns:cx2="http://schemas.microsoft.com/office/drawing/2015/10/21/chartex" xmlns:cx3="http://schemas.microsoft.com/office/drawing/2016/5/9/chartex" xmlns:cx4="http://schemas.microsoft.com/office/drawing/2016/5/10/chartex" xmlns:cx5="http://schemas.microsoft.com/office/drawing/2016/5/11/chartex" xmlns:cx6="http://schemas.microsoft.com/office/drawing/2016/5/12/chartex" xmlns:cx7="http://schemas.microsoft.com/office/drawing/2016/5/13/chartex" xmlns:cx8="http://schemas.microsoft.com/office/drawing/2016/5/14/chartex" xmlns:mc="http://schemas.openxmlformats.org/markup-compatibility/2006" xmlns:aink="http://schemas.microsoft.com/office/drawing/2016/ink" xmlns:am3d="http://schemas.microsoft.com/office/drawing/2017/model3d" xmlns:o="urn:schemas-microsoft-com:office:office" xmlns:oel="http://schemas.microsoft.com/office/2019/extlst" xmlns:r="http://schemas.openxmlformats.org/officeDocument/2006/relationships" xmlns:m="http://schemas.openxmlformats.org/officeDocument/2006/math" xmlns:v="urn:schemas-microsoft-com:vml" xmlns:wp14="http://schemas.microsoft.com/office/word/2010/wordprocessingDrawing" xmlns:wp="http://schemas.openxmlformats.org/drawingml/2006/wordprocessingDrawing" xmlns:w10="urn:schemas-microsoft-com:office:word" xmlns:w="http://schemas.openxmlformats.org/wordprocessingml/2006/main" xmlns:w14="http://schemas.microsoft.com/office/word/2010/wordml" xmlns:w15="http://schemas.microsoft.com/office/word/2012/wordml" xmlns:w16cex="http://schemas.microsoft.com/office/word/2018/wordml/cex" xmlns:w16cid="http://schemas.microsoft.com/office/word/2016/wordml/cid" xmlns:w16="http://schemas.microsoft.com/office/word/2018/wordml" xmlns:w16sdtdh="http://schemas.microsoft.com/office/word/2020/wordml/sdtdatahash" xmlns:w16se="http://schemas.microsoft.com/office/word/2015/wordml/symex" xmlns:wpg="http://schemas.microsoft.com/office/word/2010/wordprocessingGroup" xmlns:wpi="http://schemas.microsoft.com/office/word/2010/wordprocessingInk" xmlns:wne="http://schemas.microsoft.com/office/word/2006/wordml" xmlns:wps="http://schemas.microsoft.com/office/word/2010/wordprocessingShape" mc:Ignorable="w14 w15 w16se w16cid w16 w16cex w16sdtdh wp14">
   <w:abstractNum w:abstractNumId="0" w15:restartNumberingAfterBreak="0">
+    <w:nsid w:val="0AF925BC"/>
+    <w:multiLevelType w:val="multilevel"/>
+    <w:tmpl w:val="0809001F"/>
+    <w:lvl w:ilvl="0">
+      <w:start w:val="1"/>
+      <w:numFmt w:val="decimal"/>
+      <w:lvlText w:val="%1."/>
+      <w:lvlJc w:val="left"/>
+      <w:pPr>
+        <w:ind w:left="360" w:hanging="360"/>
+      </w:pPr>
+    </w:lvl>
+    <w:lvl w:ilvl="1">
+      <w:start w:val="1"/>
+      <w:numFmt w:val="decimal"/>
+      <w:lvlText w:val="%1.%2."/>
+      <w:lvlJc w:val="left"/>
+      <w:pPr>
+        <w:ind w:left="792" w:hanging="432"/>
+      </w:pPr>
+    </w:lvl>
+    <w:lvl w:ilvl="2">
+      <w:start w:val="1"/>
+      <w:numFmt w:val="decimal"/>
+      <w:lvlText w:val="%1.%2.%3."/>
+      <w:lvlJc w:val="left"/>
+      <w:pPr>
+        <w:ind w:left="1224" w:hanging="504"/>
+      </w:pPr>
+    </w:lvl>
+    <w:lvl w:ilvl="3">
+      <w:start w:val="1"/>
+      <w:numFmt w:val="decimal"/>
+      <w:lvlText w:val="%1.%2.%3.%4."/>
+      <w:lvlJc w:val="left"/>
+      <w:pPr>
+        <w:ind w:left="1728" w:hanging="648"/>
+      </w:pPr>
+    </w:lvl>
+    <w:lvl w:ilvl="4">
+      <w:start w:val="1"/>
+      <w:numFmt w:val="decimal"/>
+      <w:lvlText w:val="%1.%2.%3.%4.%5."/>
+      <w:lvlJc w:val="left"/>
+      <w:pPr>
+        <w:ind w:left="2232" w:hanging="792"/>
+      </w:pPr>
+    </w:lvl>
+    <w:lvl w:ilvl="5">
+      <w:start w:val="1"/>
+      <w:numFmt w:val="decimal"/>
+      <w:lvlText w:val="%1.%2.%3.%4.%5.%6."/>
+      <w:lvlJc w:val="left"/>
+      <w:pPr>
+        <w:ind w:left="2736" w:hanging="936"/>
+      </w:pPr>
+    </w:lvl>
+    <w:lvl w:ilvl="6">
+      <w:start w:val="1"/>
+      <w:numFmt w:val="decimal"/>
+      <w:lvlText w:val="%1.%2.%3.%4.%5.%6.%7."/>
+      <w:lvlJc w:val="left"/>
+      <w:pPr>
+        <w:ind w:left="3240" w:hanging="1080"/>
+      </w:pPr>
+    </w:lvl>
+    <w:lvl w:ilvl="7">
+      <w:start w:val="1"/>
+      <w:numFmt w:val="decimal"/>
+      <w:lvlText w:val="%1.%2.%3.%4.%5.%6.%7.%8."/>
+      <w:lvlJc w:val="left"/>
+      <w:pPr>
+        <w:ind w:left="3744" w:hanging="1224"/>
+      </w:pPr>
+    </w:lvl>
+    <w:lvl w:ilvl="8">
+      <w:start w:val="1"/>
+      <w:numFmt w:val="decimal"/>
+      <w:lvlText w:val="%1.%2.%3.%4.%5.%6.%7.%8.%9."/>
+      <w:lvlJc w:val="left"/>
+      <w:pPr>
+        <w:ind w:left="4320" w:hanging="1440"/>
+      </w:pPr>
+    </w:lvl>
+  </w:abstractNum>
+  <w:abstractNum w:abstractNumId="1" w15:restartNumberingAfterBreak="0">
     <w:nsid w:val="1E9E445E"/>
     <w:multiLevelType w:val="multilevel"/>
     <w:tmpl w:val="0809001F"/>
@@ -2410,7 +2871,7 @@
       </w:pPr>
     </w:lvl>
   </w:abstractNum>
-  <w:abstractNum w:abstractNumId="1" w15:restartNumberingAfterBreak="0">
+  <w:abstractNum w:abstractNumId="2" w15:restartNumberingAfterBreak="0">
     <w:nsid w:val="1F692DDE"/>
     <w:multiLevelType w:val="multilevel"/>
     <w:tmpl w:val="D5942796"/>
@@ -2496,7 +2957,7 @@
       </w:pPr>
     </w:lvl>
   </w:abstractNum>
-  <w:abstractNum w:abstractNumId="2" w15:restartNumberingAfterBreak="0">
+  <w:abstractNum w:abstractNumId="3" w15:restartNumberingAfterBreak="0">
     <w:nsid w:val="30A60839"/>
     <w:multiLevelType w:val="multilevel"/>
     <w:tmpl w:val="0809001F"/>
@@ -2582,7 +3043,7 @@
       </w:pPr>
     </w:lvl>
   </w:abstractNum>
-  <w:abstractNum w:abstractNumId="3" w15:restartNumberingAfterBreak="0">
+  <w:abstractNum w:abstractNumId="4" w15:restartNumberingAfterBreak="0">
     <w:nsid w:val="47222795"/>
     <w:multiLevelType w:val="multilevel"/>
     <w:tmpl w:val="0809001F"/>
@@ -2668,7 +3129,7 @@
       </w:pPr>
     </w:lvl>
   </w:abstractNum>
-  <w:abstractNum w:abstractNumId="4" w15:restartNumberingAfterBreak="0">
+  <w:abstractNum w:abstractNumId="5" w15:restartNumberingAfterBreak="0">
     <w:nsid w:val="49586AFA"/>
     <w:multiLevelType w:val="multilevel"/>
     <w:tmpl w:val="B6F8CEA0"/>
@@ -2754,7 +3215,7 @@
       </w:pPr>
     </w:lvl>
   </w:abstractNum>
-  <w:abstractNum w:abstractNumId="5" w15:restartNumberingAfterBreak="0">
+  <w:abstractNum w:abstractNumId="6" w15:restartNumberingAfterBreak="0">
     <w:nsid w:val="4FA2437D"/>
     <w:multiLevelType w:val="multilevel"/>
     <w:tmpl w:val="0809001F"/>
@@ -2840,7 +3301,7 @@
       </w:pPr>
     </w:lvl>
   </w:abstractNum>
-  <w:abstractNum w:abstractNumId="6" w15:restartNumberingAfterBreak="0">
+  <w:abstractNum w:abstractNumId="7" w15:restartNumberingAfterBreak="0">
     <w:nsid w:val="580D3650"/>
     <w:multiLevelType w:val="multilevel"/>
     <w:tmpl w:val="5E7C0E8A"/>
@@ -2926,7 +3387,7 @@
       </w:pPr>
     </w:lvl>
   </w:abstractNum>
-  <w:abstractNum w:abstractNumId="7" w15:restartNumberingAfterBreak="0">
+  <w:abstractNum w:abstractNumId="8" w15:restartNumberingAfterBreak="0">
     <w:nsid w:val="617649E7"/>
     <w:multiLevelType w:val="multilevel"/>
     <w:tmpl w:val="0809001F"/>
@@ -3012,7 +3473,7 @@
       </w:pPr>
     </w:lvl>
   </w:abstractNum>
-  <w:abstractNum w:abstractNumId="8" w15:restartNumberingAfterBreak="0">
+  <w:abstractNum w:abstractNumId="9" w15:restartNumberingAfterBreak="0">
     <w:nsid w:val="636F6841"/>
     <w:multiLevelType w:val="multilevel"/>
     <w:tmpl w:val="0809001F"/>
@@ -3098,7 +3559,7 @@
       </w:pPr>
     </w:lvl>
   </w:abstractNum>
-  <w:abstractNum w:abstractNumId="9" w15:restartNumberingAfterBreak="0">
+  <w:abstractNum w:abstractNumId="10" w15:restartNumberingAfterBreak="0">
     <w:nsid w:val="65496EC0"/>
     <w:multiLevelType w:val="multilevel"/>
     <w:tmpl w:val="0809001F"/>
@@ -3184,7 +3645,93 @@
       </w:pPr>
     </w:lvl>
   </w:abstractNum>
-  <w:abstractNum w:abstractNumId="10" w15:restartNumberingAfterBreak="0">
+  <w:abstractNum w:abstractNumId="11" w15:restartNumberingAfterBreak="0">
+    <w:nsid w:val="6A353968"/>
+    <w:multiLevelType w:val="multilevel"/>
+    <w:tmpl w:val="0809001F"/>
+    <w:lvl w:ilvl="0">
+      <w:start w:val="1"/>
+      <w:numFmt w:val="decimal"/>
+      <w:lvlText w:val="%1."/>
+      <w:lvlJc w:val="left"/>
+      <w:pPr>
+        <w:ind w:left="360" w:hanging="360"/>
+      </w:pPr>
+    </w:lvl>
+    <w:lvl w:ilvl="1">
+      <w:start w:val="1"/>
+      <w:numFmt w:val="decimal"/>
+      <w:lvlText w:val="%1.%2."/>
+      <w:lvlJc w:val="left"/>
+      <w:pPr>
+        <w:ind w:left="792" w:hanging="432"/>
+      </w:pPr>
+    </w:lvl>
+    <w:lvl w:ilvl="2">
+      <w:start w:val="1"/>
+      <w:numFmt w:val="decimal"/>
+      <w:lvlText w:val="%1.%2.%3."/>
+      <w:lvlJc w:val="left"/>
+      <w:pPr>
+        <w:ind w:left="1224" w:hanging="504"/>
+      </w:pPr>
+    </w:lvl>
+    <w:lvl w:ilvl="3">
+      <w:start w:val="1"/>
+      <w:numFmt w:val="decimal"/>
+      <w:lvlText w:val="%1.%2.%3.%4."/>
+      <w:lvlJc w:val="left"/>
+      <w:pPr>
+        <w:ind w:left="1728" w:hanging="648"/>
+      </w:pPr>
+    </w:lvl>
+    <w:lvl w:ilvl="4">
+      <w:start w:val="1"/>
+      <w:numFmt w:val="decimal"/>
+      <w:lvlText w:val="%1.%2.%3.%4.%5."/>
+      <w:lvlJc w:val="left"/>
+      <w:pPr>
+        <w:ind w:left="2232" w:hanging="792"/>
+      </w:pPr>
+    </w:lvl>
+    <w:lvl w:ilvl="5">
+      <w:start w:val="1"/>
+      <w:numFmt w:val="decimal"/>
+      <w:lvlText w:val="%1.%2.%3.%4.%5.%6."/>
+      <w:lvlJc w:val="left"/>
+      <w:pPr>
+        <w:ind w:left="2736" w:hanging="936"/>
+      </w:pPr>
+    </w:lvl>
+    <w:lvl w:ilvl="6">
+      <w:start w:val="1"/>
+      <w:numFmt w:val="decimal"/>
+      <w:lvlText w:val="%1.%2.%3.%4.%5.%6.%7."/>
+      <w:lvlJc w:val="left"/>
+      <w:pPr>
+        <w:ind w:left="3240" w:hanging="1080"/>
+      </w:pPr>
+    </w:lvl>
+    <w:lvl w:ilvl="7">
+      <w:start w:val="1"/>
+      <w:numFmt w:val="decimal"/>
+      <w:lvlText w:val="%1.%2.%3.%4.%5.%6.%7.%8."/>
+      <w:lvlJc w:val="left"/>
+      <w:pPr>
+        <w:ind w:left="3744" w:hanging="1224"/>
+      </w:pPr>
+    </w:lvl>
+    <w:lvl w:ilvl="8">
+      <w:start w:val="1"/>
+      <w:numFmt w:val="decimal"/>
+      <w:lvlText w:val="%1.%2.%3.%4.%5.%6.%7.%8.%9."/>
+      <w:lvlJc w:val="left"/>
+      <w:pPr>
+        <w:ind w:left="4320" w:hanging="1440"/>
+      </w:pPr>
+    </w:lvl>
+  </w:abstractNum>
+  <w:abstractNum w:abstractNumId="12" w15:restartNumberingAfterBreak="0">
     <w:nsid w:val="70693A35"/>
     <w:multiLevelType w:val="multilevel"/>
     <w:tmpl w:val="0809001F"/>
@@ -3270,7 +3817,7 @@
       </w:pPr>
     </w:lvl>
   </w:abstractNum>
-  <w:abstractNum w:abstractNumId="11" w15:restartNumberingAfterBreak="0">
+  <w:abstractNum w:abstractNumId="13" w15:restartNumberingAfterBreak="0">
     <w:nsid w:val="7F064BF9"/>
     <w:multiLevelType w:val="multilevel"/>
     <w:tmpl w:val="0809001F"/>
@@ -3357,40 +3904,46 @@
     </w:lvl>
   </w:abstractNum>
   <w:num w:numId="1" w16cid:durableId="993798088">
+    <w:abstractNumId w:val="6"/>
+  </w:num>
+  <w:num w:numId="2" w16cid:durableId="1397359174">
+    <w:abstractNumId w:val="10"/>
+  </w:num>
+  <w:num w:numId="3" w16cid:durableId="1330720075">
     <w:abstractNumId w:val="5"/>
   </w:num>
-  <w:num w:numId="2" w16cid:durableId="1397359174">
+  <w:num w:numId="4" w16cid:durableId="1319573964">
+    <w:abstractNumId w:val="8"/>
+  </w:num>
+  <w:num w:numId="5" w16cid:durableId="431169034">
+    <w:abstractNumId w:val="1"/>
+  </w:num>
+  <w:num w:numId="6" w16cid:durableId="139814923">
+    <w:abstractNumId w:val="4"/>
+  </w:num>
+  <w:num w:numId="7" w16cid:durableId="1806507998">
+    <w:abstractNumId w:val="7"/>
+  </w:num>
+  <w:num w:numId="8" w16cid:durableId="1603801201">
+    <w:abstractNumId w:val="2"/>
+  </w:num>
+  <w:num w:numId="9" w16cid:durableId="545145629">
+    <w:abstractNumId w:val="12"/>
+  </w:num>
+  <w:num w:numId="10" w16cid:durableId="2082560806">
+    <w:abstractNumId w:val="13"/>
+  </w:num>
+  <w:num w:numId="11" w16cid:durableId="1751074078">
     <w:abstractNumId w:val="9"/>
   </w:num>
-  <w:num w:numId="3" w16cid:durableId="1330720075">
-    <w:abstractNumId w:val="4"/>
-  </w:num>
-  <w:num w:numId="4" w16cid:durableId="1319573964">
-    <w:abstractNumId w:val="7"/>
-  </w:num>
-  <w:num w:numId="5" w16cid:durableId="431169034">
-    <w:abstractNumId w:val="0"/>
-  </w:num>
-  <w:num w:numId="6" w16cid:durableId="139814923">
+  <w:num w:numId="12" w16cid:durableId="577832927">
     <w:abstractNumId w:val="3"/>
   </w:num>
-  <w:num w:numId="7" w16cid:durableId="1806507998">
-    <w:abstractNumId w:val="6"/>
-  </w:num>
-  <w:num w:numId="8" w16cid:durableId="1603801201">
-    <w:abstractNumId w:val="1"/>
-  </w:num>
-  <w:num w:numId="9" w16cid:durableId="545145629">
-    <w:abstractNumId w:val="10"/>
-  </w:num>
-  <w:num w:numId="10" w16cid:durableId="2082560806">
+  <w:num w:numId="13" w16cid:durableId="1319387052">
     <w:abstractNumId w:val="11"/>
   </w:num>
-  <w:num w:numId="11" w16cid:durableId="1751074078">
-    <w:abstractNumId w:val="8"/>
-  </w:num>
-  <w:num w:numId="12" w16cid:durableId="577832927">
-    <w:abstractNumId w:val="2"/>
+  <w:num w:numId="14" w16cid:durableId="647320738">
+    <w:abstractNumId w:val="0"/>
   </w:num>
 </w:numbering>
 </file>
@@ -4402,7 +4955,7 @@
         </b:NameList>
       </b:Author>
     </b:Author>
-    <b:RefOrder>5</b:RefOrder>
+    <b:RefOrder>6</b:RefOrder>
   </b:Source>
   <b:Source>
     <b:Tag>CPD_code</b:Tag>
@@ -4421,7 +4974,7 @@
     <b:MonthAccessed>06</b:MonthAccessed>
     <b:DayAccessed>10</b:DayAccessed>
     <b:URL>https://paperswithcode.com/task/change-point-detection/codeless</b:URL>
-    <b:RefOrder>6</b:RefOrder>
+    <b:RefOrder>7</b:RefOrder>
   </b:Source>
   <b:Source>
     <b:Tag>Ala22</b:Tag>
@@ -4458,7 +5011,7 @@
     <b:MonthAccessed>07</b:MonthAccessed>
     <b:DayAccessed>1</b:DayAccessed>
     <b:URL>https://stackoverflow.com/questions/27455155/python-multiprocessing-combined-with-multithreading</b:URL>
-    <b:RefOrder>4</b:RefOrder>
+    <b:RefOrder>5</b:RefOrder>
   </b:Source>
   <b:Source>
     <b:Tag>Git22</b:Tag>
@@ -4477,11 +5030,27 @@
     </b:Author>
     <b:RefOrder>3</b:RefOrder>
   </b:Source>
+  <b:Source>
+    <b:Tag>htt22</b:Tag>
+    <b:SourceType>InternetSite</b:SourceType>
+    <b:Guid>{FFC4F90B-4105-4436-B2CE-366FAA585098}</b:Guid>
+    <b:Author>
+      <b:Author>
+        <b:Corporate>https://pro.arcgis.com</b:Corporate>
+      </b:Author>
+    </b:Author>
+    <b:Year>2022</b:Year>
+    <b:YearAccessed>2022</b:YearAccessed>
+    <b:MonthAccessed>07</b:MonthAccessed>
+    <b:DayAccessed>01</b:DayAccessed>
+    <b:URL>https://pro.arcgis.com/en/pro-app/latest/tool-reference/space-time-pattern-mining/how-change-point-detection-works.htm</b:URL>
+    <b:RefOrder>4</b:RefOrder>
+  </b:Source>
 </b:Sources>
 </file>
 
 <file path=customXml/itemProps1.xml><?xml version="1.0" encoding="utf-8"?>
-<ds:datastoreItem xmlns:ds="http://schemas.openxmlformats.org/officeDocument/2006/customXml" ds:itemID="{4EC80AC2-D5E4-4DD0-96FA-5AA775BAB8D0}">
+<ds:datastoreItem xmlns:ds="http://schemas.openxmlformats.org/officeDocument/2006/customXml" ds:itemID="{23B7F678-2091-4BC8-A0B9-FFFC9379FC93}">
   <ds:schemaRefs>
     <ds:schemaRef ds:uri="http://schemas.openxmlformats.org/officeDocument/2006/bibliography"/>
   </ds:schemaRefs>

</xml_diff>

<commit_message>
Added model old tests and created more plots
</commit_message>
<xml_diff>
--- a/2022 Practicum.docx
+++ b/2022 Practicum.docx
@@ -1323,11 +1323,6 @@
     <w:p/>
     <w:p/>
     <w:p/>
-    <w:p/>
-    <w:p/>
-    <w:p/>
-    <w:p/>
-    <w:p/>
     <w:p>
       <w:pPr>
         <w:pStyle w:val="Heading1"/>
@@ -1344,6 +1339,7 @@
         <w:rPr>
           <w:color w:val="auto"/>
         </w:rPr>
+        <w:lastRenderedPageBreak/>
         <w:t>Introduction</w:t>
       </w:r>
       <w:bookmarkEnd w:id="4"/>
@@ -1367,14 +1363,24 @@
       <w:r>
         <w:t xml:space="preserve"> </w:t>
       </w:r>
-      <w:r>
-        <w:t>BElarge,</w:t>
+      <w:proofErr w:type="spellStart"/>
+      <w:r>
+        <w:t>BElarge</w:t>
+      </w:r>
+      <w:proofErr w:type="spellEnd"/>
+      <w:r>
+        <w:t>,</w:t>
       </w:r>
       <w:r>
         <w:t xml:space="preserve"> </w:t>
       </w:r>
-      <w:r>
-        <w:t xml:space="preserve">BEsmall). Each of these variables represents a type of data packet, </w:t>
+      <w:proofErr w:type="spellStart"/>
+      <w:r>
+        <w:t>BEsmall</w:t>
+      </w:r>
+      <w:proofErr w:type="spellEnd"/>
+      <w:r>
+        <w:t xml:space="preserve">). Each of these variables represents a type of data packet, </w:t>
       </w:r>
       <w:r>
         <w:t>and the response time of each of these packets of data, for every sample interval, is represented on a time series graph</w:t>
@@ -1444,45 +1450,25 @@
       <w:r>
         <w:t xml:space="preserve">Figure </w:t>
       </w:r>
-      <w:r>
-        <w:fldChar w:fldCharType="begin"/>
-      </w:r>
-      <w:r>
-        <w:instrText xml:space="preserve"> STYLEREF 1 \s </w:instrText>
-      </w:r>
-      <w:r>
-        <w:fldChar w:fldCharType="separate"/>
-      </w:r>
-      <w:r>
-        <w:rPr>
-          <w:noProof/>
-        </w:rPr>
-        <w:t>1</w:t>
-      </w:r>
-      <w:r>
-        <w:fldChar w:fldCharType="end"/>
-      </w:r>
+      <w:fldSimple w:instr=" STYLEREF 1 \s ">
+        <w:r>
+          <w:rPr>
+            <w:noProof/>
+          </w:rPr>
+          <w:t>1</w:t>
+        </w:r>
+      </w:fldSimple>
       <w:r>
         <w:t>.</w:t>
       </w:r>
-      <w:r>
-        <w:fldChar w:fldCharType="begin"/>
-      </w:r>
-      <w:r>
-        <w:instrText xml:space="preserve"> SEQ Figure \* ARABIC \s 1 </w:instrText>
-      </w:r>
-      <w:r>
-        <w:fldChar w:fldCharType="separate"/>
-      </w:r>
-      <w:r>
-        <w:rPr>
-          <w:noProof/>
-        </w:rPr>
-        <w:t>1</w:t>
-      </w:r>
-      <w:r>
-        <w:fldChar w:fldCharType="end"/>
-      </w:r>
+      <w:fldSimple w:instr=" SEQ Figure \* ARABIC \s 1 ">
+        <w:r>
+          <w:rPr>
+            <w:noProof/>
+          </w:rPr>
+          <w:t>1</w:t>
+        </w:r>
+      </w:fldSimple>
     </w:p>
     <w:p/>
     <w:p>
@@ -1496,11 +1482,7 @@
         <w:t>can’t</w:t>
       </w:r>
       <w:r>
-        <w:t xml:space="preserve"> afford data to drop as the voice quality will sounds “computerised” and may not even get through at all. On the other hand, most </w:t>
-      </w:r>
-      <w:r>
-        <w:lastRenderedPageBreak/>
-        <w:t>mobile/internet devices have some form of local buffer</w:t>
+        <w:t xml:space="preserve"> afford data to drop as the voice quality will sounds “computerised” and may not even get through at all. On the other hand, most mobile/internet devices have some form of local buffer</w:t>
       </w:r>
       <w:r>
         <w:t>, and therefore there is some tolerance if data is buffering/ delayed.</w:t>
@@ -1549,7 +1531,15 @@
         <w:t>changepoint</w:t>
       </w:r>
       <w:r>
-        <w:t xml:space="preserve"> detection methods  as we don’t need real time monitoring. </w:t>
+        <w:t xml:space="preserve"> detection </w:t>
+      </w:r>
+      <w:proofErr w:type="gramStart"/>
+      <w:r>
+        <w:t>methods  as</w:t>
+      </w:r>
+      <w:proofErr w:type="gramEnd"/>
+      <w:r>
+        <w:t xml:space="preserve"> we don’t need real time monitoring. </w:t>
       </w:r>
       <w:r>
         <w:t xml:space="preserve">The different between offline and online change points is essentially as </w:t>
@@ -1618,6 +1608,7 @@
     </w:p>
     <w:p>
       <w:r>
+        <w:lastRenderedPageBreak/>
         <w:t xml:space="preserve">For this project, attempting change point detection in the given data, a number of more </w:t>
       </w:r>
       <w:r>
@@ -1649,8 +1640,15 @@
     <w:p/>
     <w:p/>
     <w:p/>
-    <w:p/>
-    <w:p>
+    <w:p>
+      <w:pPr>
+        <w:spacing w:after="120"/>
+      </w:pPr>
+    </w:p>
+    <w:p>
+      <w:pPr>
+        <w:spacing w:after="0"/>
+      </w:pPr>
       <w:r>
         <w:br w:type="page"/>
       </w:r>
@@ -1720,8 +1718,13 @@
         <w:t xml:space="preserve"> library called</w:t>
       </w:r>
       <w:r>
-        <w:t xml:space="preserve"> sktime</w:t>
-      </w:r>
+        <w:t xml:space="preserve"> </w:t>
+      </w:r>
+      <w:proofErr w:type="spellStart"/>
+      <w:r>
+        <w:t>sktime</w:t>
+      </w:r>
+      <w:proofErr w:type="spellEnd"/>
       <w:r>
         <w:t xml:space="preserve"> </w:t>
       </w:r>
@@ -1811,6 +1814,7 @@
         </w:rPr>
       </w:pPr>
       <w:bookmarkStart w:id="8" w:name="_Toc108202525"/>
+      <w:proofErr w:type="spellStart"/>
       <w:r>
         <w:rPr>
           <w:color w:val="auto"/>
@@ -1818,6 +1822,7 @@
         <w:t>Binseg</w:t>
       </w:r>
       <w:bookmarkEnd w:id="8"/>
+      <w:proofErr w:type="spellEnd"/>
     </w:p>
     <w:p>
       <w:pPr>
@@ -1891,7 +1896,6 @@
         <w:t xml:space="preserve"> attempted within this project.  </w:t>
       </w:r>
     </w:p>
-    <w:p/>
     <w:p>
       <w:r>
         <w:t xml:space="preserve">The ruptures library was the chosen unsupervised machine learning library used to find the unknown number of changepoints within each multivariate time series. </w:t>
@@ -1934,7 +1938,15 @@
         <w:t>, trials of each of the 4 previous highlighted models showed mixed results</w:t>
       </w:r>
       <w:r>
-        <w:t xml:space="preserve">. Below is one of the first unsupervised methods using bottom up algorthim (highlighted in 1.4) </w:t>
+        <w:t xml:space="preserve">. Below is one of the first unsupervised methods using bottom up </w:t>
+      </w:r>
+      <w:proofErr w:type="spellStart"/>
+      <w:r>
+        <w:t>algorthim</w:t>
+      </w:r>
+      <w:proofErr w:type="spellEnd"/>
+      <w:r>
+        <w:t xml:space="preserve"> (highlighted in 1.4) </w:t>
       </w:r>
       <w:r>
         <w:t xml:space="preserve">with a penalty value calculated as </w:t>
@@ -2033,9 +2045,9 @@
         </w:rPr>
         <w:lastRenderedPageBreak/>
         <w:drawing>
-          <wp:inline distT="0" distB="0" distL="0" distR="0" wp14:anchorId="67AA907B" wp14:editId="3493367F">
-            <wp:extent cx="5731510" cy="4093845"/>
-            <wp:effectExtent l="0" t="0" r="2540" b="1905"/>
+          <wp:inline distT="0" distB="0" distL="0" distR="0" wp14:anchorId="67AA907B" wp14:editId="38A84F4D">
+            <wp:extent cx="5731510" cy="3530600"/>
+            <wp:effectExtent l="0" t="0" r="2540" b="0"/>
             <wp:docPr id="4" name="Picture 4"/>
             <wp:cNvGraphicFramePr>
               <a:graphicFrameLocks xmlns:a="http://schemas.openxmlformats.org/drawingml/2006/main" noChangeAspect="1"/>
@@ -2062,7 +2074,7 @@
                   <pic:spPr>
                     <a:xfrm>
                       <a:off x="0" y="0"/>
-                      <a:ext cx="5731510" cy="4093845"/>
+                      <a:ext cx="5731510" cy="3530600"/>
                     </a:xfrm>
                     <a:prstGeom prst="rect">
                       <a:avLst/>
@@ -2080,25 +2092,46 @@
         <w:pStyle w:val="Caption"/>
       </w:pPr>
       <w:r>
-        <w:t>Figure 1.2</w:t>
-      </w:r>
-    </w:p>
-    <w:p>
-      <w:r>
-        <w:t>You can see from fig 1.2 that we are detecting changes in the timer series (albeit many more than possibly required)</w:t>
-      </w:r>
-      <w:r>
-        <w:t>. However, this particular CPD doesn’t seem to deal well with highly noisy, and non substantial changes in mean. As fig 1.3 shows below, this is a noisy dataset and there is no real change in mean for any parameter. This would clearly show too many false positives.</w:t>
-      </w:r>
-    </w:p>
-    <w:p>
+        <w:t xml:space="preserve">Figure </w:t>
+      </w:r>
+      <w:r>
+        <w:t>2.1</w:t>
+      </w:r>
+    </w:p>
+    <w:p>
+      <w:r>
+        <w:t xml:space="preserve">You can see from fig </w:t>
+      </w:r>
+      <w:r>
+        <w:t>2.1</w:t>
+      </w:r>
+      <w:r>
+        <w:t xml:space="preserve"> that we are detecting changes in the timer series (albeit many more than possibly required)</w:t>
+      </w:r>
+      <w:r>
+        <w:t xml:space="preserve">. However, this particular CPD doesn’t seem to deal well with highly noisy, and </w:t>
+      </w:r>
+      <w:proofErr w:type="spellStart"/>
+      <w:r>
+        <w:t>non substantial</w:t>
+      </w:r>
+      <w:proofErr w:type="spellEnd"/>
+      <w:r>
+        <w:t xml:space="preserve"> changes in mean. As fig </w:t>
+      </w:r>
+      <w:r>
+        <w:t>2.2</w:t>
+      </w:r>
+      <w:r>
+        <w:t xml:space="preserve"> shows below, this is a noisy dataset and there is no real change in mean for any parameter. This would clearly show too many false positives.</w:t>
+      </w:r>
       <w:r>
         <w:rPr>
           <w:noProof/>
         </w:rPr>
         <w:drawing>
-          <wp:inline distT="0" distB="0" distL="0" distR="0" wp14:anchorId="460F6C21" wp14:editId="02A04A94">
-            <wp:extent cx="5731510" cy="2940050"/>
+          <wp:inline distT="0" distB="0" distL="0" distR="0" wp14:anchorId="460F6C21" wp14:editId="3EFA3386">
+            <wp:extent cx="5731510" cy="3778250"/>
             <wp:effectExtent l="0" t="0" r="2540" b="0"/>
             <wp:docPr id="5" name="Picture 5"/>
             <wp:cNvGraphicFramePr>
@@ -2126,7 +2159,7 @@
                   <pic:spPr>
                     <a:xfrm>
                       <a:off x="0" y="0"/>
-                      <a:ext cx="5731510" cy="2940050"/>
+                      <a:ext cx="5731510" cy="3778250"/>
                     </a:xfrm>
                     <a:prstGeom prst="rect">
                       <a:avLst/>
@@ -2149,13 +2182,187 @@
         <w:pStyle w:val="Caption"/>
       </w:pPr>
       <w:r>
-        <w:t xml:space="preserve">Figure 1.3 </w:t>
+        <w:t xml:space="preserve">Figure </w:t>
+      </w:r>
+      <w:r>
+        <w:t>2.2</w:t>
+      </w:r>
+      <w:r>
+        <w:t xml:space="preserve"> </w:t>
       </w:r>
     </w:p>
     <w:p/>
     <w:p>
       <w:r>
-        <w:t xml:space="preserve">We can see that for some plots, different algorithms are better under certain situations. After this, I attempted to combine each of the potential algorithms, </w:t>
+        <w:lastRenderedPageBreak/>
+        <w:t>Looking at another changepoint algorithm, we can see if we can use a different method (</w:t>
+      </w:r>
+      <w:r>
+        <w:t>2</w:t>
+      </w:r>
+      <w:r>
+        <w:t>.3) with a different cost function to see if we can prevent too much noise impacting the change detection algorithm.</w:t>
+      </w:r>
+    </w:p>
+    <w:p>
+      <w:pPr>
+        <w:keepNext/>
+      </w:pPr>
+      <w:r>
+        <w:rPr>
+          <w:noProof/>
+        </w:rPr>
+        <w:drawing>
+          <wp:inline distT="0" distB="0" distL="0" distR="0" wp14:anchorId="5C088E57" wp14:editId="3F48F223">
+            <wp:extent cx="5731510" cy="3810000"/>
+            <wp:effectExtent l="0" t="0" r="2540" b="0"/>
+            <wp:docPr id="3" name="Picture 3"/>
+            <wp:cNvGraphicFramePr>
+              <a:graphicFrameLocks xmlns:a="http://schemas.openxmlformats.org/drawingml/2006/main" noChangeAspect="1"/>
+            </wp:cNvGraphicFramePr>
+            <a:graphic xmlns:a="http://schemas.openxmlformats.org/drawingml/2006/main">
+              <a:graphicData uri="http://schemas.openxmlformats.org/drawingml/2006/picture">
+                <pic:pic xmlns:pic="http://schemas.openxmlformats.org/drawingml/2006/picture">
+                  <pic:nvPicPr>
+                    <pic:cNvPr id="3" name="Picture 3"/>
+                    <pic:cNvPicPr/>
+                  </pic:nvPicPr>
+                  <pic:blipFill>
+                    <a:blip r:embed="rId12">
+                      <a:extLst>
+                        <a:ext uri="{28A0092B-C50C-407E-A947-70E740481C1C}">
+                          <a14:useLocalDpi xmlns:a14="http://schemas.microsoft.com/office/drawing/2010/main" val="0"/>
+                        </a:ext>
+                      </a:extLst>
+                    </a:blip>
+                    <a:stretch>
+                      <a:fillRect/>
+                    </a:stretch>
+                  </pic:blipFill>
+                  <pic:spPr>
+                    <a:xfrm>
+                      <a:off x="0" y="0"/>
+                      <a:ext cx="5731510" cy="3810000"/>
+                    </a:xfrm>
+                    <a:prstGeom prst="rect">
+                      <a:avLst/>
+                    </a:prstGeom>
+                  </pic:spPr>
+                </pic:pic>
+              </a:graphicData>
+            </a:graphic>
+          </wp:inline>
+        </w:drawing>
+      </w:r>
+    </w:p>
+    <w:p>
+      <w:pPr>
+        <w:pStyle w:val="Caption"/>
+      </w:pPr>
+      <w:r>
+        <w:t xml:space="preserve">Figure </w:t>
+      </w:r>
+      <w:r>
+        <w:t>2.3</w:t>
+      </w:r>
+    </w:p>
+    <w:p>
+      <w:r>
+        <w:t>However, comparing this to figure 2.4 where we used a bottom up with l2 cost function, we can see how many more changepoints we have detected.</w:t>
+      </w:r>
+    </w:p>
+    <w:p>
+      <w:pPr>
+        <w:keepNext/>
+      </w:pPr>
+      <w:r>
+        <w:rPr>
+          <w:noProof/>
+        </w:rPr>
+        <w:drawing>
+          <wp:inline distT="0" distB="0" distL="0" distR="0" wp14:anchorId="08B60539" wp14:editId="79EFEF73">
+            <wp:extent cx="6229350" cy="4093845"/>
+            <wp:effectExtent l="0" t="0" r="0" b="1905"/>
+            <wp:docPr id="6" name="Picture 6"/>
+            <wp:cNvGraphicFramePr>
+              <a:graphicFrameLocks xmlns:a="http://schemas.openxmlformats.org/drawingml/2006/main" noChangeAspect="1"/>
+            </wp:cNvGraphicFramePr>
+            <a:graphic xmlns:a="http://schemas.openxmlformats.org/drawingml/2006/main">
+              <a:graphicData uri="http://schemas.openxmlformats.org/drawingml/2006/picture">
+                <pic:pic xmlns:pic="http://schemas.openxmlformats.org/drawingml/2006/picture">
+                  <pic:nvPicPr>
+                    <pic:cNvPr id="6" name="Picture 6"/>
+                    <pic:cNvPicPr/>
+                  </pic:nvPicPr>
+                  <pic:blipFill>
+                    <a:blip r:embed="rId13">
+                      <a:extLst>
+                        <a:ext uri="{28A0092B-C50C-407E-A947-70E740481C1C}">
+                          <a14:useLocalDpi xmlns:a14="http://schemas.microsoft.com/office/drawing/2010/main" val="0"/>
+                        </a:ext>
+                      </a:extLst>
+                    </a:blip>
+                    <a:stretch>
+                      <a:fillRect/>
+                    </a:stretch>
+                  </pic:blipFill>
+                  <pic:spPr>
+                    <a:xfrm>
+                      <a:off x="0" y="0"/>
+                      <a:ext cx="6229350" cy="4093845"/>
+                    </a:xfrm>
+                    <a:prstGeom prst="rect">
+                      <a:avLst/>
+                    </a:prstGeom>
+                  </pic:spPr>
+                </pic:pic>
+              </a:graphicData>
+            </a:graphic>
+          </wp:inline>
+        </w:drawing>
+      </w:r>
+    </w:p>
+    <w:p>
+      <w:pPr>
+        <w:pStyle w:val="Caption"/>
+      </w:pPr>
+      <w:r>
+        <w:t xml:space="preserve">Figure </w:t>
+      </w:r>
+      <w:r>
+        <w:t xml:space="preserve">1.5 </w:t>
+      </w:r>
+    </w:p>
+    <w:p/>
+    <w:p>
+      <w:r>
+        <w:t xml:space="preserve">Although the </w:t>
+      </w:r>
+      <w:proofErr w:type="spellStart"/>
+      <w:r>
+        <w:t>Rbf</w:t>
+      </w:r>
+      <w:proofErr w:type="spellEnd"/>
+      <w:r>
+        <w:t xml:space="preserve"> model looks good, if we run this on the entire dataset, we come back with a total of only 2 graphs in all 363, where this algorithm detects a changepoint detections. This is clearly wrong. At this stage, we could go through each graph and manually label the changepoints, then run a supervised ML algorithm, however, I wanted to run with the unsupervised given that this data set is limited and we don’t have that much data. Also, time is a constraint.</w:t>
+      </w:r>
+    </w:p>
+    <w:p/>
+    <w:p/>
+    <w:p>
+      <w:r>
+        <w:t xml:space="preserve"> by looking at a </w:t>
+      </w:r>
+      <w:proofErr w:type="spellStart"/>
+      <w:r>
+        <w:t>s</w:t>
+      </w:r>
+      <w:r>
+        <w:t>We</w:t>
+      </w:r>
+      <w:proofErr w:type="spellEnd"/>
+      <w:r>
+        <w:t xml:space="preserve"> can see that for some plots, different algorithms are better under certain situations. After this, I attempted to combine each of the potential algorithms, </w:t>
       </w:r>
     </w:p>
     <w:p/>
@@ -2582,9 +2789,9 @@
     <w:bookmarkEnd w:id="0"/>
     <w:p/>
     <w:sectPr>
-      <w:footerReference w:type="default" r:id="rId12"/>
+      <w:footerReference w:type="default" r:id="rId14"/>
       <w:pgSz w:w="11906" w:h="16838"/>
-      <w:pgMar w:top="1440" w:right="1440" w:bottom="1440" w:left="1440" w:header="454" w:footer="708" w:gutter="0"/>
+      <w:pgMar w:top="720" w:right="720" w:bottom="720" w:left="720" w:header="397" w:footer="397" w:gutter="0"/>
       <w:pgNumType w:start="0"/>
       <w:cols w:space="708"/>
       <w:titlePg/>

</xml_diff>

<commit_message>
added the 5 cost functions to cpde class to run
</commit_message>
<xml_diff>
--- a/2022 Practicum.docx
+++ b/2022 Practicum.docx
@@ -1531,15 +1531,7 @@
         <w:t>changepoint</w:t>
       </w:r>
       <w:r>
-        <w:t xml:space="preserve"> detection </w:t>
-      </w:r>
-      <w:proofErr w:type="gramStart"/>
-      <w:r>
-        <w:t>methods  as</w:t>
-      </w:r>
-      <w:proofErr w:type="gramEnd"/>
-      <w:r>
-        <w:t xml:space="preserve"> we don’t need real time monitoring. </w:t>
+        <w:t xml:space="preserve"> detection methods  as we don’t need real time monitoring. </w:t>
       </w:r>
       <w:r>
         <w:t xml:space="preserve">The different between offline and online change points is essentially as </w:t>
@@ -2346,23 +2338,39 @@
       <w:r>
         <w:t xml:space="preserve"> model looks good, if we run this on the entire dataset, we come back with a total of only 2 graphs in all 363, where this algorithm detects a changepoint detections. This is clearly wrong. At this stage, we could go through each graph and manually label the changepoints, then run a supervised ML algorithm, however, I wanted to run with the unsupervised given that this data set is limited and we don’t have that much data. Also, time is a constraint.</w:t>
       </w:r>
+      <w:r>
+        <w:t xml:space="preserve"> We can see that we have a multitude of factors that can influence both the accuracy, time and noise robustness of the CPD models. </w:t>
+      </w:r>
+    </w:p>
+    <w:p>
+      <w:r>
+        <w:t xml:space="preserve">This then brings us to the approach favoured here in this report. We can see from the above the </w:t>
+      </w:r>
+      <w:proofErr w:type="spellStart"/>
+      <w:r>
+        <w:t>difficukty</w:t>
+      </w:r>
+      <w:proofErr w:type="spellEnd"/>
+      <w:r>
+        <w:t xml:space="preserve"> in hyper parameter testing and tuning for unsupervised CPD algorithms. Initially, I looked at combining each of these models and looking at a weighting of CPD algorithms to test to see if some form of combination was </w:t>
+      </w:r>
+      <w:proofErr w:type="spellStart"/>
+      <w:r>
+        <w:t>applcicaable</w:t>
+      </w:r>
+      <w:proofErr w:type="spellEnd"/>
+      <w:r>
+        <w:t xml:space="preserve"> to improve the accuracy of the CPD whilst minimising false positives. </w:t>
+      </w:r>
     </w:p>
     <w:p/>
     <w:p/>
     <w:p>
       <w:r>
-        <w:t xml:space="preserve"> by looking at a </w:t>
-      </w:r>
-      <w:proofErr w:type="spellStart"/>
-      <w:r>
-        <w:t>s</w:t>
-      </w:r>
-      <w:r>
-        <w:t>We</w:t>
-      </w:r>
-      <w:proofErr w:type="spellEnd"/>
-      <w:r>
-        <w:t xml:space="preserve"> can see that for some plots, different algorithms are better under certain situations. After this, I attempted to combine each of the potential algorithms, </w:t>
+        <w:t xml:space="preserve">We </w:t>
+      </w:r>
+      <w:r>
+        <w:t xml:space="preserve">can see that for some plots, different algorithms are better under certain situations. After this, I attempted to combine each of the potential algorithms, </w:t>
       </w:r>
     </w:p>
     <w:p/>

</xml_diff>

<commit_message>
class revamp to make easier to determine cost function detection
</commit_message>
<xml_diff>
--- a/2022 Practicum.docx
+++ b/2022 Practicum.docx
@@ -1531,7 +1531,15 @@
         <w:t>changepoint</w:t>
       </w:r>
       <w:r>
-        <w:t xml:space="preserve"> detection methods  as we don’t need real time monitoring. </w:t>
+        <w:t xml:space="preserve"> detection </w:t>
+      </w:r>
+      <w:proofErr w:type="gramStart"/>
+      <w:r>
+        <w:t>methods  as</w:t>
+      </w:r>
+      <w:proofErr w:type="gramEnd"/>
+      <w:r>
+        <w:t xml:space="preserve"> we don’t need real time monitoring. </w:t>
       </w:r>
       <w:r>
         <w:t xml:space="preserve">The different between offline and online change points is essentially as </w:t>
@@ -2346,19 +2354,15 @@
       <w:r>
         <w:t xml:space="preserve">This then brings us to the approach favoured here in this report. We can see from the above the </w:t>
       </w:r>
-      <w:proofErr w:type="spellStart"/>
-      <w:r>
-        <w:t>difficukty</w:t>
-      </w:r>
-      <w:proofErr w:type="spellEnd"/>
+      <w:r>
+        <w:t>difficulty</w:t>
+      </w:r>
       <w:r>
         <w:t xml:space="preserve"> in hyper parameter testing and tuning for unsupervised CPD algorithms. Initially, I looked at combining each of these models and looking at a weighting of CPD algorithms to test to see if some form of combination was </w:t>
       </w:r>
-      <w:proofErr w:type="spellStart"/>
-      <w:r>
-        <w:t>applcicaable</w:t>
-      </w:r>
-      <w:proofErr w:type="spellEnd"/>
+      <w:r>
+        <w:t>applicable</w:t>
+      </w:r>
       <w:r>
         <w:t xml:space="preserve"> to improve the accuracy of the CPD whilst minimising false positives. </w:t>
       </w:r>
@@ -2371,6 +2375,22 @@
       </w:r>
       <w:r>
         <w:t xml:space="preserve">can see that for some plots, different algorithms are better under certain situations. After this, I attempted to combine each of the potential algorithms, </w:t>
+      </w:r>
+      <w:r>
+        <w:t xml:space="preserve">initially through running each different algorithm (like PELT or Window) and somehow combining the results. The issue was, as mentioned previously, time. It was too computationally expensive to run the multiple algorithms in quick enough time to make this worthwhile. What the end result was, was to compare different cost functions for each algorithm, and then use a weighting system to weight the results from cost functions on each algorithm. Although time taken to generate the initially results was reasonable, one a accurate algorithm and cost function was obtained, running this on a dataset of 24 hours for each of the 363 masts was reasonably </w:t>
+      </w:r>
+      <w:proofErr w:type="gramStart"/>
+      <w:r>
+        <w:t>quick ,</w:t>
+      </w:r>
+      <w:proofErr w:type="gramEnd"/>
+      <w:r>
+        <w:t xml:space="preserve"> and definitely within the timeframe needed between pulling datasets. </w:t>
+      </w:r>
+    </w:p>
+    <w:p>
+      <w:r>
+        <w:t xml:space="preserve"> </w:t>
       </w:r>
     </w:p>
     <w:p/>

</xml_diff>

<commit_message>
Changed to improve CPDE_ensemble class
</commit_message>
<xml_diff>
--- a/2022 Practicum.docx
+++ b/2022 Practicum.docx
@@ -2388,6 +2388,67 @@
         <w:t xml:space="preserve"> and definitely within the timeframe needed between pulling datasets. </w:t>
       </w:r>
     </w:p>
+    <w:p/>
+    <w:p>
+      <w:r>
+        <w:t xml:space="preserve">The investigation focused on 2 hyper </w:t>
+      </w:r>
+      <w:proofErr w:type="spellStart"/>
+      <w:r>
+        <w:t>paramters</w:t>
+      </w:r>
+      <w:proofErr w:type="spellEnd"/>
+      <w:r>
+        <w:t xml:space="preserve"> to tune for testing, one being the CPD algorithm, one being the cost function </w:t>
+      </w:r>
+      <w:proofErr w:type="gramStart"/>
+      <w:r>
+        <w:t>( we</w:t>
+      </w:r>
+      <w:proofErr w:type="gramEnd"/>
+      <w:r>
+        <w:t xml:space="preserve"> can run 3</w:t>
+      </w:r>
+      <w:r>
+        <w:rPr>
+          <w:vertAlign w:val="superscript"/>
+        </w:rPr>
+        <w:t>rd</w:t>
+      </w:r>
+      <w:r>
+        <w:t xml:space="preserve"> for PV if needed)</w:t>
+      </w:r>
+    </w:p>
+    <w:p>
+      <w:r>
+        <w:t xml:space="preserve">The code ran multiprocessing in both determining the </w:t>
+      </w:r>
+      <w:proofErr w:type="spellStart"/>
+      <w:r>
+        <w:t>algorithgm</w:t>
+      </w:r>
+      <w:proofErr w:type="spellEnd"/>
+      <w:r>
+        <w:t xml:space="preserve"> and cost to use, as well as running the </w:t>
+      </w:r>
+      <w:proofErr w:type="spellStart"/>
+      <w:r>
+        <w:t>algoroightm</w:t>
+      </w:r>
+      <w:proofErr w:type="spellEnd"/>
+      <w:r>
+        <w:t xml:space="preserve"> </w:t>
+      </w:r>
+      <w:proofErr w:type="spellStart"/>
+      <w:r>
+        <w:t>thoughout</w:t>
+      </w:r>
+      <w:proofErr w:type="spellEnd"/>
+      <w:r>
+        <w:t xml:space="preserve"> the day to keep up to date with new data being pulled from the cell towers.</w:t>
+      </w:r>
+    </w:p>
+    <w:p/>
     <w:p>
       <w:r>
         <w:t xml:space="preserve"> </w:t>

</xml_diff>

<commit_message>
Final upload for working CPDE with all sites
</commit_message>
<xml_diff>
--- a/2022 Practicum.docx
+++ b/2022 Practicum.docx
@@ -2367,87 +2367,108 @@
         <w:t xml:space="preserve"> to improve the accuracy of the CPD whilst minimising false positives. </w:t>
       </w:r>
     </w:p>
+    <w:p>
+      <w:r>
+        <w:t xml:space="preserve">We </w:t>
+      </w:r>
+      <w:r>
+        <w:t xml:space="preserve">can see that for some plots, different algorithms are better under certain situations. After this, I attempted to combine each of the potential algorithms, </w:t>
+      </w:r>
+      <w:r>
+        <w:t xml:space="preserve">initially through running each different algorithm (like PELT or Window) and somehow combining the results. The issue was, as mentioned previously, time. It was too computationally expensive to run the multiple algorithms in quick enough time to make this worthwhile. What the end result was, was to compare different cost functions for each algorithm, and then use a weighting system to weight the results from cost functions on each algorithm. Although time taken to generate the initially results was reasonable, one a accurate algorithm and cost function was obtained, running this on a dataset of 24 hours for each of the 363 masts was reasonably </w:t>
+      </w:r>
+      <w:proofErr w:type="gramStart"/>
+      <w:r>
+        <w:t>quick ,</w:t>
+      </w:r>
+      <w:proofErr w:type="gramEnd"/>
+      <w:r>
+        <w:t xml:space="preserve"> and definitely within the timeframe needed between pulling datasets. </w:t>
+      </w:r>
+    </w:p>
+    <w:p/>
+    <w:p>
+      <w:r>
+        <w:t xml:space="preserve">The investigation focused on 2 hyper </w:t>
+      </w:r>
+      <w:r>
+        <w:t>parameters</w:t>
+      </w:r>
+      <w:r>
+        <w:t xml:space="preserve"> to tune for testing, one being the CPD algorithm, one being the cost function </w:t>
+      </w:r>
+      <w:proofErr w:type="gramStart"/>
+      <w:r>
+        <w:t>( we</w:t>
+      </w:r>
+      <w:proofErr w:type="gramEnd"/>
+      <w:r>
+        <w:t xml:space="preserve"> can run 3</w:t>
+      </w:r>
+      <w:r>
+        <w:rPr>
+          <w:vertAlign w:val="superscript"/>
+        </w:rPr>
+        <w:t>rd</w:t>
+      </w:r>
+      <w:r>
+        <w:t xml:space="preserve"> for PV if needed)</w:t>
+      </w:r>
+    </w:p>
+    <w:p>
+      <w:r>
+        <w:t xml:space="preserve">The code ran multiprocessing in both determining the </w:t>
+      </w:r>
+      <w:r>
+        <w:t>algorithm</w:t>
+      </w:r>
+      <w:r>
+        <w:t xml:space="preserve"> and cost to use, as well as running the </w:t>
+      </w:r>
+      <w:r>
+        <w:t>algorithm</w:t>
+      </w:r>
+      <w:r>
+        <w:t xml:space="preserve"> </w:t>
+      </w:r>
+      <w:r>
+        <w:t>throughout</w:t>
+      </w:r>
+      <w:r>
+        <w:t xml:space="preserve"> the day to keep up to date with new data being pulled from the cell towers.</w:t>
+      </w:r>
+      <w:r>
+        <w:t xml:space="preserve"> This was done on the test set (The initial data we obtained for the </w:t>
+      </w:r>
+      <w:proofErr w:type="spellStart"/>
+      <w:r>
+        <w:t>Pracitcum</w:t>
+      </w:r>
+      <w:proofErr w:type="spellEnd"/>
+      <w:r>
+        <w:t xml:space="preserve">) </w:t>
+      </w:r>
+    </w:p>
+    <w:p>
+      <w:r>
+        <w:t xml:space="preserve">Once settled, we then ran through this </w:t>
+      </w:r>
+      <w:proofErr w:type="spellStart"/>
+      <w:r>
+        <w:t>alrogithm</w:t>
+      </w:r>
+      <w:proofErr w:type="spellEnd"/>
+      <w:r>
+        <w:t xml:space="preserve"> with the test set (unobserved) to see if the algorithm picked up the correct </w:t>
+      </w:r>
+      <w:proofErr w:type="spellStart"/>
+      <w:r>
+        <w:t>Changpoints</w:t>
+      </w:r>
+      <w:proofErr w:type="spellEnd"/>
+    </w:p>
     <w:p/>
     <w:p/>
-    <w:p>
-      <w:r>
-        <w:t xml:space="preserve">We </w:t>
-      </w:r>
-      <w:r>
-        <w:t xml:space="preserve">can see that for some plots, different algorithms are better under certain situations. After this, I attempted to combine each of the potential algorithms, </w:t>
-      </w:r>
-      <w:r>
-        <w:t xml:space="preserve">initially through running each different algorithm (like PELT or Window) and somehow combining the results. The issue was, as mentioned previously, time. It was too computationally expensive to run the multiple algorithms in quick enough time to make this worthwhile. What the end result was, was to compare different cost functions for each algorithm, and then use a weighting system to weight the results from cost functions on each algorithm. Although time taken to generate the initially results was reasonable, one a accurate algorithm and cost function was obtained, running this on a dataset of 24 hours for each of the 363 masts was reasonably </w:t>
-      </w:r>
-      <w:proofErr w:type="gramStart"/>
-      <w:r>
-        <w:t>quick ,</w:t>
-      </w:r>
-      <w:proofErr w:type="gramEnd"/>
-      <w:r>
-        <w:t xml:space="preserve"> and definitely within the timeframe needed between pulling datasets. </w:t>
-      </w:r>
-    </w:p>
-    <w:p/>
-    <w:p>
-      <w:r>
-        <w:t xml:space="preserve">The investigation focused on 2 hyper </w:t>
-      </w:r>
-      <w:proofErr w:type="spellStart"/>
-      <w:r>
-        <w:t>paramters</w:t>
-      </w:r>
-      <w:proofErr w:type="spellEnd"/>
-      <w:r>
-        <w:t xml:space="preserve"> to tune for testing, one being the CPD algorithm, one being the cost function </w:t>
-      </w:r>
-      <w:proofErr w:type="gramStart"/>
-      <w:r>
-        <w:t>( we</w:t>
-      </w:r>
-      <w:proofErr w:type="gramEnd"/>
-      <w:r>
-        <w:t xml:space="preserve"> can run 3</w:t>
-      </w:r>
-      <w:r>
-        <w:rPr>
-          <w:vertAlign w:val="superscript"/>
-        </w:rPr>
-        <w:t>rd</w:t>
-      </w:r>
-      <w:r>
-        <w:t xml:space="preserve"> for PV if needed)</w:t>
-      </w:r>
-    </w:p>
-    <w:p>
-      <w:r>
-        <w:t xml:space="preserve">The code ran multiprocessing in both determining the </w:t>
-      </w:r>
-      <w:proofErr w:type="spellStart"/>
-      <w:r>
-        <w:t>algorithgm</w:t>
-      </w:r>
-      <w:proofErr w:type="spellEnd"/>
-      <w:r>
-        <w:t xml:space="preserve"> and cost to use, as well as running the </w:t>
-      </w:r>
-      <w:proofErr w:type="spellStart"/>
-      <w:r>
-        <w:t>algoroightm</w:t>
-      </w:r>
-      <w:proofErr w:type="spellEnd"/>
-      <w:r>
-        <w:t xml:space="preserve"> </w:t>
-      </w:r>
-      <w:proofErr w:type="spellStart"/>
-      <w:r>
-        <w:t>thoughout</w:t>
-      </w:r>
-      <w:proofErr w:type="spellEnd"/>
-      <w:r>
-        <w:t xml:space="preserve"> the day to keep up to date with new data being pulled from the cell towers.</w:t>
-      </w:r>
-    </w:p>
     <w:p/>
     <w:p>
       <w:r>

</xml_diff>

<commit_message>
added __main__ to all python scripts
</commit_message>
<xml_diff>
--- a/2022 Practicum.docx
+++ b/2022 Practicum.docx
@@ -1533,11 +1533,9 @@
       <w:r>
         <w:t xml:space="preserve"> detection </w:t>
       </w:r>
-      <w:proofErr w:type="gramStart"/>
-      <w:r>
-        <w:t>methods  as</w:t>
-      </w:r>
-      <w:proofErr w:type="gramEnd"/>
+      <w:r>
+        <w:t>methods as</w:t>
+      </w:r>
       <w:r>
         <w:t xml:space="preserve"> we don’t need real time monitoring. </w:t>
       </w:r>
@@ -1804,6 +1802,45 @@
     </w:p>
     <w:p>
       <w:pPr>
+        <w:ind w:left="360"/>
+      </w:pPr>
+      <w:r>
+        <w:t>T</w:t>
+      </w:r>
+      <w:r>
+        <w:t>he Auto-detect number of change points (PELT) option uses the Pruned Exact Linear Time (PELT, Killick 2012) algorithm to estimate the number and location of change points. This algorithm penalizes the inclusion of each additional change point by adding a penalty value to the cost of each segment and finding the segmentation whose penalized cost (segmentation cost plus penalty) is smallest among all possible segmentations. The intuition behind PELT is that for a time step to be detected as a change point, it must reduce the segmentation cost by more than the penalty value that is added. If the cost reduction is less than the added penalty, the penalized cost will increase, and the time step will not be detected as a change point.</w:t>
+      </w:r>
+    </w:p>
+    <w:p>
+      <w:pPr>
+        <w:ind w:left="360"/>
+      </w:pPr>
+      <w:sdt>
+        <w:sdtPr>
+          <w:id w:val="-1252202216"/>
+          <w:citation/>
+        </w:sdtPr>
+        <w:sdtContent>
+          <w:r>
+            <w:fldChar w:fldCharType="begin"/>
+          </w:r>
+          <w:r>
+            <w:instrText xml:space="preserve"> CITATION Kil12 \l 2057 </w:instrText>
+          </w:r>
+          <w:r>
+            <w:fldChar w:fldCharType="separate"/>
+          </w:r>
+          <w:r>
+            <w:t>(Killick, 2012)</w:t>
+          </w:r>
+          <w:r>
+            <w:fldChar w:fldCharType="end"/>
+          </w:r>
+        </w:sdtContent>
+      </w:sdt>
+    </w:p>
+    <w:p>
+      <w:pPr>
         <w:pStyle w:val="Heading1"/>
         <w:numPr>
           <w:ilvl w:val="1"/>
@@ -1813,16 +1850,14 @@
           <w:color w:val="auto"/>
         </w:rPr>
       </w:pPr>
-      <w:bookmarkStart w:id="8" w:name="_Toc108202525"/>
-      <w:proofErr w:type="spellStart"/>
+      <w:bookmarkStart w:id="8" w:name="_Toc108202526"/>
       <w:r>
         <w:rPr>
           <w:color w:val="auto"/>
         </w:rPr>
-        <w:t>Binseg</w:t>
+        <w:t>Window</w:t>
       </w:r>
       <w:bookmarkEnd w:id="8"/>
-      <w:proofErr w:type="spellEnd"/>
     </w:p>
     <w:p>
       <w:pPr>
@@ -1835,12 +1870,12 @@
           <w:color w:val="auto"/>
         </w:rPr>
       </w:pPr>
-      <w:bookmarkStart w:id="9" w:name="_Toc108202526"/>
+      <w:bookmarkStart w:id="9" w:name="_Toc108202527"/>
       <w:r>
         <w:rPr>
           <w:color w:val="auto"/>
         </w:rPr>
-        <w:t>Window</w:t>
+        <w:t>Bottom up</w:t>
       </w:r>
       <w:bookmarkEnd w:id="9"/>
     </w:p>
@@ -1855,34 +1890,14 @@
           <w:color w:val="auto"/>
         </w:rPr>
       </w:pPr>
-      <w:bookmarkStart w:id="10" w:name="_Toc108202527"/>
-      <w:r>
-        <w:rPr>
-          <w:color w:val="auto"/>
-        </w:rPr>
-        <w:t>Bottom up</w:t>
-      </w:r>
-      <w:bookmarkEnd w:id="10"/>
-    </w:p>
-    <w:p>
-      <w:pPr>
-        <w:pStyle w:val="Heading1"/>
-        <w:numPr>
-          <w:ilvl w:val="1"/>
-          <w:numId w:val="14"/>
-        </w:numPr>
-        <w:rPr>
-          <w:color w:val="auto"/>
-        </w:rPr>
-      </w:pPr>
-      <w:bookmarkStart w:id="11" w:name="_Toc108202528"/>
+      <w:bookmarkStart w:id="10" w:name="_Toc108202528"/>
       <w:r>
         <w:rPr>
           <w:color w:val="auto"/>
         </w:rPr>
         <w:t>Bayesian online change point detection</w:t>
       </w:r>
-      <w:bookmarkEnd w:id="11"/>
+      <w:bookmarkEnd w:id="10"/>
     </w:p>
     <w:p/>
     <w:p>
@@ -2111,11 +2126,9 @@
       <w:r>
         <w:t xml:space="preserve">. However, this particular CPD doesn’t seem to deal well with highly noisy, and </w:t>
       </w:r>
-      <w:proofErr w:type="spellStart"/>
-      <w:r>
-        <w:t>non substantial</w:t>
-      </w:r>
-      <w:proofErr w:type="spellEnd"/>
+      <w:r>
+        <w:t>non-substantial</w:t>
+      </w:r>
       <w:r>
         <w:t xml:space="preserve"> changes in mean. As fig </w:t>
       </w:r>
@@ -2375,7 +2388,19 @@
         <w:t xml:space="preserve">can see that for some plots, different algorithms are better under certain situations. After this, I attempted to combine each of the potential algorithms, </w:t>
       </w:r>
       <w:r>
-        <w:t xml:space="preserve">initially through running each different algorithm (like PELT or Window) and somehow combining the results. The issue was, as mentioned previously, time. It was too computationally expensive to run the multiple algorithms in quick enough time to make this worthwhile. What the end result was, was to compare different cost functions for each algorithm, and then use a weighting system to weight the results from cost functions on each algorithm. Although time taken to generate the initially results was reasonable, one a accurate algorithm and cost function was obtained, running this on a dataset of 24 hours for each of the 363 masts was reasonably </w:t>
+        <w:t>initially through running each different algorithm (like PELT or Window) and somehow combining the results. The issue was, as mentioned previously, time. It was too computationally expensive to run the multiple algorithms in quick enough time to make this worthwhile. What the end result was, was to compare different cost functions for each algorithm, and then use a weighting system to weight the results from cost functions on each algorithm. Although time taken to generate the initially results was reasonable, on</w:t>
+      </w:r>
+      <w:r>
+        <w:t>ce</w:t>
+      </w:r>
+      <w:r>
+        <w:t xml:space="preserve"> a</w:t>
+      </w:r>
+      <w:r>
+        <w:t>n</w:t>
+      </w:r>
+      <w:r>
+        <w:t xml:space="preserve"> accurate algorithm and cost function was obtained, running this on a dataset of 24 hours for each of the 363 masts was reasonably </w:t>
       </w:r>
       <w:proofErr w:type="gramStart"/>
       <w:r>
@@ -2438,17 +2463,51 @@
         <w:t xml:space="preserve"> the day to keep up to date with new data being pulled from the cell towers.</w:t>
       </w:r>
       <w:r>
-        <w:t xml:space="preserve"> This was done on the test set (The initial data we obtained for the </w:t>
+        <w:t xml:space="preserve"> </w:t>
+      </w:r>
+      <w:r>
+        <w:t>We tested all algorithms using the main cost functions that we came across:</w:t>
+      </w:r>
+      <w:r>
+        <w:t xml:space="preserve"> </w:t>
+      </w:r>
+      <w:r>
+        <w:t>["</w:t>
       </w:r>
       <w:proofErr w:type="spellStart"/>
       <w:r>
-        <w:t>Pracitcum</w:t>
+        <w:t>Min_Raw</w:t>
       </w:r>
       <w:proofErr w:type="spellEnd"/>
       <w:r>
-        <w:t xml:space="preserve">) </w:t>
-      </w:r>
-    </w:p>
+        <w:t>", "</w:t>
+      </w:r>
+      <w:proofErr w:type="spellStart"/>
+      <w:r>
+        <w:t>Sum_Raw</w:t>
+      </w:r>
+      <w:proofErr w:type="spellEnd"/>
+      <w:r>
+        <w:t>", "</w:t>
+      </w:r>
+      <w:proofErr w:type="spellStart"/>
+      <w:r>
+        <w:t>Sum_MinMax</w:t>
+      </w:r>
+      <w:proofErr w:type="spellEnd"/>
+      <w:r>
+        <w:t>", "</w:t>
+      </w:r>
+      <w:proofErr w:type="spellStart"/>
+      <w:r>
+        <w:t>Min_MinAbs</w:t>
+      </w:r>
+      <w:proofErr w:type="spellEnd"/>
+      <w:r>
+        <w:t>"]</w:t>
+      </w:r>
+    </w:p>
+    <w:p/>
     <w:p>
       <w:r>
         <w:t xml:space="preserve">Once settled, we then ran through this </w:t>
@@ -2553,7 +2612,7 @@
         <w:br w:type="page"/>
       </w:r>
     </w:p>
-    <w:bookmarkStart w:id="12" w:name="_Toc108202529" w:displacedByCustomXml="next"/>
+    <w:bookmarkStart w:id="11" w:name="_Toc108202529" w:displacedByCustomXml="next"/>
     <w:sdt>
       <w:sdtPr>
         <w:rPr>
@@ -2576,7 +2635,7 @@
           <w:r>
             <w:t>References</w:t>
           </w:r>
-          <w:bookmarkEnd w:id="12"/>
+          <w:bookmarkEnd w:id="11"/>
         </w:p>
         <w:sdt>
           <w:sdtPr>
@@ -4930,6 +4989,11 @@
       <w:spacing w:after="0" w:line="240" w:lineRule="auto"/>
     </w:pPr>
   </w:style>
+  <w:style w:type="character" w:customStyle="1" w:styleId="uicontrol">
+    <w:name w:val="uicontrol"/>
+    <w:basedOn w:val="DefaultParagraphFont"/>
+    <w:rsid w:val="005541E1"/>
+  </w:style>
 </w:styles>
 </file>
 
@@ -5272,25 +5336,6 @@
         </b:NameList>
       </b:Author>
     </b:Author>
-    <b:RefOrder>6</b:RefOrder>
-  </b:Source>
-  <b:Source>
-    <b:Tag>CPD_code</b:Tag>
-    <b:SourceType>InternetSite</b:SourceType>
-    <b:Guid>{553BEFE3-8BDC-4E10-9A55-C49D3352F7E2}</b:Guid>
-    <b:Author>
-      <b:Author>
-        <b:NameList>
-          <b:Person>
-            <b:Last>NA</b:Last>
-          </b:Person>
-        </b:NameList>
-      </b:Author>
-    </b:Author>
-    <b:YearAccessed>2022</b:YearAccessed>
-    <b:MonthAccessed>06</b:MonthAccessed>
-    <b:DayAccessed>10</b:DayAccessed>
-    <b:URL>https://paperswithcode.com/task/change-point-detection/codeless</b:URL>
     <b:RefOrder>7</b:RefOrder>
   </b:Source>
   <b:Source>
@@ -5328,7 +5373,7 @@
     <b:MonthAccessed>07</b:MonthAccessed>
     <b:DayAccessed>1</b:DayAccessed>
     <b:URL>https://stackoverflow.com/questions/27455155/python-multiprocessing-combined-with-multithreading</b:URL>
-    <b:RefOrder>5</b:RefOrder>
+    <b:RefOrder>6</b:RefOrder>
   </b:Source>
   <b:Source>
     <b:Tag>Git22</b:Tag>
@@ -5345,7 +5390,7 @@
         <b:Corporate>Ruptures python library</b:Corporate>
       </b:Author>
     </b:Author>
-    <b:RefOrder>3</b:RefOrder>
+    <b:RefOrder>4</b:RefOrder>
   </b:Source>
   <b:Source>
     <b:Tag>htt22</b:Tag>
@@ -5361,13 +5406,49 @@
     <b:MonthAccessed>07</b:MonthAccessed>
     <b:DayAccessed>01</b:DayAccessed>
     <b:URL>https://pro.arcgis.com/en/pro-app/latest/tool-reference/space-time-pattern-mining/how-change-point-detection-works.htm</b:URL>
-    <b:RefOrder>4</b:RefOrder>
+    <b:RefOrder>5</b:RefOrder>
+  </b:Source>
+  <b:Source>
+    <b:Tag>CPD_code</b:Tag>
+    <b:SourceType>InternetSite</b:SourceType>
+    <b:Guid>{4969C744-9A6C-4C1D-A4F0-7843852843A8}</b:Guid>
+    <b:Author>
+      <b:Author>
+        <b:Corporate>paperswithcode</b:Corporate>
+      </b:Author>
+    </b:Author>
+    <b:YearAccessed>2022</b:YearAccessed>
+    <b:MonthAccessed>06</b:MonthAccessed>
+    <b:DayAccessed>10</b:DayAccessed>
+    <b:URL>https://paperswithcode.com/task/change-point-detection/codeless</b:URL>
+    <b:RefOrder>8</b:RefOrder>
+  </b:Source>
+  <b:Source>
+    <b:Tag>Kil12</b:Tag>
+    <b:SourceType>JournalArticle</b:SourceType>
+    <b:Guid>{64B89647-A46E-4AE0-A8DD-530605977616}</b:Guid>
+    <b:Author>
+      <b:Author>
+        <b:NameList>
+          <b:Person>
+            <b:Last>Killick</b:Last>
+            <b:First>R.,</b:First>
+            <b:Middle>Fearnhead, P. and Eckley, I.A</b:Middle>
+          </b:Person>
+        </b:NameList>
+      </b:Author>
+    </b:Author>
+    <b:Title>Optimal detection of changepoints with a linear computational cost.</b:Title>
+    <b:JournalName> Journal of the American Statistical Association</b:JournalName>
+    <b:Year>2012</b:Year>
+    <b:Pages>1590-1598</b:Pages>
+    <b:RefOrder>3</b:RefOrder>
   </b:Source>
 </b:Sources>
 </file>
 
 <file path=customXml/itemProps1.xml><?xml version="1.0" encoding="utf-8"?>
-<ds:datastoreItem xmlns:ds="http://schemas.openxmlformats.org/officeDocument/2006/customXml" ds:itemID="{23B7F678-2091-4BC8-A0B9-FFFC9379FC93}">
+<ds:datastoreItem xmlns:ds="http://schemas.openxmlformats.org/officeDocument/2006/customXml" ds:itemID="{274F5BBD-A6C3-4465-BA8C-AD21AD422820}">
   <ds:schemaRefs>
     <ds:schemaRef ds:uri="http://schemas.openxmlformats.org/officeDocument/2006/bibliography"/>
   </ds:schemaRefs>

</xml_diff>

<commit_message>
added ability to run with config
</commit_message>
<xml_diff>
--- a/2022 Practicum.docx
+++ b/2022 Practicum.docx
@@ -166,7 +166,7 @@
         </w:rPr>
       </w:pPr>
       <w:bookmarkStart w:id="1" w:name="_Toc106640805"/>
-      <w:bookmarkStart w:id="2" w:name="_Toc108202519"/>
+      <w:bookmarkStart w:id="2" w:name="_Toc108887620"/>
       <w:r>
         <w:rPr>
           <w:color w:val="auto"/>
@@ -368,7 +368,7 @@
         <w:br w:type="page"/>
       </w:r>
     </w:p>
-    <w:bookmarkStart w:id="3" w:name="_Toc108202520" w:displacedByCustomXml="next"/>
+    <w:bookmarkStart w:id="3" w:name="_Toc108887621" w:displacedByCustomXml="next"/>
     <w:sdt>
       <w:sdtPr>
         <w:rPr>
@@ -418,7 +418,7 @@
           <w:r>
             <w:fldChar w:fldCharType="separate"/>
           </w:r>
-          <w:hyperlink w:anchor="_Toc108202519" w:history="1">
+          <w:hyperlink w:anchor="_Toc108887620" w:history="1">
             <w:r>
               <w:rPr>
                 <w:rStyle w:val="Hyperlink"/>
@@ -445,7 +445,7 @@
                 <w:noProof/>
                 <w:webHidden/>
               </w:rPr>
-              <w:instrText xml:space="preserve"> PAGEREF _Toc108202519 \h </w:instrText>
+              <w:instrText xml:space="preserve"> PAGEREF _Toc108887620 \h </w:instrText>
             </w:r>
             <w:r>
               <w:rPr>
@@ -485,7 +485,7 @@
               <w:lang w:val="en-GB" w:eastAsia="en-GB"/>
             </w:rPr>
           </w:pPr>
-          <w:hyperlink w:anchor="_Toc108202520" w:history="1">
+          <w:hyperlink w:anchor="_Toc108887621" w:history="1">
             <w:r>
               <w:rPr>
                 <w:rStyle w:val="Hyperlink"/>
@@ -512,7 +512,7 @@
                 <w:noProof/>
                 <w:webHidden/>
               </w:rPr>
-              <w:instrText xml:space="preserve"> PAGEREF _Toc108202520 \h </w:instrText>
+              <w:instrText xml:space="preserve"> PAGEREF _Toc108887621 \h </w:instrText>
             </w:r>
             <w:r>
               <w:rPr>
@@ -555,7 +555,7 @@
               <w:lang w:val="en-GB" w:eastAsia="en-GB"/>
             </w:rPr>
           </w:pPr>
-          <w:hyperlink w:anchor="_Toc108202521" w:history="1">
+          <w:hyperlink w:anchor="_Toc108887622" w:history="1">
             <w:r>
               <w:rPr>
                 <w:rStyle w:val="Hyperlink"/>
@@ -597,7 +597,7 @@
                 <w:noProof/>
                 <w:webHidden/>
               </w:rPr>
-              <w:instrText xml:space="preserve"> PAGEREF _Toc108202521 \h </w:instrText>
+              <w:instrText xml:space="preserve"> PAGEREF _Toc108887622 \h </w:instrText>
             </w:r>
             <w:r>
               <w:rPr>
@@ -640,7 +640,7 @@
               <w:lang w:val="en-GB" w:eastAsia="en-GB"/>
             </w:rPr>
           </w:pPr>
-          <w:hyperlink w:anchor="_Toc108202522" w:history="1">
+          <w:hyperlink w:anchor="_Toc108887623" w:history="1">
             <w:r>
               <w:rPr>
                 <w:rStyle w:val="Hyperlink"/>
@@ -682,7 +682,7 @@
                 <w:noProof/>
                 <w:webHidden/>
               </w:rPr>
-              <w:instrText xml:space="preserve"> PAGEREF _Toc108202522 \h </w:instrText>
+              <w:instrText xml:space="preserve"> PAGEREF _Toc108887623 \h </w:instrText>
             </w:r>
             <w:r>
               <w:rPr>
@@ -725,7 +725,7 @@
               <w:lang w:val="en-GB" w:eastAsia="en-GB"/>
             </w:rPr>
           </w:pPr>
-          <w:hyperlink w:anchor="_Toc108202523" w:history="1">
+          <w:hyperlink w:anchor="_Toc108887624" w:history="1">
             <w:r>
               <w:rPr>
                 <w:rStyle w:val="Hyperlink"/>
@@ -767,7 +767,7 @@
                 <w:noProof/>
                 <w:webHidden/>
               </w:rPr>
-              <w:instrText xml:space="preserve"> PAGEREF _Toc108202523 \h </w:instrText>
+              <w:instrText xml:space="preserve"> PAGEREF _Toc108887624 \h </w:instrText>
             </w:r>
             <w:r>
               <w:rPr>
@@ -810,7 +810,7 @@
               <w:lang w:val="en-GB" w:eastAsia="en-GB"/>
             </w:rPr>
           </w:pPr>
-          <w:hyperlink w:anchor="_Toc108202524" w:history="1">
+          <w:hyperlink w:anchor="_Toc108887625" w:history="1">
             <w:r>
               <w:rPr>
                 <w:rStyle w:val="Hyperlink"/>
@@ -852,7 +852,7 @@
                 <w:noProof/>
                 <w:webHidden/>
               </w:rPr>
-              <w:instrText xml:space="preserve"> PAGEREF _Toc108202524 \h </w:instrText>
+              <w:instrText xml:space="preserve"> PAGEREF _Toc108887625 \h </w:instrText>
             </w:r>
             <w:r>
               <w:rPr>
@@ -895,7 +895,7 @@
               <w:lang w:val="en-GB" w:eastAsia="en-GB"/>
             </w:rPr>
           </w:pPr>
-          <w:hyperlink w:anchor="_Toc108202525" w:history="1">
+          <w:hyperlink w:anchor="_Toc108887626" w:history="1">
             <w:r>
               <w:rPr>
                 <w:rStyle w:val="Hyperlink"/>
@@ -916,7 +916,7 @@
                 <w:rStyle w:val="Hyperlink"/>
                 <w:noProof/>
               </w:rPr>
-              <w:t>Binseg</w:t>
+              <w:t>Bottom up</w:t>
             </w:r>
             <w:r>
               <w:rPr>
@@ -937,7 +937,7 @@
                 <w:noProof/>
                 <w:webHidden/>
               </w:rPr>
-              <w:instrText xml:space="preserve"> PAGEREF _Toc108202525 \h </w:instrText>
+              <w:instrText xml:space="preserve"> PAGEREF _Toc108887626 \h </w:instrText>
             </w:r>
             <w:r>
               <w:rPr>
@@ -980,7 +980,7 @@
               <w:lang w:val="en-GB" w:eastAsia="en-GB"/>
             </w:rPr>
           </w:pPr>
-          <w:hyperlink w:anchor="_Toc108202526" w:history="1">
+          <w:hyperlink w:anchor="_Toc108887627" w:history="1">
             <w:r>
               <w:rPr>
                 <w:rStyle w:val="Hyperlink"/>
@@ -1022,7 +1022,7 @@
                 <w:noProof/>
                 <w:webHidden/>
               </w:rPr>
-              <w:instrText xml:space="preserve"> PAGEREF _Toc108202526 \h </w:instrText>
+              <w:instrText xml:space="preserve"> PAGEREF _Toc108887627 \h </w:instrText>
             </w:r>
             <w:r>
               <w:rPr>
@@ -1065,7 +1065,7 @@
               <w:lang w:val="en-GB" w:eastAsia="en-GB"/>
             </w:rPr>
           </w:pPr>
-          <w:hyperlink w:anchor="_Toc108202527" w:history="1">
+          <w:hyperlink w:anchor="_Toc108887628" w:history="1">
             <w:r>
               <w:rPr>
                 <w:rStyle w:val="Hyperlink"/>
@@ -1086,7 +1086,7 @@
                 <w:rStyle w:val="Hyperlink"/>
                 <w:noProof/>
               </w:rPr>
-              <w:t>Bottom up</w:t>
+              <w:t>Bayesian online change point detection</w:t>
             </w:r>
             <w:r>
               <w:rPr>
@@ -1107,92 +1107,7 @@
                 <w:noProof/>
                 <w:webHidden/>
               </w:rPr>
-              <w:instrText xml:space="preserve"> PAGEREF _Toc108202527 \h </w:instrText>
-            </w:r>
-            <w:r>
-              <w:rPr>
-                <w:noProof/>
-                <w:webHidden/>
-              </w:rPr>
-            </w:r>
-            <w:r>
-              <w:rPr>
-                <w:noProof/>
-                <w:webHidden/>
-              </w:rPr>
-              <w:fldChar w:fldCharType="separate"/>
-            </w:r>
-            <w:r>
-              <w:rPr>
-                <w:noProof/>
-                <w:webHidden/>
-              </w:rPr>
-              <w:t>5</w:t>
-            </w:r>
-            <w:r>
-              <w:rPr>
-                <w:noProof/>
-                <w:webHidden/>
-              </w:rPr>
-              <w:fldChar w:fldCharType="end"/>
-            </w:r>
-          </w:hyperlink>
-        </w:p>
-        <w:p>
-          <w:pPr>
-            <w:pStyle w:val="TOC1"/>
-            <w:tabs>
-              <w:tab w:val="left" w:pos="660"/>
-            </w:tabs>
-            <w:rPr>
-              <w:rFonts w:cstheme="minorBidi"/>
-              <w:noProof/>
-              <w:lang w:val="en-GB" w:eastAsia="en-GB"/>
-            </w:rPr>
-          </w:pPr>
-          <w:hyperlink w:anchor="_Toc108202528" w:history="1">
-            <w:r>
-              <w:rPr>
-                <w:rStyle w:val="Hyperlink"/>
-                <w:noProof/>
-              </w:rPr>
-              <w:t>1.5.</w:t>
-            </w:r>
-            <w:r>
-              <w:rPr>
-                <w:rFonts w:cstheme="minorBidi"/>
-                <w:noProof/>
-                <w:lang w:val="en-GB" w:eastAsia="en-GB"/>
-              </w:rPr>
-              <w:tab/>
-            </w:r>
-            <w:r>
-              <w:rPr>
-                <w:rStyle w:val="Hyperlink"/>
-                <w:noProof/>
-              </w:rPr>
-              <w:t>Bayesian online change point detection</w:t>
-            </w:r>
-            <w:r>
-              <w:rPr>
-                <w:noProof/>
-                <w:webHidden/>
-              </w:rPr>
-              <w:tab/>
-            </w:r>
-            <w:r>
-              <w:rPr>
-                <w:noProof/>
-                <w:webHidden/>
-              </w:rPr>
-              <w:fldChar w:fldCharType="begin"/>
-            </w:r>
-            <w:r>
-              <w:rPr>
-                <w:noProof/>
-                <w:webHidden/>
-              </w:rPr>
-              <w:instrText xml:space="preserve"> PAGEREF _Toc108202528 \h </w:instrText>
+              <w:instrText xml:space="preserve"> PAGEREF _Toc108887628 \h </w:instrText>
             </w:r>
             <w:r>
               <w:rPr>
@@ -1232,7 +1147,7 @@
               <w:lang w:val="en-GB" w:eastAsia="en-GB"/>
             </w:rPr>
           </w:pPr>
-          <w:hyperlink w:anchor="_Toc108202529" w:history="1">
+          <w:hyperlink w:anchor="_Toc108887629" w:history="1">
             <w:r>
               <w:rPr>
                 <w:rStyle w:val="Hyperlink"/>
@@ -1259,7 +1174,7 @@
                 <w:noProof/>
                 <w:webHidden/>
               </w:rPr>
-              <w:instrText xml:space="preserve"> PAGEREF _Toc108202529 \h </w:instrText>
+              <w:instrText xml:space="preserve"> PAGEREF _Toc108887629 \h </w:instrText>
             </w:r>
             <w:r>
               <w:rPr>
@@ -1279,7 +1194,7 @@
                 <w:noProof/>
                 <w:webHidden/>
               </w:rPr>
-              <w:t>7</w:t>
+              <w:t>10</w:t>
             </w:r>
             <w:r>
               <w:rPr>
@@ -1334,7 +1249,7 @@
           <w:color w:val="auto"/>
         </w:rPr>
       </w:pPr>
-      <w:bookmarkStart w:id="4" w:name="_Toc108202521"/>
+      <w:bookmarkStart w:id="4" w:name="_Toc108887622"/>
       <w:r>
         <w:rPr>
           <w:color w:val="auto"/>
@@ -1363,24 +1278,14 @@
       <w:r>
         <w:t xml:space="preserve"> </w:t>
       </w:r>
-      <w:proofErr w:type="spellStart"/>
-      <w:r>
-        <w:t>BElarge</w:t>
-      </w:r>
-      <w:proofErr w:type="spellEnd"/>
-      <w:r>
-        <w:t>,</w:t>
+      <w:r>
+        <w:t>BElarge,</w:t>
       </w:r>
       <w:r>
         <w:t xml:space="preserve"> </w:t>
       </w:r>
-      <w:proofErr w:type="spellStart"/>
-      <w:r>
-        <w:t>BEsmall</w:t>
-      </w:r>
-      <w:proofErr w:type="spellEnd"/>
-      <w:r>
-        <w:t xml:space="preserve">). Each of these variables represents a type of data packet, </w:t>
+      <w:r>
+        <w:t xml:space="preserve">BEsmall). Each of these variables represents a type of data packet, </w:t>
       </w:r>
       <w:r>
         <w:t>and the response time of each of these packets of data, for every sample interval, is represented on a time series graph</w:t>
@@ -1633,6 +1538,9 @@
       <w:r>
         <w:t xml:space="preserve"> the highest ranked changes with the most weight, allowing engineers and members of staff to view potential change points in their time series data</w:t>
       </w:r>
+      <w:r>
+        <w:t>. A python framework is also created, allowing the end user to rerun the different cost functions, and on different data. This allows customisable CPDE in the future.</w:t>
+      </w:r>
     </w:p>
     <w:p/>
     <w:p/>
@@ -1662,7 +1570,7 @@
           <w:color w:val="auto"/>
         </w:rPr>
       </w:pPr>
-      <w:bookmarkStart w:id="5" w:name="_Toc108202522"/>
+      <w:bookmarkStart w:id="5" w:name="_Toc108887623"/>
       <w:r>
         <w:rPr>
           <w:color w:val="auto"/>
@@ -1716,13 +1624,8 @@
         <w:t xml:space="preserve"> library called</w:t>
       </w:r>
       <w:r>
-        <w:t xml:space="preserve"> </w:t>
-      </w:r>
-      <w:proofErr w:type="spellStart"/>
-      <w:r>
-        <w:t>sktime</w:t>
-      </w:r>
-      <w:proofErr w:type="spellEnd"/>
+        <w:t xml:space="preserve"> sktime</w:t>
+      </w:r>
       <w:r>
         <w:t xml:space="preserve"> </w:t>
       </w:r>
@@ -1771,7 +1674,7 @@
           <w:color w:val="auto"/>
         </w:rPr>
       </w:pPr>
-      <w:bookmarkStart w:id="6" w:name="_Toc108202523"/>
+      <w:bookmarkStart w:id="6" w:name="_Toc108887624"/>
       <w:r>
         <w:rPr>
           <w:color w:val="auto"/>
@@ -1785,13 +1688,13 @@
         <w:pStyle w:val="Heading1"/>
         <w:numPr>
           <w:ilvl w:val="1"/>
-          <w:numId w:val="14"/>
+          <w:numId w:val="15"/>
         </w:numPr>
         <w:rPr>
           <w:color w:val="auto"/>
         </w:rPr>
       </w:pPr>
-      <w:bookmarkStart w:id="7" w:name="_Toc108202524"/>
+      <w:bookmarkStart w:id="7" w:name="_Toc108887625"/>
       <w:r>
         <w:rPr>
           <w:color w:val="auto"/>
@@ -1802,19 +1705,14 @@
     </w:p>
     <w:p>
       <w:pPr>
-        <w:ind w:left="360"/>
+        <w:ind w:left="720"/>
       </w:pPr>
       <w:r>
         <w:t>T</w:t>
       </w:r>
       <w:r>
-        <w:t>he Auto-detect number of change points (PELT) option uses the Pruned Exact Linear Time (PELT, Killick 2012) algorithm to estimate the number and location of change points. This algorithm penalizes the inclusion of each additional change point by adding a penalty value to the cost of each segment and finding the segmentation whose penalized cost (segmentation cost plus penalty) is smallest among all possible segmentations. The intuition behind PELT is that for a time step to be detected as a change point, it must reduce the segmentation cost by more than the penalty value that is added. If the cost reduction is less than the added penalty, the penalized cost will increase, and the time step will not be detected as a change point.</w:t>
-      </w:r>
-    </w:p>
-    <w:p>
-      <w:pPr>
-        <w:ind w:left="360"/>
-      </w:pPr>
+        <w:t xml:space="preserve">he Auto-detect number of change points (PELT) option uses the Pruned Exact Linear Time </w:t>
+      </w:r>
       <w:sdt>
         <w:sdtPr>
           <w:id w:val="-1252202216"/>
@@ -1831,6 +1729,9 @@
             <w:fldChar w:fldCharType="separate"/>
           </w:r>
           <w:r>
+            <w:rPr>
+              <w:noProof/>
+            </w:rPr>
             <w:t>(Killick, 2012)</w:t>
           </w:r>
           <w:r>
@@ -1838,59 +1739,120 @@
           </w:r>
         </w:sdtContent>
       </w:sdt>
+      <w:r>
+        <w:t xml:space="preserve"> </w:t>
+      </w:r>
+      <w:r>
+        <w:t>algorithm to estimate the number and location of change points.</w:t>
+      </w:r>
+      <w:r>
+        <w:t xml:space="preserve"> PELT works by </w:t>
+      </w:r>
+      <w:r>
+        <w:t>adding</w:t>
+      </w:r>
+      <w:r>
+        <w:t xml:space="preserve"> a penalty term for an inclusion o</w:t>
+      </w:r>
+      <w:r>
+        <w:t>f</w:t>
+      </w:r>
+      <w:r>
+        <w:t xml:space="preserve"> any additional changepoint. This is the means that the pay off between adding the new change point is weighed against the reduction in segment cost. For each point, if the cost is higher that the reduction in the segment cost, we will not include the segment as a change point</w:t>
+      </w:r>
+      <w:r>
+        <w:t xml:space="preserve"> </w:t>
+      </w:r>
+      <w:r>
+        <w:t>Window</w:t>
+      </w:r>
     </w:p>
     <w:p>
       <w:pPr>
         <w:pStyle w:val="Heading1"/>
         <w:numPr>
           <w:ilvl w:val="1"/>
-          <w:numId w:val="14"/>
+          <w:numId w:val="15"/>
         </w:numPr>
         <w:rPr>
           <w:color w:val="auto"/>
         </w:rPr>
       </w:pPr>
-      <w:bookmarkStart w:id="8" w:name="_Toc108202526"/>
+      <w:bookmarkStart w:id="8" w:name="_Toc108887626"/>
+      <w:r>
+        <w:rPr>
+          <w:color w:val="auto"/>
+        </w:rPr>
+        <w:t>Bottom up</w:t>
+      </w:r>
+      <w:bookmarkEnd w:id="8"/>
+    </w:p>
+    <w:p>
+      <w:pPr>
+        <w:ind w:left="360"/>
+      </w:pPr>
+      <w:r>
+        <w:t xml:space="preserve">This is described as a “fast signal segmentation” within the common libraries. </w:t>
+      </w:r>
+      <w:sdt>
+        <w:sdtPr>
+          <w:id w:val="1839503351"/>
+          <w:citation/>
+        </w:sdtPr>
+        <w:sdtContent>
+          <w:r>
+            <w:fldChar w:fldCharType="begin"/>
+          </w:r>
+          <w:r>
+            <w:instrText xml:space="preserve"> CITATION Keo01 \l 2057 </w:instrText>
+          </w:r>
+          <w:r>
+            <w:fldChar w:fldCharType="separate"/>
+          </w:r>
+          <w:r>
+            <w:rPr>
+              <w:noProof/>
+            </w:rPr>
+            <w:t>(Keogh, 2001)</w:t>
+          </w:r>
+          <w:r>
+            <w:fldChar w:fldCharType="end"/>
+          </w:r>
+        </w:sdtContent>
+      </w:sdt>
+    </w:p>
+    <w:p>
+      <w:pPr>
+        <w:pStyle w:val="Heading1"/>
+        <w:numPr>
+          <w:ilvl w:val="1"/>
+          <w:numId w:val="15"/>
+        </w:numPr>
+        <w:rPr>
+          <w:color w:val="auto"/>
+        </w:rPr>
+      </w:pPr>
+      <w:bookmarkStart w:id="9" w:name="_Toc108887627"/>
       <w:r>
         <w:rPr>
           <w:color w:val="auto"/>
         </w:rPr>
         <w:t>Window</w:t>
       </w:r>
-      <w:bookmarkEnd w:id="8"/>
+      <w:bookmarkEnd w:id="9"/>
     </w:p>
     <w:p>
       <w:pPr>
         <w:pStyle w:val="Heading1"/>
         <w:numPr>
           <w:ilvl w:val="1"/>
-          <w:numId w:val="14"/>
+          <w:numId w:val="15"/>
         </w:numPr>
         <w:rPr>
           <w:color w:val="auto"/>
         </w:rPr>
       </w:pPr>
-      <w:bookmarkStart w:id="9" w:name="_Toc108202527"/>
-      <w:r>
-        <w:rPr>
-          <w:color w:val="auto"/>
-        </w:rPr>
-        <w:t>Bottom up</w:t>
-      </w:r>
-      <w:bookmarkEnd w:id="9"/>
-    </w:p>
-    <w:p>
-      <w:pPr>
-        <w:pStyle w:val="Heading1"/>
-        <w:numPr>
-          <w:ilvl w:val="1"/>
-          <w:numId w:val="14"/>
-        </w:numPr>
-        <w:rPr>
-          <w:color w:val="auto"/>
-        </w:rPr>
-      </w:pPr>
-      <w:bookmarkStart w:id="10" w:name="_Toc108202528"/>
+      <w:bookmarkStart w:id="10" w:name="_Toc108887628"/>
       <w:r>
         <w:rPr>
           <w:color w:val="auto"/>
@@ -1953,13 +1915,17 @@
         <w:t>, trials of each of the 4 previous highlighted models showed mixed results</w:t>
       </w:r>
       <w:r>
-        <w:t xml:space="preserve">. Below is one of the first unsupervised methods using bottom up </w:t>
-      </w:r>
-      <w:proofErr w:type="spellStart"/>
-      <w:r>
-        <w:t>algorthim</w:t>
-      </w:r>
-      <w:proofErr w:type="spellEnd"/>
+        <w:t xml:space="preserve">. Below is one of the first unsupervised methods using </w:t>
+      </w:r>
+      <w:r>
+        <w:t>bottom-up</w:t>
+      </w:r>
+      <w:r>
+        <w:t xml:space="preserve"> </w:t>
+      </w:r>
+      <w:r>
+        <w:t>algorithm</w:t>
+      </w:r>
       <w:r>
         <w:t xml:space="preserve"> (highlighted in 1.4) </w:t>
       </w:r>
@@ -2349,15 +2315,7 @@
     <w:p/>
     <w:p>
       <w:r>
-        <w:t xml:space="preserve">Although the </w:t>
-      </w:r>
-      <w:proofErr w:type="spellStart"/>
-      <w:r>
-        <w:t>Rbf</w:t>
-      </w:r>
-      <w:proofErr w:type="spellEnd"/>
-      <w:r>
-        <w:t xml:space="preserve"> model looks good, if we run this on the entire dataset, we come back with a total of only 2 graphs in all 363, where this algorithm detects a changepoint detections. This is clearly wrong. At this stage, we could go through each graph and manually label the changepoints, then run a supervised ML algorithm, however, I wanted to run with the unsupervised given that this data set is limited and we don’t have that much data. Also, time is a constraint.</w:t>
+        <w:t>Although the Rbf model looks good, if we run this on the entire dataset, we come back with a total of only 2 graphs in all 363, where this algorithm detects a changepoint detections. This is clearly wrong. At this stage, we could go through each graph and manually label the changepoints, then run a supervised ML algorithm, however, I wanted to run with the unsupervised given that this data set is limited and we don’t have that much data. Also, time is a constraint.</w:t>
       </w:r>
       <w:r>
         <w:t xml:space="preserve"> We can see that we have a multitude of factors that can influence both the accuracy, time and noise robustness of the CPD models. </w:t>
@@ -2402,11 +2360,9 @@
       <w:r>
         <w:t xml:space="preserve"> accurate algorithm and cost function was obtained, running this on a dataset of 24 hours for each of the 363 masts was reasonably </w:t>
       </w:r>
-      <w:proofErr w:type="gramStart"/>
-      <w:r>
-        <w:t>quick ,</w:t>
-      </w:r>
-      <w:proofErr w:type="gramEnd"/>
+      <w:r>
+        <w:t>quick,</w:t>
+      </w:r>
       <w:r>
         <w:t xml:space="preserve"> and definitely within the timeframe needed between pulling datasets. </w:t>
       </w:r>
@@ -2422,11 +2378,9 @@
       <w:r>
         <w:t xml:space="preserve"> to tune for testing, one being the CPD algorithm, one being the cost function </w:t>
       </w:r>
-      <w:proofErr w:type="gramStart"/>
-      <w:r>
-        <w:t>( we</w:t>
-      </w:r>
-      <w:proofErr w:type="gramEnd"/>
+      <w:r>
+        <w:t>(we</w:t>
+      </w:r>
       <w:r>
         <w:t xml:space="preserve"> can run 3</w:t>
       </w:r>
@@ -2472,39 +2426,7 @@
         <w:t xml:space="preserve"> </w:t>
       </w:r>
       <w:r>
-        <w:t>["</w:t>
-      </w:r>
-      <w:proofErr w:type="spellStart"/>
-      <w:r>
-        <w:t>Min_Raw</w:t>
-      </w:r>
-      <w:proofErr w:type="spellEnd"/>
-      <w:r>
-        <w:t>", "</w:t>
-      </w:r>
-      <w:proofErr w:type="spellStart"/>
-      <w:r>
-        <w:t>Sum_Raw</w:t>
-      </w:r>
-      <w:proofErr w:type="spellEnd"/>
-      <w:r>
-        <w:t>", "</w:t>
-      </w:r>
-      <w:proofErr w:type="spellStart"/>
-      <w:r>
-        <w:t>Sum_MinMax</w:t>
-      </w:r>
-      <w:proofErr w:type="spellEnd"/>
-      <w:r>
-        <w:t>", "</w:t>
-      </w:r>
-      <w:proofErr w:type="spellStart"/>
-      <w:r>
-        <w:t>Min_MinAbs</w:t>
-      </w:r>
-      <w:proofErr w:type="spellEnd"/>
-      <w:r>
-        <w:t>"]</w:t>
+        <w:t>["Min_Raw", "Sum_Raw", "Sum_MinMax", "Min_MinAbs"]</w:t>
       </w:r>
     </w:p>
     <w:p/>
@@ -2512,19 +2434,15 @@
       <w:r>
         <w:t xml:space="preserve">Once settled, we then ran through this </w:t>
       </w:r>
-      <w:proofErr w:type="spellStart"/>
-      <w:r>
-        <w:t>alrogithm</w:t>
-      </w:r>
-      <w:proofErr w:type="spellEnd"/>
+      <w:r>
+        <w:t>algorithm</w:t>
+      </w:r>
       <w:r>
         <w:t xml:space="preserve"> with the test set (unobserved) to see if the algorithm picked up the correct </w:t>
       </w:r>
-      <w:proofErr w:type="spellStart"/>
-      <w:r>
-        <w:t>Changpoints</w:t>
-      </w:r>
-      <w:proofErr w:type="spellEnd"/>
+      <w:r>
+        <w:t>Changepoints</w:t>
+      </w:r>
     </w:p>
     <w:p/>
     <w:p/>
@@ -2612,7 +2530,7 @@
         <w:br w:type="page"/>
       </w:r>
     </w:p>
-    <w:bookmarkStart w:id="11" w:name="_Toc108202529" w:displacedByCustomXml="next"/>
+    <w:bookmarkStart w:id="11" w:name="_Toc108887629" w:displacedByCustomXml="next"/>
     <w:sdt>
       <w:sdtPr>
         <w:rPr>
@@ -2798,7 +2716,63 @@
                 <w:rPr>
                   <w:noProof/>
                 </w:rPr>
-                <w:t xml:space="preserve">NA, n.d. [Online] </w:t>
+                <w:t xml:space="preserve">Keogh, E. C. S. H. D. a. P. M. 2., 2001. , November. An online algorithm for segmenting time series.. </w:t>
+              </w:r>
+              <w:r>
+                <w:rPr>
+                  <w:i/>
+                  <w:iCs/>
+                  <w:noProof/>
+                </w:rPr>
+                <w:t xml:space="preserve">IEEE international conference on data mining, </w:t>
+              </w:r>
+              <w:r>
+                <w:rPr>
+                  <w:noProof/>
+                </w:rPr>
+                <w:t>pp. (pp. 289-296)..</w:t>
+              </w:r>
+            </w:p>
+            <w:p>
+              <w:pPr>
+                <w:pStyle w:val="Bibliography"/>
+                <w:rPr>
+                  <w:noProof/>
+                </w:rPr>
+              </w:pPr>
+              <w:r>
+                <w:rPr>
+                  <w:noProof/>
+                </w:rPr>
+                <w:t xml:space="preserve">Killick, R. F. P. a. E. I., 2012. Optimal detection of changepoints with a linear computational cost.. </w:t>
+              </w:r>
+              <w:r>
+                <w:rPr>
+                  <w:i/>
+                  <w:iCs/>
+                  <w:noProof/>
+                </w:rPr>
+                <w:t xml:space="preserve">Journal of the American Statistical Association, </w:t>
+              </w:r>
+              <w:r>
+                <w:rPr>
+                  <w:noProof/>
+                </w:rPr>
+                <w:t>pp. 1590-1598.</w:t>
+              </w:r>
+            </w:p>
+            <w:p>
+              <w:pPr>
+                <w:pStyle w:val="Bibliography"/>
+                <w:rPr>
+                  <w:noProof/>
+                </w:rPr>
+              </w:pPr>
+              <w:r>
+                <w:rPr>
+                  <w:noProof/>
+                </w:rPr>
+                <w:t xml:space="preserve">paperswithcode, n.d. [Online] </w:t>
               </w:r>
               <w:r>
                 <w:rPr>
@@ -3592,6 +3566,92 @@
     </w:lvl>
   </w:abstractNum>
   <w:abstractNum w:abstractNumId="6" w15:restartNumberingAfterBreak="0">
+    <w:nsid w:val="4B6D50E8"/>
+    <w:multiLevelType w:val="multilevel"/>
+    <w:tmpl w:val="0809001F"/>
+    <w:lvl w:ilvl="0">
+      <w:start w:val="1"/>
+      <w:numFmt w:val="decimal"/>
+      <w:lvlText w:val="%1."/>
+      <w:lvlJc w:val="left"/>
+      <w:pPr>
+        <w:ind w:left="360" w:hanging="360"/>
+      </w:pPr>
+    </w:lvl>
+    <w:lvl w:ilvl="1">
+      <w:start w:val="1"/>
+      <w:numFmt w:val="decimal"/>
+      <w:lvlText w:val="%1.%2."/>
+      <w:lvlJc w:val="left"/>
+      <w:pPr>
+        <w:ind w:left="792" w:hanging="432"/>
+      </w:pPr>
+    </w:lvl>
+    <w:lvl w:ilvl="2">
+      <w:start w:val="1"/>
+      <w:numFmt w:val="decimal"/>
+      <w:lvlText w:val="%1.%2.%3."/>
+      <w:lvlJc w:val="left"/>
+      <w:pPr>
+        <w:ind w:left="1224" w:hanging="504"/>
+      </w:pPr>
+    </w:lvl>
+    <w:lvl w:ilvl="3">
+      <w:start w:val="1"/>
+      <w:numFmt w:val="decimal"/>
+      <w:lvlText w:val="%1.%2.%3.%4."/>
+      <w:lvlJc w:val="left"/>
+      <w:pPr>
+        <w:ind w:left="1728" w:hanging="648"/>
+      </w:pPr>
+    </w:lvl>
+    <w:lvl w:ilvl="4">
+      <w:start w:val="1"/>
+      <w:numFmt w:val="decimal"/>
+      <w:lvlText w:val="%1.%2.%3.%4.%5."/>
+      <w:lvlJc w:val="left"/>
+      <w:pPr>
+        <w:ind w:left="2232" w:hanging="792"/>
+      </w:pPr>
+    </w:lvl>
+    <w:lvl w:ilvl="5">
+      <w:start w:val="1"/>
+      <w:numFmt w:val="decimal"/>
+      <w:lvlText w:val="%1.%2.%3.%4.%5.%6."/>
+      <w:lvlJc w:val="left"/>
+      <w:pPr>
+        <w:ind w:left="2736" w:hanging="936"/>
+      </w:pPr>
+    </w:lvl>
+    <w:lvl w:ilvl="6">
+      <w:start w:val="1"/>
+      <w:numFmt w:val="decimal"/>
+      <w:lvlText w:val="%1.%2.%3.%4.%5.%6.%7."/>
+      <w:lvlJc w:val="left"/>
+      <w:pPr>
+        <w:ind w:left="3240" w:hanging="1080"/>
+      </w:pPr>
+    </w:lvl>
+    <w:lvl w:ilvl="7">
+      <w:start w:val="1"/>
+      <w:numFmt w:val="decimal"/>
+      <w:lvlText w:val="%1.%2.%3.%4.%5.%6.%7.%8."/>
+      <w:lvlJc w:val="left"/>
+      <w:pPr>
+        <w:ind w:left="3744" w:hanging="1224"/>
+      </w:pPr>
+    </w:lvl>
+    <w:lvl w:ilvl="8">
+      <w:start w:val="1"/>
+      <w:numFmt w:val="decimal"/>
+      <w:lvlText w:val="%1.%2.%3.%4.%5.%6.%7.%8.%9."/>
+      <w:lvlJc w:val="left"/>
+      <w:pPr>
+        <w:ind w:left="4320" w:hanging="1440"/>
+      </w:pPr>
+    </w:lvl>
+  </w:abstractNum>
+  <w:abstractNum w:abstractNumId="7" w15:restartNumberingAfterBreak="0">
     <w:nsid w:val="4FA2437D"/>
     <w:multiLevelType w:val="multilevel"/>
     <w:tmpl w:val="0809001F"/>
@@ -3677,7 +3737,7 @@
       </w:pPr>
     </w:lvl>
   </w:abstractNum>
-  <w:abstractNum w:abstractNumId="7" w15:restartNumberingAfterBreak="0">
+  <w:abstractNum w:abstractNumId="8" w15:restartNumberingAfterBreak="0">
     <w:nsid w:val="580D3650"/>
     <w:multiLevelType w:val="multilevel"/>
     <w:tmpl w:val="5E7C0E8A"/>
@@ -3763,7 +3823,7 @@
       </w:pPr>
     </w:lvl>
   </w:abstractNum>
-  <w:abstractNum w:abstractNumId="8" w15:restartNumberingAfterBreak="0">
+  <w:abstractNum w:abstractNumId="9" w15:restartNumberingAfterBreak="0">
     <w:nsid w:val="617649E7"/>
     <w:multiLevelType w:val="multilevel"/>
     <w:tmpl w:val="0809001F"/>
@@ -3849,7 +3909,7 @@
       </w:pPr>
     </w:lvl>
   </w:abstractNum>
-  <w:abstractNum w:abstractNumId="9" w15:restartNumberingAfterBreak="0">
+  <w:abstractNum w:abstractNumId="10" w15:restartNumberingAfterBreak="0">
     <w:nsid w:val="636F6841"/>
     <w:multiLevelType w:val="multilevel"/>
     <w:tmpl w:val="0809001F"/>
@@ -3935,7 +3995,7 @@
       </w:pPr>
     </w:lvl>
   </w:abstractNum>
-  <w:abstractNum w:abstractNumId="10" w15:restartNumberingAfterBreak="0">
+  <w:abstractNum w:abstractNumId="11" w15:restartNumberingAfterBreak="0">
     <w:nsid w:val="65496EC0"/>
     <w:multiLevelType w:val="multilevel"/>
     <w:tmpl w:val="0809001F"/>
@@ -4021,7 +4081,7 @@
       </w:pPr>
     </w:lvl>
   </w:abstractNum>
-  <w:abstractNum w:abstractNumId="11" w15:restartNumberingAfterBreak="0">
+  <w:abstractNum w:abstractNumId="12" w15:restartNumberingAfterBreak="0">
     <w:nsid w:val="6A353968"/>
     <w:multiLevelType w:val="multilevel"/>
     <w:tmpl w:val="0809001F"/>
@@ -4107,7 +4167,7 @@
       </w:pPr>
     </w:lvl>
   </w:abstractNum>
-  <w:abstractNum w:abstractNumId="12" w15:restartNumberingAfterBreak="0">
+  <w:abstractNum w:abstractNumId="13" w15:restartNumberingAfterBreak="0">
     <w:nsid w:val="70693A35"/>
     <w:multiLevelType w:val="multilevel"/>
     <w:tmpl w:val="0809001F"/>
@@ -4193,7 +4253,7 @@
       </w:pPr>
     </w:lvl>
   </w:abstractNum>
-  <w:abstractNum w:abstractNumId="13" w15:restartNumberingAfterBreak="0">
+  <w:abstractNum w:abstractNumId="14" w15:restartNumberingAfterBreak="0">
     <w:nsid w:val="7F064BF9"/>
     <w:multiLevelType w:val="multilevel"/>
     <w:tmpl w:val="0809001F"/>
@@ -4280,16 +4340,16 @@
     </w:lvl>
   </w:abstractNum>
   <w:num w:numId="1" w16cid:durableId="993798088">
-    <w:abstractNumId w:val="6"/>
+    <w:abstractNumId w:val="7"/>
   </w:num>
   <w:num w:numId="2" w16cid:durableId="1397359174">
-    <w:abstractNumId w:val="10"/>
+    <w:abstractNumId w:val="11"/>
   </w:num>
   <w:num w:numId="3" w16cid:durableId="1330720075">
     <w:abstractNumId w:val="5"/>
   </w:num>
   <w:num w:numId="4" w16cid:durableId="1319573964">
-    <w:abstractNumId w:val="8"/>
+    <w:abstractNumId w:val="9"/>
   </w:num>
   <w:num w:numId="5" w16cid:durableId="431169034">
     <w:abstractNumId w:val="1"/>
@@ -4298,28 +4358,31 @@
     <w:abstractNumId w:val="4"/>
   </w:num>
   <w:num w:numId="7" w16cid:durableId="1806507998">
-    <w:abstractNumId w:val="7"/>
+    <w:abstractNumId w:val="8"/>
   </w:num>
   <w:num w:numId="8" w16cid:durableId="1603801201">
     <w:abstractNumId w:val="2"/>
   </w:num>
   <w:num w:numId="9" w16cid:durableId="545145629">
-    <w:abstractNumId w:val="12"/>
+    <w:abstractNumId w:val="13"/>
   </w:num>
   <w:num w:numId="10" w16cid:durableId="2082560806">
-    <w:abstractNumId w:val="13"/>
+    <w:abstractNumId w:val="14"/>
   </w:num>
   <w:num w:numId="11" w16cid:durableId="1751074078">
-    <w:abstractNumId w:val="9"/>
+    <w:abstractNumId w:val="10"/>
   </w:num>
   <w:num w:numId="12" w16cid:durableId="577832927">
     <w:abstractNumId w:val="3"/>
   </w:num>
   <w:num w:numId="13" w16cid:durableId="1319387052">
-    <w:abstractNumId w:val="11"/>
+    <w:abstractNumId w:val="12"/>
   </w:num>
   <w:num w:numId="14" w16cid:durableId="647320738">
     <w:abstractNumId w:val="0"/>
+  </w:num>
+  <w:num w:numId="15" w16cid:durableId="1913662812">
+    <w:abstractNumId w:val="6"/>
   </w:num>
 </w:numbering>
 </file>
@@ -5336,7 +5399,7 @@
         </b:NameList>
       </b:Author>
     </b:Author>
-    <b:RefOrder>7</b:RefOrder>
+    <b:RefOrder>8</b:RefOrder>
   </b:Source>
   <b:Source>
     <b:Tag>Ala22</b:Tag>
@@ -5373,7 +5436,7 @@
     <b:MonthAccessed>07</b:MonthAccessed>
     <b:DayAccessed>1</b:DayAccessed>
     <b:URL>https://stackoverflow.com/questions/27455155/python-multiprocessing-combined-with-multithreading</b:URL>
-    <b:RefOrder>6</b:RefOrder>
+    <b:RefOrder>7</b:RefOrder>
   </b:Source>
   <b:Source>
     <b:Tag>Git22</b:Tag>
@@ -5390,7 +5453,7 @@
         <b:Corporate>Ruptures python library</b:Corporate>
       </b:Author>
     </b:Author>
-    <b:RefOrder>4</b:RefOrder>
+    <b:RefOrder>5</b:RefOrder>
   </b:Source>
   <b:Source>
     <b:Tag>htt22</b:Tag>
@@ -5406,7 +5469,7 @@
     <b:MonthAccessed>07</b:MonthAccessed>
     <b:DayAccessed>01</b:DayAccessed>
     <b:URL>https://pro.arcgis.com/en/pro-app/latest/tool-reference/space-time-pattern-mining/how-change-point-detection-works.htm</b:URL>
-    <b:RefOrder>5</b:RefOrder>
+    <b:RefOrder>6</b:RefOrder>
   </b:Source>
   <b:Source>
     <b:Tag>CPD_code</b:Tag>
@@ -5421,7 +5484,7 @@
     <b:MonthAccessed>06</b:MonthAccessed>
     <b:DayAccessed>10</b:DayAccessed>
     <b:URL>https://paperswithcode.com/task/change-point-detection/codeless</b:URL>
-    <b:RefOrder>8</b:RefOrder>
+    <b:RefOrder>9</b:RefOrder>
   </b:Source>
   <b:Source>
     <b:Tag>Kil12</b:Tag>
@@ -5444,11 +5507,32 @@
     <b:Pages>1590-1598</b:Pages>
     <b:RefOrder>3</b:RefOrder>
   </b:Source>
+  <b:Source>
+    <b:Tag>Keo01</b:Tag>
+    <b:SourceType>JournalArticle</b:SourceType>
+    <b:Guid>{2E3E0EAE-41F8-4B8A-A912-AAB75C398A1B}</b:Guid>
+    <b:Author>
+      <b:Author>
+        <b:NameList>
+          <b:Person>
+            <b:Last>Keogh</b:Last>
+            <b:First>E.,</b:First>
+            <b:Middle>Chu, S., Hart, D. and Pazzani, M., 2001</b:Middle>
+          </b:Person>
+        </b:NameList>
+      </b:Author>
+    </b:Author>
+    <b:Title>, November. An online algorithm for segmenting time series.</b:Title>
+    <b:JournalName>IEEE international conference on data mining</b:JournalName>
+    <b:Year>2001</b:Year>
+    <b:Pages>  (pp. 289-296).</b:Pages>
+    <b:RefOrder>4</b:RefOrder>
+  </b:Source>
 </b:Sources>
 </file>
 
 <file path=customXml/itemProps1.xml><?xml version="1.0" encoding="utf-8"?>
-<ds:datastoreItem xmlns:ds="http://schemas.openxmlformats.org/officeDocument/2006/customXml" ds:itemID="{274F5BBD-A6C3-4465-BA8C-AD21AD422820}">
+<ds:datastoreItem xmlns:ds="http://schemas.openxmlformats.org/officeDocument/2006/customXml" ds:itemID="{07BE5C05-E2BC-449A-B503-17D5573CE419}">
   <ds:schemaRefs>
     <ds:schemaRef ds:uri="http://schemas.openxmlformats.org/officeDocument/2006/bibliography"/>
   </ds:schemaRefs>

</xml_diff>

<commit_message>
updated for pytorch autoencoder
</commit_message>
<xml_diff>
--- a/2022 Practicum.docx
+++ b/2022 Practicum.docx
@@ -1159,7 +1159,7 @@
         <w:pStyle w:val="Heading1"/>
         <w:numPr>
           <w:ilvl w:val="0"/>
-          <w:numId w:val="19"/>
+          <w:numId w:val="20"/>
         </w:numPr>
         <w:rPr>
           <w:color w:val="auto"/>
@@ -1277,45 +1277,25 @@
       <w:r>
         <w:t xml:space="preserve">Figure </w:t>
       </w:r>
-      <w:r>
-        <w:fldChar w:fldCharType="begin"/>
-      </w:r>
-      <w:r>
-        <w:instrText xml:space="preserve"> STYLEREF 1 \s </w:instrText>
-      </w:r>
-      <w:r>
-        <w:fldChar w:fldCharType="separate"/>
-      </w:r>
-      <w:r>
-        <w:rPr>
-          <w:noProof/>
-        </w:rPr>
-        <w:t>1</w:t>
-      </w:r>
-      <w:r>
-        <w:fldChar w:fldCharType="end"/>
-      </w:r>
+      <w:fldSimple w:instr=" STYLEREF 1 \s ">
+        <w:r>
+          <w:rPr>
+            <w:noProof/>
+          </w:rPr>
+          <w:t>1</w:t>
+        </w:r>
+      </w:fldSimple>
       <w:r>
         <w:t>.</w:t>
       </w:r>
-      <w:r>
-        <w:fldChar w:fldCharType="begin"/>
-      </w:r>
-      <w:r>
-        <w:instrText xml:space="preserve"> SEQ Figure \* ARABIC \s 1 </w:instrText>
-      </w:r>
-      <w:r>
-        <w:fldChar w:fldCharType="separate"/>
-      </w:r>
-      <w:r>
-        <w:rPr>
-          <w:noProof/>
-        </w:rPr>
-        <w:t>1</w:t>
-      </w:r>
-      <w:r>
-        <w:fldChar w:fldCharType="end"/>
-      </w:r>
+      <w:fldSimple w:instr=" SEQ Figure \* ARABIC \s 1 ">
+        <w:r>
+          <w:rPr>
+            <w:noProof/>
+          </w:rPr>
+          <w:t>1</w:t>
+        </w:r>
+      </w:fldSimple>
     </w:p>
     <w:p>
       <w:pPr>
@@ -1525,7 +1505,7 @@
         <w:pStyle w:val="Heading1"/>
         <w:numPr>
           <w:ilvl w:val="0"/>
-          <w:numId w:val="19"/>
+          <w:numId w:val="20"/>
         </w:numPr>
         <w:rPr>
           <w:color w:val="auto"/>
@@ -1631,7 +1611,7 @@
         <w:pStyle w:val="Heading1"/>
         <w:numPr>
           <w:ilvl w:val="0"/>
-          <w:numId w:val="19"/>
+          <w:numId w:val="20"/>
         </w:numPr>
         <w:rPr>
           <w:color w:val="auto"/>
@@ -1918,7 +1898,7 @@
         <w:pStyle w:val="Heading1"/>
         <w:numPr>
           <w:ilvl w:val="0"/>
-          <w:numId w:val="19"/>
+          <w:numId w:val="20"/>
         </w:numPr>
         <w:rPr>
           <w:color w:val="auto"/>
@@ -1929,7 +1909,7 @@
           <w:color w:val="auto"/>
         </w:rPr>
         <w:lastRenderedPageBreak/>
-        <w:t>Code</w:t>
+        <w:t>CPDE Approach</w:t>
       </w:r>
     </w:p>
     <w:p>
@@ -2234,45 +2214,25 @@
       <w:r>
         <w:t xml:space="preserve">Figure </w:t>
       </w:r>
-      <w:r>
-        <w:fldChar w:fldCharType="begin"/>
-      </w:r>
-      <w:r>
-        <w:instrText xml:space="preserve"> STYLEREF 1 \s </w:instrText>
-      </w:r>
-      <w:r>
-        <w:fldChar w:fldCharType="separate"/>
-      </w:r>
-      <w:r>
-        <w:rPr>
-          <w:noProof/>
-        </w:rPr>
-        <w:t>4</w:t>
-      </w:r>
-      <w:r>
-        <w:fldChar w:fldCharType="end"/>
-      </w:r>
+      <w:fldSimple w:instr=" STYLEREF 1 \s ">
+        <w:r>
+          <w:rPr>
+            <w:noProof/>
+          </w:rPr>
+          <w:t>4</w:t>
+        </w:r>
+      </w:fldSimple>
       <w:r>
         <w:t>.</w:t>
       </w:r>
-      <w:r>
-        <w:fldChar w:fldCharType="begin"/>
-      </w:r>
-      <w:r>
-        <w:instrText xml:space="preserve"> SEQ Figure \* ARABIC \s 1 </w:instrText>
-      </w:r>
-      <w:r>
-        <w:fldChar w:fldCharType="separate"/>
-      </w:r>
-      <w:r>
-        <w:rPr>
-          <w:noProof/>
-        </w:rPr>
-        <w:t>1</w:t>
-      </w:r>
-      <w:r>
-        <w:fldChar w:fldCharType="end"/>
-      </w:r>
+      <w:fldSimple w:instr=" SEQ Figure \* ARABIC \s 1 ">
+        <w:r>
+          <w:rPr>
+            <w:noProof/>
+          </w:rPr>
+          <w:t>1</w:t>
+        </w:r>
+      </w:fldSimple>
     </w:p>
     <w:p>
       <w:pPr>
@@ -2321,10 +2281,7 @@
         <w:t xml:space="preserve"> shows below, this is a noisy dataset and there is no real change in mean for</w:t>
       </w:r>
       <w:r>
-        <w:t xml:space="preserve"> </w:t>
-      </w:r>
-      <w:r>
-        <w:t>any parameter. This would clearly show too many false positives.</w:t>
+        <w:t xml:space="preserve"> any parameter. This would clearly show too many false positives.</w:t>
       </w:r>
     </w:p>
     <w:p>
@@ -2388,45 +2345,25 @@
       <w:r>
         <w:t xml:space="preserve">Figure </w:t>
       </w:r>
-      <w:r>
-        <w:fldChar w:fldCharType="begin"/>
-      </w:r>
-      <w:r>
-        <w:instrText xml:space="preserve"> STYLEREF 1 \s </w:instrText>
-      </w:r>
-      <w:r>
-        <w:fldChar w:fldCharType="separate"/>
-      </w:r>
-      <w:r>
-        <w:rPr>
-          <w:noProof/>
-        </w:rPr>
-        <w:t>4</w:t>
-      </w:r>
-      <w:r>
-        <w:fldChar w:fldCharType="end"/>
-      </w:r>
+      <w:fldSimple w:instr=" STYLEREF 1 \s ">
+        <w:r>
+          <w:rPr>
+            <w:noProof/>
+          </w:rPr>
+          <w:t>4</w:t>
+        </w:r>
+      </w:fldSimple>
       <w:r>
         <w:t>.</w:t>
       </w:r>
-      <w:r>
-        <w:fldChar w:fldCharType="begin"/>
-      </w:r>
-      <w:r>
-        <w:instrText xml:space="preserve"> SEQ Figure \* ARABIC \s 1 </w:instrText>
-      </w:r>
-      <w:r>
-        <w:fldChar w:fldCharType="separate"/>
-      </w:r>
-      <w:r>
-        <w:rPr>
-          <w:noProof/>
-        </w:rPr>
-        <w:t>2</w:t>
-      </w:r>
-      <w:r>
-        <w:fldChar w:fldCharType="end"/>
-      </w:r>
+      <w:fldSimple w:instr=" SEQ Figure \* ARABIC \s 1 ">
+        <w:r>
+          <w:rPr>
+            <w:noProof/>
+          </w:rPr>
+          <w:t>2</w:t>
+        </w:r>
+      </w:fldSimple>
     </w:p>
     <w:p/>
     <w:p>
@@ -2503,45 +2440,25 @@
       <w:r>
         <w:t xml:space="preserve">Figure </w:t>
       </w:r>
-      <w:r>
-        <w:fldChar w:fldCharType="begin"/>
-      </w:r>
-      <w:r>
-        <w:instrText xml:space="preserve"> STYLEREF 1 \s </w:instrText>
-      </w:r>
-      <w:r>
-        <w:fldChar w:fldCharType="separate"/>
-      </w:r>
-      <w:r>
-        <w:rPr>
-          <w:noProof/>
-        </w:rPr>
-        <w:t>4</w:t>
-      </w:r>
-      <w:r>
-        <w:fldChar w:fldCharType="end"/>
-      </w:r>
+      <w:fldSimple w:instr=" STYLEREF 1 \s ">
+        <w:r>
+          <w:rPr>
+            <w:noProof/>
+          </w:rPr>
+          <w:t>4</w:t>
+        </w:r>
+      </w:fldSimple>
       <w:r>
         <w:t>.</w:t>
       </w:r>
-      <w:r>
-        <w:fldChar w:fldCharType="begin"/>
-      </w:r>
-      <w:r>
-        <w:instrText xml:space="preserve"> SEQ Figure \* ARABIC \s 1 </w:instrText>
-      </w:r>
-      <w:r>
-        <w:fldChar w:fldCharType="separate"/>
-      </w:r>
-      <w:r>
-        <w:rPr>
-          <w:noProof/>
-        </w:rPr>
-        <w:t>3</w:t>
-      </w:r>
-      <w:r>
-        <w:fldChar w:fldCharType="end"/>
-      </w:r>
+      <w:fldSimple w:instr=" SEQ Figure \* ARABIC \s 1 ">
+        <w:r>
+          <w:rPr>
+            <w:noProof/>
+          </w:rPr>
+          <w:t>3</w:t>
+        </w:r>
+      </w:fldSimple>
     </w:p>
     <w:p>
       <w:pPr>
@@ -2627,45 +2544,25 @@
       <w:r>
         <w:t xml:space="preserve">Figure </w:t>
       </w:r>
-      <w:r>
-        <w:fldChar w:fldCharType="begin"/>
-      </w:r>
-      <w:r>
-        <w:instrText xml:space="preserve"> STYLEREF 1 \s </w:instrText>
-      </w:r>
-      <w:r>
-        <w:fldChar w:fldCharType="separate"/>
-      </w:r>
-      <w:r>
-        <w:rPr>
-          <w:noProof/>
-        </w:rPr>
-        <w:t>4</w:t>
-      </w:r>
-      <w:r>
-        <w:fldChar w:fldCharType="end"/>
-      </w:r>
+      <w:fldSimple w:instr=" STYLEREF 1 \s ">
+        <w:r>
+          <w:rPr>
+            <w:noProof/>
+          </w:rPr>
+          <w:t>4</w:t>
+        </w:r>
+      </w:fldSimple>
       <w:r>
         <w:t>.</w:t>
       </w:r>
-      <w:r>
-        <w:fldChar w:fldCharType="begin"/>
-      </w:r>
-      <w:r>
-        <w:instrText xml:space="preserve"> SEQ Figure \* ARABIC \s 1 </w:instrText>
-      </w:r>
-      <w:r>
-        <w:fldChar w:fldCharType="separate"/>
-      </w:r>
-      <w:r>
-        <w:rPr>
-          <w:noProof/>
-        </w:rPr>
-        <w:t>4</w:t>
-      </w:r>
-      <w:r>
-        <w:fldChar w:fldCharType="end"/>
-      </w:r>
+      <w:fldSimple w:instr=" SEQ Figure \* ARABIC \s 1 ">
+        <w:r>
+          <w:rPr>
+            <w:noProof/>
+          </w:rPr>
+          <w:t>4</w:t>
+        </w:r>
+      </w:fldSimple>
     </w:p>
     <w:p>
       <w:pPr>
@@ -2900,7 +2797,7 @@
     </w:p>
     <w:p>
       <w:pPr>
-        <w:ind w:left="426"/>
+        <w:ind w:firstLine="426"/>
       </w:pPr>
       <w:r>
         <w:t xml:space="preserve">Once settled, we then ran through this </w:t>
@@ -2916,6 +2813,9 @@
       </w:r>
       <w:r>
         <w:t>.</w:t>
+      </w:r>
+      <w:r>
+        <w:t xml:space="preserve"> </w:t>
       </w:r>
       <w:r>
         <w:t>The focus after testing all the above changepoint detection algorithms was then to find the quickest and most accurate one. Given the time constraints mentions above, we wanted the algorithm chosen to be reasonably quick, allowing sufficient time in between data pulldowns, to get a good picture of any significant changes within the time series data</w:t>
@@ -2953,7 +2853,81 @@
         <w:t xml:space="preserve"> This meant testing each CPDE</w:t>
       </w:r>
       <w:r>
-        <w:t xml:space="preserve"> scaling aggregation was doable within a reasonable timeframe. The results are shown below.</w:t>
+        <w:t xml:space="preserve"> scaling aggregation was doable within a reasonable timeframe.</w:t>
+      </w:r>
+      <w:r>
+        <w:t xml:space="preserve"> The biggest issue with all the above code is evaluating the results. We clearly have achieved an initial target of improving the change detection from a more basic level (for example, CUSUM) and we have </w:t>
+      </w:r>
+      <w:r>
+        <w:t>back tested</w:t>
+      </w:r>
+      <w:r>
+        <w:t xml:space="preserve"> many of the </w:t>
+      </w:r>
+      <w:r>
+        <w:t>hyperparameters</w:t>
+      </w:r>
+      <w:r>
+        <w:t xml:space="preserve"> explained above. </w:t>
+      </w:r>
+      <w:r>
+        <w:t xml:space="preserve">We have to then look at accuracy. It is hard, without knowing the exact change points in the data (which we are not </w:t>
+      </w:r>
+      <w:r>
+        <w:t>given</w:t>
+      </w:r>
+      <w:r>
+        <w:t xml:space="preserve"> in this </w:t>
+      </w:r>
+      <w:r>
+        <w:t>instance</w:t>
+      </w:r>
+      <w:r>
+        <w:t xml:space="preserve">) to </w:t>
+      </w:r>
+      <w:r>
+        <w:t>methodically</w:t>
+      </w:r>
+      <w:r>
+        <w:t xml:space="preserve"> and statistically evaluate our results. One last approach attempted to see if further improvements could be achieved was to attempt a Neural network approach, specifically an Autoencoder. Autoencoders attempt to deconstruct the data, (here, we are referring to </w:t>
+      </w:r>
+      <w:r>
+        <w:t>timeseries</w:t>
+      </w:r>
+      <w:r>
+        <w:t xml:space="preserve"> data) to a </w:t>
+      </w:r>
+      <w:r>
+        <w:t>smaller feature vector</w:t>
+      </w:r>
+      <w:r>
+        <w:t>, and then, using a decoder, reconstruct the data using a second Neural Network. An advantage of this approach is that it can be incredibly effective against nois</w:t>
+      </w:r>
+      <w:r>
+        <w:t>y data. Making it a good approach to the highly noise data of the individual timeseries we currently have</w:t>
+      </w:r>
+    </w:p>
+    <w:p>
+      <w:pPr>
+        <w:ind w:left="426"/>
+      </w:pPr>
+    </w:p>
+    <w:p>
+      <w:pPr>
+        <w:pStyle w:val="Heading1"/>
+        <w:numPr>
+          <w:ilvl w:val="0"/>
+          <w:numId w:val="20"/>
+        </w:numPr>
+        <w:rPr>
+          <w:color w:val="000000" w:themeColor="text1"/>
+        </w:rPr>
+      </w:pPr>
+      <w:r>
+        <w:rPr>
+          <w:color w:val="000000" w:themeColor="text1"/>
+        </w:rPr>
+        <w:t>Neural Net Approach</w:t>
       </w:r>
     </w:p>
     <w:p/>
@@ -4508,6 +4482,92 @@
     </w:lvl>
   </w:abstractNum>
   <w:abstractNum w:abstractNumId="11" w15:restartNumberingAfterBreak="0">
+    <w:nsid w:val="541F702A"/>
+    <w:multiLevelType w:val="multilevel"/>
+    <w:tmpl w:val="0809001F"/>
+    <w:lvl w:ilvl="0">
+      <w:start w:val="1"/>
+      <w:numFmt w:val="decimal"/>
+      <w:lvlText w:val="%1."/>
+      <w:lvlJc w:val="left"/>
+      <w:pPr>
+        <w:ind w:left="360" w:hanging="360"/>
+      </w:pPr>
+    </w:lvl>
+    <w:lvl w:ilvl="1">
+      <w:start w:val="1"/>
+      <w:numFmt w:val="decimal"/>
+      <w:lvlText w:val="%1.%2."/>
+      <w:lvlJc w:val="left"/>
+      <w:pPr>
+        <w:ind w:left="792" w:hanging="432"/>
+      </w:pPr>
+    </w:lvl>
+    <w:lvl w:ilvl="2">
+      <w:start w:val="1"/>
+      <w:numFmt w:val="decimal"/>
+      <w:lvlText w:val="%1.%2.%3."/>
+      <w:lvlJc w:val="left"/>
+      <w:pPr>
+        <w:ind w:left="1224" w:hanging="504"/>
+      </w:pPr>
+    </w:lvl>
+    <w:lvl w:ilvl="3">
+      <w:start w:val="1"/>
+      <w:numFmt w:val="decimal"/>
+      <w:lvlText w:val="%1.%2.%3.%4."/>
+      <w:lvlJc w:val="left"/>
+      <w:pPr>
+        <w:ind w:left="1728" w:hanging="648"/>
+      </w:pPr>
+    </w:lvl>
+    <w:lvl w:ilvl="4">
+      <w:start w:val="1"/>
+      <w:numFmt w:val="decimal"/>
+      <w:lvlText w:val="%1.%2.%3.%4.%5."/>
+      <w:lvlJc w:val="left"/>
+      <w:pPr>
+        <w:ind w:left="2232" w:hanging="792"/>
+      </w:pPr>
+    </w:lvl>
+    <w:lvl w:ilvl="5">
+      <w:start w:val="1"/>
+      <w:numFmt w:val="decimal"/>
+      <w:lvlText w:val="%1.%2.%3.%4.%5.%6."/>
+      <w:lvlJc w:val="left"/>
+      <w:pPr>
+        <w:ind w:left="2736" w:hanging="936"/>
+      </w:pPr>
+    </w:lvl>
+    <w:lvl w:ilvl="6">
+      <w:start w:val="1"/>
+      <w:numFmt w:val="decimal"/>
+      <w:lvlText w:val="%1.%2.%3.%4.%5.%6.%7."/>
+      <w:lvlJc w:val="left"/>
+      <w:pPr>
+        <w:ind w:left="3240" w:hanging="1080"/>
+      </w:pPr>
+    </w:lvl>
+    <w:lvl w:ilvl="7">
+      <w:start w:val="1"/>
+      <w:numFmt w:val="decimal"/>
+      <w:lvlText w:val="%1.%2.%3.%4.%5.%6.%7.%8."/>
+      <w:lvlJc w:val="left"/>
+      <w:pPr>
+        <w:ind w:left="3744" w:hanging="1224"/>
+      </w:pPr>
+    </w:lvl>
+    <w:lvl w:ilvl="8">
+      <w:start w:val="1"/>
+      <w:numFmt w:val="decimal"/>
+      <w:lvlText w:val="%1.%2.%3.%4.%5.%6.%7.%8.%9."/>
+      <w:lvlJc w:val="left"/>
+      <w:pPr>
+        <w:ind w:left="4320" w:hanging="1440"/>
+      </w:pPr>
+    </w:lvl>
+  </w:abstractNum>
+  <w:abstractNum w:abstractNumId="12" w15:restartNumberingAfterBreak="0">
     <w:nsid w:val="580D3650"/>
     <w:multiLevelType w:val="multilevel"/>
     <w:tmpl w:val="5E7C0E8A"/>
@@ -4593,7 +4653,7 @@
       </w:pPr>
     </w:lvl>
   </w:abstractNum>
-  <w:abstractNum w:abstractNumId="12" w15:restartNumberingAfterBreak="0">
+  <w:abstractNum w:abstractNumId="13" w15:restartNumberingAfterBreak="0">
     <w:nsid w:val="609B67F8"/>
     <w:multiLevelType w:val="multilevel"/>
     <w:tmpl w:val="0809001F"/>
@@ -4679,7 +4739,7 @@
       </w:pPr>
     </w:lvl>
   </w:abstractNum>
-  <w:abstractNum w:abstractNumId="13" w15:restartNumberingAfterBreak="0">
+  <w:abstractNum w:abstractNumId="14" w15:restartNumberingAfterBreak="0">
     <w:nsid w:val="617649E7"/>
     <w:multiLevelType w:val="multilevel"/>
     <w:tmpl w:val="0809001F"/>
@@ -4765,7 +4825,7 @@
       </w:pPr>
     </w:lvl>
   </w:abstractNum>
-  <w:abstractNum w:abstractNumId="14" w15:restartNumberingAfterBreak="0">
+  <w:abstractNum w:abstractNumId="15" w15:restartNumberingAfterBreak="0">
     <w:nsid w:val="636F6841"/>
     <w:multiLevelType w:val="multilevel"/>
     <w:tmpl w:val="0809001F"/>
@@ -4851,7 +4911,7 @@
       </w:pPr>
     </w:lvl>
   </w:abstractNum>
-  <w:abstractNum w:abstractNumId="15" w15:restartNumberingAfterBreak="0">
+  <w:abstractNum w:abstractNumId="16" w15:restartNumberingAfterBreak="0">
     <w:nsid w:val="65496EC0"/>
     <w:multiLevelType w:val="multilevel"/>
     <w:tmpl w:val="0809001F"/>
@@ -4937,7 +4997,7 @@
       </w:pPr>
     </w:lvl>
   </w:abstractNum>
-  <w:abstractNum w:abstractNumId="16" w15:restartNumberingAfterBreak="0">
+  <w:abstractNum w:abstractNumId="17" w15:restartNumberingAfterBreak="0">
     <w:nsid w:val="6A353968"/>
     <w:multiLevelType w:val="multilevel"/>
     <w:tmpl w:val="0809001F"/>
@@ -5023,7 +5083,7 @@
       </w:pPr>
     </w:lvl>
   </w:abstractNum>
-  <w:abstractNum w:abstractNumId="17" w15:restartNumberingAfterBreak="0">
+  <w:abstractNum w:abstractNumId="18" w15:restartNumberingAfterBreak="0">
     <w:nsid w:val="70693A35"/>
     <w:multiLevelType w:val="multilevel"/>
     <w:tmpl w:val="0809001F"/>
@@ -5109,7 +5169,7 @@
       </w:pPr>
     </w:lvl>
   </w:abstractNum>
-  <w:abstractNum w:abstractNumId="18" w15:restartNumberingAfterBreak="0">
+  <w:abstractNum w:abstractNumId="19" w15:restartNumberingAfterBreak="0">
     <w:nsid w:val="7F064BF9"/>
     <w:multiLevelType w:val="multilevel"/>
     <w:tmpl w:val="0809001F"/>
@@ -5199,13 +5259,13 @@
     <w:abstractNumId w:val="9"/>
   </w:num>
   <w:num w:numId="2" w16cid:durableId="1397359174">
-    <w:abstractNumId w:val="15"/>
+    <w:abstractNumId w:val="16"/>
   </w:num>
   <w:num w:numId="3" w16cid:durableId="1330720075">
     <w:abstractNumId w:val="7"/>
   </w:num>
   <w:num w:numId="4" w16cid:durableId="1319573964">
-    <w:abstractNumId w:val="13"/>
+    <w:abstractNumId w:val="14"/>
   </w:num>
   <w:num w:numId="5" w16cid:durableId="431169034">
     <w:abstractNumId w:val="1"/>
@@ -5214,25 +5274,25 @@
     <w:abstractNumId w:val="6"/>
   </w:num>
   <w:num w:numId="7" w16cid:durableId="1806507998">
-    <w:abstractNumId w:val="11"/>
+    <w:abstractNumId w:val="12"/>
   </w:num>
   <w:num w:numId="8" w16cid:durableId="1603801201">
     <w:abstractNumId w:val="2"/>
   </w:num>
   <w:num w:numId="9" w16cid:durableId="545145629">
-    <w:abstractNumId w:val="17"/>
+    <w:abstractNumId w:val="18"/>
   </w:num>
   <w:num w:numId="10" w16cid:durableId="2082560806">
-    <w:abstractNumId w:val="18"/>
+    <w:abstractNumId w:val="19"/>
   </w:num>
   <w:num w:numId="11" w16cid:durableId="1751074078">
-    <w:abstractNumId w:val="14"/>
+    <w:abstractNumId w:val="15"/>
   </w:num>
   <w:num w:numId="12" w16cid:durableId="577832927">
     <w:abstractNumId w:val="3"/>
   </w:num>
   <w:num w:numId="13" w16cid:durableId="1319387052">
-    <w:abstractNumId w:val="16"/>
+    <w:abstractNumId w:val="17"/>
   </w:num>
   <w:num w:numId="14" w16cid:durableId="647320738">
     <w:abstractNumId w:val="0"/>
@@ -5244,13 +5304,16 @@
     <w:abstractNumId w:val="4"/>
   </w:num>
   <w:num w:numId="17" w16cid:durableId="1279533433">
-    <w:abstractNumId w:val="12"/>
+    <w:abstractNumId w:val="13"/>
   </w:num>
   <w:num w:numId="18" w16cid:durableId="427891504">
     <w:abstractNumId w:val="5"/>
   </w:num>
   <w:num w:numId="19" w16cid:durableId="809789508">
     <w:abstractNumId w:val="10"/>
+  </w:num>
+  <w:num w:numId="20" w16cid:durableId="1653755901">
+    <w:abstractNumId w:val="11"/>
   </w:num>
 </w:numbering>
 </file>
@@ -5700,6 +5763,7 @@
   <w:style w:type="character" w:default="1" w:styleId="DefaultParagraphFont">
     <w:name w:val="Default Paragraph Font"/>
     <w:uiPriority w:val="1"/>
+    <w:semiHidden/>
     <w:unhideWhenUsed/>
   </w:style>
   <w:style w:type="table" w:default="1" w:styleId="TableNormal">

</xml_diff>

<commit_message>
Final pytorch and writeup
</commit_message>
<xml_diff>
--- a/2022 Practicum.docx
+++ b/2022 Practicum.docx
@@ -166,7 +166,7 @@
         </w:rPr>
       </w:pPr>
       <w:bookmarkStart w:id="1" w:name="_Toc106640805"/>
-      <w:bookmarkStart w:id="2" w:name="_Toc108952888"/>
+      <w:bookmarkStart w:id="2" w:name="_Toc108983189"/>
       <w:r>
         <w:rPr>
           <w:color w:val="auto"/>
@@ -368,7 +368,7 @@
         <w:br w:type="page"/>
       </w:r>
     </w:p>
-    <w:bookmarkStart w:id="3" w:name="_Toc108952889" w:displacedByCustomXml="next"/>
+    <w:bookmarkStart w:id="3" w:name="_Toc108983190" w:displacedByCustomXml="next"/>
     <w:sdt>
       <w:sdtPr>
         <w:rPr>
@@ -418,7 +418,7 @@
           <w:r>
             <w:fldChar w:fldCharType="separate"/>
           </w:r>
-          <w:hyperlink w:anchor="_Toc108952888" w:history="1">
+          <w:hyperlink w:anchor="_Toc108983189" w:history="1">
             <w:r>
               <w:rPr>
                 <w:rStyle w:val="Hyperlink"/>
@@ -445,7 +445,7 @@
                 <w:noProof/>
                 <w:webHidden/>
               </w:rPr>
-              <w:instrText xml:space="preserve"> PAGEREF _Toc108952888 \h </w:instrText>
+              <w:instrText xml:space="preserve"> PAGEREF _Toc108983189 \h </w:instrText>
             </w:r>
             <w:r>
               <w:rPr>
@@ -485,7 +485,7 @@
               <w:lang w:val="en-GB" w:eastAsia="en-GB"/>
             </w:rPr>
           </w:pPr>
-          <w:hyperlink w:anchor="_Toc108952889" w:history="1">
+          <w:hyperlink w:anchor="_Toc108983190" w:history="1">
             <w:r>
               <w:rPr>
                 <w:rStyle w:val="Hyperlink"/>
@@ -512,7 +512,7 @@
                 <w:noProof/>
                 <w:webHidden/>
               </w:rPr>
-              <w:instrText xml:space="preserve"> PAGEREF _Toc108952889 \h </w:instrText>
+              <w:instrText xml:space="preserve"> PAGEREF _Toc108983190 \h </w:instrText>
             </w:r>
             <w:r>
               <w:rPr>
@@ -555,7 +555,7 @@
               <w:lang w:val="en-GB" w:eastAsia="en-GB"/>
             </w:rPr>
           </w:pPr>
-          <w:hyperlink w:anchor="_Toc108952890" w:history="1">
+          <w:hyperlink w:anchor="_Toc108983191" w:history="1">
             <w:r>
               <w:rPr>
                 <w:rStyle w:val="Hyperlink"/>
@@ -597,7 +597,7 @@
                 <w:noProof/>
                 <w:webHidden/>
               </w:rPr>
-              <w:instrText xml:space="preserve"> PAGEREF _Toc108952890 \h </w:instrText>
+              <w:instrText xml:space="preserve"> PAGEREF _Toc108983191 \h </w:instrText>
             </w:r>
             <w:r>
               <w:rPr>
@@ -617,7 +617,7 @@
                 <w:noProof/>
                 <w:webHidden/>
               </w:rPr>
-              <w:t>2</w:t>
+              <w:t>3</w:t>
             </w:r>
             <w:r>
               <w:rPr>
@@ -640,7 +640,7 @@
               <w:lang w:val="en-GB" w:eastAsia="en-GB"/>
             </w:rPr>
           </w:pPr>
-          <w:hyperlink w:anchor="_Toc108952891" w:history="1">
+          <w:hyperlink w:anchor="_Toc108983192" w:history="1">
             <w:r>
               <w:rPr>
                 <w:rStyle w:val="Hyperlink"/>
@@ -682,7 +682,7 @@
                 <w:noProof/>
                 <w:webHidden/>
               </w:rPr>
-              <w:instrText xml:space="preserve"> PAGEREF _Toc108952891 \h </w:instrText>
+              <w:instrText xml:space="preserve"> PAGEREF _Toc108983192 \h </w:instrText>
             </w:r>
             <w:r>
               <w:rPr>
@@ -725,13 +725,13 @@
               <w:lang w:val="en-GB" w:eastAsia="en-GB"/>
             </w:rPr>
           </w:pPr>
-          <w:hyperlink w:anchor="_Toc108952892" w:history="1">
+          <w:hyperlink w:anchor="_Toc108983193" w:history="1">
             <w:r>
               <w:rPr>
                 <w:rStyle w:val="Hyperlink"/>
                 <w:noProof/>
               </w:rPr>
-              <w:t>1.</w:t>
+              <w:t>3.</w:t>
             </w:r>
             <w:r>
               <w:rPr>
@@ -767,7 +767,7 @@
                 <w:noProof/>
                 <w:webHidden/>
               </w:rPr>
-              <w:instrText xml:space="preserve"> PAGEREF _Toc108952892 \h </w:instrText>
+              <w:instrText xml:space="preserve"> PAGEREF _Toc108983193 \h </w:instrText>
             </w:r>
             <w:r>
               <w:rPr>
@@ -800,9 +800,10 @@
         </w:p>
         <w:p>
           <w:pPr>
-            <w:pStyle w:val="TOC1"/>
+            <w:pStyle w:val="TOC2"/>
             <w:tabs>
-              <w:tab w:val="left" w:pos="660"/>
+              <w:tab w:val="left" w:pos="880"/>
+              <w:tab w:val="right" w:leader="dot" w:pos="10196"/>
             </w:tabs>
             <w:rPr>
               <w:rFonts w:cstheme="minorBidi"/>
@@ -810,7 +811,7 @@
               <w:lang w:val="en-GB" w:eastAsia="en-GB"/>
             </w:rPr>
           </w:pPr>
-          <w:hyperlink w:anchor="_Toc108952893" w:history="1">
+          <w:hyperlink w:anchor="_Toc108983194" w:history="1">
             <w:r>
               <w:rPr>
                 <w:rStyle w:val="Hyperlink"/>
@@ -852,7 +853,7 @@
                 <w:noProof/>
                 <w:webHidden/>
               </w:rPr>
-              <w:instrText xml:space="preserve"> PAGEREF _Toc108952893 \h </w:instrText>
+              <w:instrText xml:space="preserve"> PAGEREF _Toc108983194 \h </w:instrText>
             </w:r>
             <w:r>
               <w:rPr>
@@ -885,9 +886,10 @@
         </w:p>
         <w:p>
           <w:pPr>
-            <w:pStyle w:val="TOC1"/>
+            <w:pStyle w:val="TOC2"/>
             <w:tabs>
-              <w:tab w:val="left" w:pos="660"/>
+              <w:tab w:val="left" w:pos="880"/>
+              <w:tab w:val="right" w:leader="dot" w:pos="10196"/>
             </w:tabs>
             <w:rPr>
               <w:rFonts w:cstheme="minorBidi"/>
@@ -895,7 +897,7 @@
               <w:lang w:val="en-GB" w:eastAsia="en-GB"/>
             </w:rPr>
           </w:pPr>
-          <w:hyperlink w:anchor="_Toc108952894" w:history="1">
+          <w:hyperlink w:anchor="_Toc108983195" w:history="1">
             <w:r>
               <w:rPr>
                 <w:rStyle w:val="Hyperlink"/>
@@ -937,7 +939,7 @@
                 <w:noProof/>
                 <w:webHidden/>
               </w:rPr>
-              <w:instrText xml:space="preserve"> PAGEREF _Toc108952894 \h </w:instrText>
+              <w:instrText xml:space="preserve"> PAGEREF _Toc108983195 \h </w:instrText>
             </w:r>
             <w:r>
               <w:rPr>
@@ -970,9 +972,10 @@
         </w:p>
         <w:p>
           <w:pPr>
-            <w:pStyle w:val="TOC1"/>
+            <w:pStyle w:val="TOC2"/>
             <w:tabs>
-              <w:tab w:val="left" w:pos="660"/>
+              <w:tab w:val="left" w:pos="880"/>
+              <w:tab w:val="right" w:leader="dot" w:pos="10196"/>
             </w:tabs>
             <w:rPr>
               <w:rFonts w:cstheme="minorBidi"/>
@@ -980,7 +983,7 @@
               <w:lang w:val="en-GB" w:eastAsia="en-GB"/>
             </w:rPr>
           </w:pPr>
-          <w:hyperlink w:anchor="_Toc108952895" w:history="1">
+          <w:hyperlink w:anchor="_Toc108983196" w:history="1">
             <w:r>
               <w:rPr>
                 <w:rStyle w:val="Hyperlink"/>
@@ -1022,7 +1025,7 @@
                 <w:noProof/>
                 <w:webHidden/>
               </w:rPr>
-              <w:instrText xml:space="preserve"> PAGEREF _Toc108952895 \h </w:instrText>
+              <w:instrText xml:space="preserve"> PAGEREF _Toc108983196 \h </w:instrText>
             </w:r>
             <w:r>
               <w:rPr>
@@ -1043,6 +1046,346 @@
                 <w:webHidden/>
               </w:rPr>
               <w:t>5</w:t>
+            </w:r>
+            <w:r>
+              <w:rPr>
+                <w:noProof/>
+                <w:webHidden/>
+              </w:rPr>
+              <w:fldChar w:fldCharType="end"/>
+            </w:r>
+          </w:hyperlink>
+        </w:p>
+        <w:p>
+          <w:pPr>
+            <w:pStyle w:val="TOC1"/>
+            <w:tabs>
+              <w:tab w:val="left" w:pos="440"/>
+            </w:tabs>
+            <w:rPr>
+              <w:rFonts w:cstheme="minorBidi"/>
+              <w:noProof/>
+              <w:lang w:val="en-GB" w:eastAsia="en-GB"/>
+            </w:rPr>
+          </w:pPr>
+          <w:hyperlink w:anchor="_Toc108983197" w:history="1">
+            <w:r>
+              <w:rPr>
+                <w:rStyle w:val="Hyperlink"/>
+                <w:noProof/>
+              </w:rPr>
+              <w:t>4.</w:t>
+            </w:r>
+            <w:r>
+              <w:rPr>
+                <w:rFonts w:cstheme="minorBidi"/>
+                <w:noProof/>
+                <w:lang w:val="en-GB" w:eastAsia="en-GB"/>
+              </w:rPr>
+              <w:tab/>
+            </w:r>
+            <w:r>
+              <w:rPr>
+                <w:rStyle w:val="Hyperlink"/>
+                <w:noProof/>
+              </w:rPr>
+              <w:t>CPDE Approach</w:t>
+            </w:r>
+            <w:r>
+              <w:rPr>
+                <w:noProof/>
+                <w:webHidden/>
+              </w:rPr>
+              <w:tab/>
+            </w:r>
+            <w:r>
+              <w:rPr>
+                <w:noProof/>
+                <w:webHidden/>
+              </w:rPr>
+              <w:fldChar w:fldCharType="begin"/>
+            </w:r>
+            <w:r>
+              <w:rPr>
+                <w:noProof/>
+                <w:webHidden/>
+              </w:rPr>
+              <w:instrText xml:space="preserve"> PAGEREF _Toc108983197 \h </w:instrText>
+            </w:r>
+            <w:r>
+              <w:rPr>
+                <w:noProof/>
+                <w:webHidden/>
+              </w:rPr>
+            </w:r>
+            <w:r>
+              <w:rPr>
+                <w:noProof/>
+                <w:webHidden/>
+              </w:rPr>
+              <w:fldChar w:fldCharType="separate"/>
+            </w:r>
+            <w:r>
+              <w:rPr>
+                <w:noProof/>
+                <w:webHidden/>
+              </w:rPr>
+              <w:t>6</w:t>
+            </w:r>
+            <w:r>
+              <w:rPr>
+                <w:noProof/>
+                <w:webHidden/>
+              </w:rPr>
+              <w:fldChar w:fldCharType="end"/>
+            </w:r>
+          </w:hyperlink>
+        </w:p>
+        <w:p>
+          <w:pPr>
+            <w:pStyle w:val="TOC1"/>
+            <w:tabs>
+              <w:tab w:val="left" w:pos="440"/>
+            </w:tabs>
+            <w:rPr>
+              <w:rFonts w:cstheme="minorBidi"/>
+              <w:noProof/>
+              <w:lang w:val="en-GB" w:eastAsia="en-GB"/>
+            </w:rPr>
+          </w:pPr>
+          <w:hyperlink w:anchor="_Toc108983198" w:history="1">
+            <w:r>
+              <w:rPr>
+                <w:rStyle w:val="Hyperlink"/>
+                <w:noProof/>
+              </w:rPr>
+              <w:t>5.</w:t>
+            </w:r>
+            <w:r>
+              <w:rPr>
+                <w:rFonts w:cstheme="minorBidi"/>
+                <w:noProof/>
+                <w:lang w:val="en-GB" w:eastAsia="en-GB"/>
+              </w:rPr>
+              <w:tab/>
+            </w:r>
+            <w:r>
+              <w:rPr>
+                <w:rStyle w:val="Hyperlink"/>
+                <w:noProof/>
+              </w:rPr>
+              <w:t>Neural Net Approach</w:t>
+            </w:r>
+            <w:r>
+              <w:rPr>
+                <w:noProof/>
+                <w:webHidden/>
+              </w:rPr>
+              <w:tab/>
+            </w:r>
+            <w:r>
+              <w:rPr>
+                <w:noProof/>
+                <w:webHidden/>
+              </w:rPr>
+              <w:fldChar w:fldCharType="begin"/>
+            </w:r>
+            <w:r>
+              <w:rPr>
+                <w:noProof/>
+                <w:webHidden/>
+              </w:rPr>
+              <w:instrText xml:space="preserve"> PAGEREF _Toc108983198 \h </w:instrText>
+            </w:r>
+            <w:r>
+              <w:rPr>
+                <w:noProof/>
+                <w:webHidden/>
+              </w:rPr>
+            </w:r>
+            <w:r>
+              <w:rPr>
+                <w:noProof/>
+                <w:webHidden/>
+              </w:rPr>
+              <w:fldChar w:fldCharType="separate"/>
+            </w:r>
+            <w:r>
+              <w:rPr>
+                <w:noProof/>
+                <w:webHidden/>
+              </w:rPr>
+              <w:t>10</w:t>
+            </w:r>
+            <w:r>
+              <w:rPr>
+                <w:noProof/>
+                <w:webHidden/>
+              </w:rPr>
+              <w:fldChar w:fldCharType="end"/>
+            </w:r>
+          </w:hyperlink>
+        </w:p>
+        <w:p>
+          <w:pPr>
+            <w:pStyle w:val="TOC1"/>
+            <w:tabs>
+              <w:tab w:val="left" w:pos="440"/>
+            </w:tabs>
+            <w:rPr>
+              <w:rFonts w:cstheme="minorBidi"/>
+              <w:noProof/>
+              <w:lang w:val="en-GB" w:eastAsia="en-GB"/>
+            </w:rPr>
+          </w:pPr>
+          <w:hyperlink w:anchor="_Toc108983199" w:history="1">
+            <w:r>
+              <w:rPr>
+                <w:rStyle w:val="Hyperlink"/>
+                <w:noProof/>
+              </w:rPr>
+              <w:t>6.</w:t>
+            </w:r>
+            <w:r>
+              <w:rPr>
+                <w:rFonts w:cstheme="minorBidi"/>
+                <w:noProof/>
+                <w:lang w:val="en-GB" w:eastAsia="en-GB"/>
+              </w:rPr>
+              <w:tab/>
+            </w:r>
+            <w:r>
+              <w:rPr>
+                <w:rStyle w:val="Hyperlink"/>
+                <w:noProof/>
+              </w:rPr>
+              <w:t>Results and Discussion</w:t>
+            </w:r>
+            <w:r>
+              <w:rPr>
+                <w:noProof/>
+                <w:webHidden/>
+              </w:rPr>
+              <w:tab/>
+            </w:r>
+            <w:r>
+              <w:rPr>
+                <w:noProof/>
+                <w:webHidden/>
+              </w:rPr>
+              <w:fldChar w:fldCharType="begin"/>
+            </w:r>
+            <w:r>
+              <w:rPr>
+                <w:noProof/>
+                <w:webHidden/>
+              </w:rPr>
+              <w:instrText xml:space="preserve"> PAGEREF _Toc108983199 \h </w:instrText>
+            </w:r>
+            <w:r>
+              <w:rPr>
+                <w:noProof/>
+                <w:webHidden/>
+              </w:rPr>
+            </w:r>
+            <w:r>
+              <w:rPr>
+                <w:noProof/>
+                <w:webHidden/>
+              </w:rPr>
+              <w:fldChar w:fldCharType="separate"/>
+            </w:r>
+            <w:r>
+              <w:rPr>
+                <w:noProof/>
+                <w:webHidden/>
+              </w:rPr>
+              <w:t>12</w:t>
+            </w:r>
+            <w:r>
+              <w:rPr>
+                <w:noProof/>
+                <w:webHidden/>
+              </w:rPr>
+              <w:fldChar w:fldCharType="end"/>
+            </w:r>
+          </w:hyperlink>
+        </w:p>
+        <w:p>
+          <w:pPr>
+            <w:pStyle w:val="TOC1"/>
+            <w:tabs>
+              <w:tab w:val="left" w:pos="440"/>
+            </w:tabs>
+            <w:rPr>
+              <w:rFonts w:cstheme="minorBidi"/>
+              <w:noProof/>
+              <w:lang w:val="en-GB" w:eastAsia="en-GB"/>
+            </w:rPr>
+          </w:pPr>
+          <w:hyperlink w:anchor="_Toc108983200" w:history="1">
+            <w:r>
+              <w:rPr>
+                <w:rStyle w:val="Hyperlink"/>
+                <w:noProof/>
+              </w:rPr>
+              <w:t>7.</w:t>
+            </w:r>
+            <w:r>
+              <w:rPr>
+                <w:rFonts w:cstheme="minorBidi"/>
+                <w:noProof/>
+                <w:lang w:val="en-GB" w:eastAsia="en-GB"/>
+              </w:rPr>
+              <w:tab/>
+            </w:r>
+            <w:r>
+              <w:rPr>
+                <w:rStyle w:val="Hyperlink"/>
+                <w:noProof/>
+              </w:rPr>
+              <w:t>Conclusion</w:t>
+            </w:r>
+            <w:r>
+              <w:rPr>
+                <w:noProof/>
+                <w:webHidden/>
+              </w:rPr>
+              <w:tab/>
+            </w:r>
+            <w:r>
+              <w:rPr>
+                <w:noProof/>
+                <w:webHidden/>
+              </w:rPr>
+              <w:fldChar w:fldCharType="begin"/>
+            </w:r>
+            <w:r>
+              <w:rPr>
+                <w:noProof/>
+                <w:webHidden/>
+              </w:rPr>
+              <w:instrText xml:space="preserve"> PAGEREF _Toc108983200 \h </w:instrText>
+            </w:r>
+            <w:r>
+              <w:rPr>
+                <w:noProof/>
+                <w:webHidden/>
+              </w:rPr>
+            </w:r>
+            <w:r>
+              <w:rPr>
+                <w:noProof/>
+                <w:webHidden/>
+              </w:rPr>
+              <w:fldChar w:fldCharType="separate"/>
+            </w:r>
+            <w:r>
+              <w:rPr>
+                <w:noProof/>
+                <w:webHidden/>
+              </w:rPr>
+              <w:t>12</w:t>
             </w:r>
             <w:r>
               <w:rPr>
@@ -1062,7 +1405,7 @@
               <w:lang w:val="en-GB" w:eastAsia="en-GB"/>
             </w:rPr>
           </w:pPr>
-          <w:hyperlink w:anchor="_Toc108952896" w:history="1">
+          <w:hyperlink w:anchor="_Toc108983201" w:history="1">
             <w:r>
               <w:rPr>
                 <w:rStyle w:val="Hyperlink"/>
@@ -1089,7 +1432,7 @@
                 <w:noProof/>
                 <w:webHidden/>
               </w:rPr>
-              <w:instrText xml:space="preserve"> PAGEREF _Toc108952896 \h </w:instrText>
+              <w:instrText xml:space="preserve"> PAGEREF _Toc108983201 \h </w:instrText>
             </w:r>
             <w:r>
               <w:rPr>
@@ -1109,7 +1452,7 @@
                 <w:noProof/>
                 <w:webHidden/>
               </w:rPr>
-              <w:t>10</w:t>
+              <w:t>13</w:t>
             </w:r>
             <w:r>
               <w:rPr>
@@ -1159,18 +1502,17 @@
         <w:pStyle w:val="Heading1"/>
         <w:numPr>
           <w:ilvl w:val="0"/>
-          <w:numId w:val="20"/>
+          <w:numId w:val="21"/>
         </w:numPr>
         <w:rPr>
           <w:color w:val="auto"/>
         </w:rPr>
       </w:pPr>
-      <w:bookmarkStart w:id="4" w:name="_Toc108952890"/>
+      <w:bookmarkStart w:id="4" w:name="_Toc108983191"/>
       <w:r>
         <w:rPr>
           <w:color w:val="auto"/>
         </w:rPr>
-        <w:lastRenderedPageBreak/>
         <w:t>Introduction</w:t>
       </w:r>
       <w:bookmarkEnd w:id="4"/>
@@ -1277,25 +1619,45 @@
       <w:r>
         <w:t xml:space="preserve">Figure </w:t>
       </w:r>
-      <w:fldSimple w:instr=" STYLEREF 1 \s ">
-        <w:r>
-          <w:rPr>
-            <w:noProof/>
-          </w:rPr>
-          <w:t>1</w:t>
-        </w:r>
-      </w:fldSimple>
+      <w:r>
+        <w:fldChar w:fldCharType="begin"/>
+      </w:r>
+      <w:r>
+        <w:instrText xml:space="preserve"> STYLEREF 1 \s </w:instrText>
+      </w:r>
+      <w:r>
+        <w:fldChar w:fldCharType="separate"/>
+      </w:r>
+      <w:r>
+        <w:rPr>
+          <w:noProof/>
+        </w:rPr>
+        <w:t>1</w:t>
+      </w:r>
+      <w:r>
+        <w:fldChar w:fldCharType="end"/>
+      </w:r>
       <w:r>
         <w:t>.</w:t>
       </w:r>
-      <w:fldSimple w:instr=" SEQ Figure \* ARABIC \s 1 ">
-        <w:r>
-          <w:rPr>
-            <w:noProof/>
-          </w:rPr>
-          <w:t>1</w:t>
-        </w:r>
-      </w:fldSimple>
+      <w:r>
+        <w:fldChar w:fldCharType="begin"/>
+      </w:r>
+      <w:r>
+        <w:instrText xml:space="preserve"> SEQ Figure \* ARABIC \s 1 </w:instrText>
+      </w:r>
+      <w:r>
+        <w:fldChar w:fldCharType="separate"/>
+      </w:r>
+      <w:r>
+        <w:rPr>
+          <w:noProof/>
+        </w:rPr>
+        <w:t>1</w:t>
+      </w:r>
+      <w:r>
+        <w:fldChar w:fldCharType="end"/>
+      </w:r>
     </w:p>
     <w:p>
       <w:pPr>
@@ -1424,7 +1786,11 @@
         <w:t>significant</w:t>
       </w:r>
       <w:r>
-        <w:t xml:space="preserve"> changes in a time-series? There are many approaches to address this question, simple CUSUM can be used to detect changes in data, however in this instance we attempt to reduce the number of false positives that are flagged to the user.</w:t>
+        <w:t xml:space="preserve"> changes in a time-series? There are many approaches to address this question, simple </w:t>
+      </w:r>
+      <w:r>
+        <w:lastRenderedPageBreak/>
+        <w:t>CUSUM can be used to detect changes in data, however in this instance we attempt to reduce the number of false positives that are flagged to the user.</w:t>
       </w:r>
     </w:p>
     <w:p>
@@ -1432,7 +1798,6 @@
         <w:ind w:left="360"/>
       </w:pPr>
       <w:r>
-        <w:lastRenderedPageBreak/>
         <w:t xml:space="preserve">Of note, the data supplied is unlabelled. This provided a challenge in itself, as to how to measure the accuracy of the model without manually </w:t>
       </w:r>
       <w:r>
@@ -1505,13 +1870,13 @@
         <w:pStyle w:val="Heading1"/>
         <w:numPr>
           <w:ilvl w:val="0"/>
-          <w:numId w:val="20"/>
+          <w:numId w:val="21"/>
         </w:numPr>
         <w:rPr>
           <w:color w:val="auto"/>
         </w:rPr>
       </w:pPr>
-      <w:bookmarkStart w:id="5" w:name="_Toc108952891"/>
+      <w:bookmarkStart w:id="5" w:name="_Toc108983192"/>
       <w:r>
         <w:rPr>
           <w:color w:val="auto"/>
@@ -1611,13 +1976,13 @@
         <w:pStyle w:val="Heading1"/>
         <w:numPr>
           <w:ilvl w:val="0"/>
-          <w:numId w:val="20"/>
+          <w:numId w:val="21"/>
         </w:numPr>
         <w:rPr>
           <w:color w:val="auto"/>
         </w:rPr>
       </w:pPr>
-      <w:bookmarkStart w:id="6" w:name="_Toc108952892"/>
+      <w:bookmarkStart w:id="6" w:name="_Toc108983193"/>
       <w:r>
         <w:rPr>
           <w:color w:val="auto"/>
@@ -1637,7 +2002,7 @@
           <w:color w:val="auto"/>
         </w:rPr>
       </w:pPr>
-      <w:bookmarkStart w:id="7" w:name="_Toc108952893"/>
+      <w:bookmarkStart w:id="7" w:name="_Toc108983194"/>
       <w:r>
         <w:rPr>
           <w:color w:val="auto"/>
@@ -1718,7 +2083,7 @@
           <w:color w:val="auto"/>
         </w:rPr>
       </w:pPr>
-      <w:bookmarkStart w:id="8" w:name="_Toc108952894"/>
+      <w:bookmarkStart w:id="8" w:name="_Toc108983195"/>
       <w:r>
         <w:rPr>
           <w:color w:val="auto"/>
@@ -1824,7 +2189,7 @@
           <w:color w:val="auto"/>
         </w:rPr>
       </w:pPr>
-      <w:bookmarkStart w:id="9" w:name="_Toc108952895"/>
+      <w:bookmarkStart w:id="9" w:name="_Toc108983196"/>
       <w:r>
         <w:rPr>
           <w:color w:val="auto"/>
@@ -1898,12 +2263,13 @@
         <w:pStyle w:val="Heading1"/>
         <w:numPr>
           <w:ilvl w:val="0"/>
-          <w:numId w:val="20"/>
+          <w:numId w:val="21"/>
         </w:numPr>
         <w:rPr>
           <w:color w:val="auto"/>
         </w:rPr>
       </w:pPr>
+      <w:bookmarkStart w:id="10" w:name="_Toc108983197"/>
       <w:r>
         <w:rPr>
           <w:color w:val="auto"/>
@@ -1911,6 +2277,7 @@
         <w:lastRenderedPageBreak/>
         <w:t>CPDE Approach</w:t>
       </w:r>
+      <w:bookmarkEnd w:id="10"/>
     </w:p>
     <w:p>
       <w:pPr>
@@ -2214,25 +2581,45 @@
       <w:r>
         <w:t xml:space="preserve">Figure </w:t>
       </w:r>
-      <w:fldSimple w:instr=" STYLEREF 1 \s ">
-        <w:r>
-          <w:rPr>
-            <w:noProof/>
-          </w:rPr>
-          <w:t>4</w:t>
-        </w:r>
-      </w:fldSimple>
+      <w:r>
+        <w:fldChar w:fldCharType="begin"/>
+      </w:r>
+      <w:r>
+        <w:instrText xml:space="preserve"> STYLEREF 1 \s </w:instrText>
+      </w:r>
+      <w:r>
+        <w:fldChar w:fldCharType="separate"/>
+      </w:r>
+      <w:r>
+        <w:rPr>
+          <w:noProof/>
+        </w:rPr>
+        <w:t>4</w:t>
+      </w:r>
+      <w:r>
+        <w:fldChar w:fldCharType="end"/>
+      </w:r>
       <w:r>
         <w:t>.</w:t>
       </w:r>
-      <w:fldSimple w:instr=" SEQ Figure \* ARABIC \s 1 ">
-        <w:r>
-          <w:rPr>
-            <w:noProof/>
-          </w:rPr>
-          <w:t>1</w:t>
-        </w:r>
-      </w:fldSimple>
+      <w:r>
+        <w:fldChar w:fldCharType="begin"/>
+      </w:r>
+      <w:r>
+        <w:instrText xml:space="preserve"> SEQ Figure \* ARABIC \s 1 </w:instrText>
+      </w:r>
+      <w:r>
+        <w:fldChar w:fldCharType="separate"/>
+      </w:r>
+      <w:r>
+        <w:rPr>
+          <w:noProof/>
+        </w:rPr>
+        <w:t>1</w:t>
+      </w:r>
+      <w:r>
+        <w:fldChar w:fldCharType="end"/>
+      </w:r>
     </w:p>
     <w:p>
       <w:pPr>
@@ -2345,25 +2732,45 @@
       <w:r>
         <w:t xml:space="preserve">Figure </w:t>
       </w:r>
-      <w:fldSimple w:instr=" STYLEREF 1 \s ">
-        <w:r>
-          <w:rPr>
-            <w:noProof/>
-          </w:rPr>
-          <w:t>4</w:t>
-        </w:r>
-      </w:fldSimple>
+      <w:r>
+        <w:fldChar w:fldCharType="begin"/>
+      </w:r>
+      <w:r>
+        <w:instrText xml:space="preserve"> STYLEREF 1 \s </w:instrText>
+      </w:r>
+      <w:r>
+        <w:fldChar w:fldCharType="separate"/>
+      </w:r>
+      <w:r>
+        <w:rPr>
+          <w:noProof/>
+        </w:rPr>
+        <w:t>4</w:t>
+      </w:r>
+      <w:r>
+        <w:fldChar w:fldCharType="end"/>
+      </w:r>
       <w:r>
         <w:t>.</w:t>
       </w:r>
-      <w:fldSimple w:instr=" SEQ Figure \* ARABIC \s 1 ">
-        <w:r>
-          <w:rPr>
-            <w:noProof/>
-          </w:rPr>
-          <w:t>2</w:t>
-        </w:r>
-      </w:fldSimple>
+      <w:r>
+        <w:fldChar w:fldCharType="begin"/>
+      </w:r>
+      <w:r>
+        <w:instrText xml:space="preserve"> SEQ Figure \* ARABIC \s 1 </w:instrText>
+      </w:r>
+      <w:r>
+        <w:fldChar w:fldCharType="separate"/>
+      </w:r>
+      <w:r>
+        <w:rPr>
+          <w:noProof/>
+        </w:rPr>
+        <w:t>2</w:t>
+      </w:r>
+      <w:r>
+        <w:fldChar w:fldCharType="end"/>
+      </w:r>
     </w:p>
     <w:p/>
     <w:p>
@@ -2440,25 +2847,45 @@
       <w:r>
         <w:t xml:space="preserve">Figure </w:t>
       </w:r>
-      <w:fldSimple w:instr=" STYLEREF 1 \s ">
-        <w:r>
-          <w:rPr>
-            <w:noProof/>
-          </w:rPr>
-          <w:t>4</w:t>
-        </w:r>
-      </w:fldSimple>
+      <w:r>
+        <w:fldChar w:fldCharType="begin"/>
+      </w:r>
+      <w:r>
+        <w:instrText xml:space="preserve"> STYLEREF 1 \s </w:instrText>
+      </w:r>
+      <w:r>
+        <w:fldChar w:fldCharType="separate"/>
+      </w:r>
+      <w:r>
+        <w:rPr>
+          <w:noProof/>
+        </w:rPr>
+        <w:t>4</w:t>
+      </w:r>
+      <w:r>
+        <w:fldChar w:fldCharType="end"/>
+      </w:r>
       <w:r>
         <w:t>.</w:t>
       </w:r>
-      <w:fldSimple w:instr=" SEQ Figure \* ARABIC \s 1 ">
-        <w:r>
-          <w:rPr>
-            <w:noProof/>
-          </w:rPr>
-          <w:t>3</w:t>
-        </w:r>
-      </w:fldSimple>
+      <w:r>
+        <w:fldChar w:fldCharType="begin"/>
+      </w:r>
+      <w:r>
+        <w:instrText xml:space="preserve"> SEQ Figure \* ARABIC \s 1 </w:instrText>
+      </w:r>
+      <w:r>
+        <w:fldChar w:fldCharType="separate"/>
+      </w:r>
+      <w:r>
+        <w:rPr>
+          <w:noProof/>
+        </w:rPr>
+        <w:t>3</w:t>
+      </w:r>
+      <w:r>
+        <w:fldChar w:fldCharType="end"/>
+      </w:r>
     </w:p>
     <w:p>
       <w:pPr>
@@ -2544,25 +2971,45 @@
       <w:r>
         <w:t xml:space="preserve">Figure </w:t>
       </w:r>
-      <w:fldSimple w:instr=" STYLEREF 1 \s ">
-        <w:r>
-          <w:rPr>
-            <w:noProof/>
-          </w:rPr>
-          <w:t>4</w:t>
-        </w:r>
-      </w:fldSimple>
+      <w:r>
+        <w:fldChar w:fldCharType="begin"/>
+      </w:r>
+      <w:r>
+        <w:instrText xml:space="preserve"> STYLEREF 1 \s </w:instrText>
+      </w:r>
+      <w:r>
+        <w:fldChar w:fldCharType="separate"/>
+      </w:r>
+      <w:r>
+        <w:rPr>
+          <w:noProof/>
+        </w:rPr>
+        <w:t>4</w:t>
+      </w:r>
+      <w:r>
+        <w:fldChar w:fldCharType="end"/>
+      </w:r>
       <w:r>
         <w:t>.</w:t>
       </w:r>
-      <w:fldSimple w:instr=" SEQ Figure \* ARABIC \s 1 ">
-        <w:r>
-          <w:rPr>
-            <w:noProof/>
-          </w:rPr>
-          <w:t>4</w:t>
-        </w:r>
-      </w:fldSimple>
+      <w:r>
+        <w:fldChar w:fldCharType="begin"/>
+      </w:r>
+      <w:r>
+        <w:instrText xml:space="preserve"> SEQ Figure \* ARABIC \s 1 </w:instrText>
+      </w:r>
+      <w:r>
+        <w:fldChar w:fldCharType="separate"/>
+      </w:r>
+      <w:r>
+        <w:rPr>
+          <w:noProof/>
+        </w:rPr>
+        <w:t>4</w:t>
+      </w:r>
+      <w:r>
+        <w:fldChar w:fldCharType="end"/>
+      </w:r>
     </w:p>
     <w:p>
       <w:pPr>
@@ -2787,20 +3234,18 @@
         <w:t>We tested all algorithms using the main cost functions that we came across</w:t>
       </w:r>
       <w:r>
-        <w:t xml:space="preserve">. This was then checked and we can see an improvement in results. The </w:t>
+        <w:t xml:space="preserve">.  </w:t>
       </w:r>
     </w:p>
     <w:p>
       <w:pPr>
         <w:ind w:left="426"/>
       </w:pPr>
-    </w:p>
-    <w:p>
-      <w:pPr>
-        <w:ind w:firstLine="426"/>
-      </w:pPr>
-      <w:r>
-        <w:t xml:space="preserve">Once settled, we then ran through this </w:t>
+      <w:r>
+        <w:t>I</w:t>
+      </w:r>
+      <w:r>
+        <w:t xml:space="preserve"> then ran through this </w:t>
       </w:r>
       <w:r>
         <w:t>algorithm</w:t>
@@ -2889,7 +3334,13 @@
         <w:t>methodically</w:t>
       </w:r>
       <w:r>
-        <w:t xml:space="preserve"> and statistically evaluate our results. One last approach attempted to see if further improvements could be achieved was to attempt a Neural network approach, specifically an Autoencoder. Autoencoders attempt to deconstruct the data, (here, we are referring to </w:t>
+        <w:t xml:space="preserve"> and statistically evaluate our results. One last approach attempted to see if further improvements could be achieved was to attempt a Neural </w:t>
+      </w:r>
+      <w:r>
+        <w:t>N</w:t>
+      </w:r>
+      <w:r>
+        <w:t xml:space="preserve">etwork approach, specifically an Autoencoder. Autoencoders attempt to deconstruct the data, (here, we are referring to </w:t>
       </w:r>
       <w:r>
         <w:t>timeseries</w:t>
@@ -2906,6 +3357,99 @@
       <w:r>
         <w:t>y data. Making it a good approach to the highly noise data of the individual timeseries we currently have</w:t>
       </w:r>
+      <w:r>
+        <w:t>. Autoencoders are unsupervised, which again fits the specificity of the problem we have.</w:t>
+      </w:r>
+    </w:p>
+    <w:p>
+      <w:pPr>
+        <w:ind w:left="426"/>
+      </w:pPr>
+    </w:p>
+    <w:p>
+      <w:pPr>
+        <w:ind w:left="426"/>
+      </w:pPr>
+    </w:p>
+    <w:p>
+      <w:pPr>
+        <w:ind w:left="426"/>
+      </w:pPr>
+    </w:p>
+    <w:p>
+      <w:pPr>
+        <w:ind w:left="426"/>
+      </w:pPr>
+    </w:p>
+    <w:p>
+      <w:pPr>
+        <w:ind w:left="426"/>
+      </w:pPr>
+    </w:p>
+    <w:p>
+      <w:pPr>
+        <w:ind w:left="426"/>
+      </w:pPr>
+    </w:p>
+    <w:p>
+      <w:pPr>
+        <w:ind w:left="426"/>
+      </w:pPr>
+    </w:p>
+    <w:p>
+      <w:pPr>
+        <w:ind w:left="426"/>
+      </w:pPr>
+    </w:p>
+    <w:p>
+      <w:pPr>
+        <w:ind w:left="426"/>
+      </w:pPr>
+    </w:p>
+    <w:p>
+      <w:pPr>
+        <w:ind w:left="426"/>
+      </w:pPr>
+    </w:p>
+    <w:p>
+      <w:pPr>
+        <w:ind w:left="426"/>
+      </w:pPr>
+    </w:p>
+    <w:p>
+      <w:pPr>
+        <w:ind w:left="426"/>
+      </w:pPr>
+    </w:p>
+    <w:p>
+      <w:pPr>
+        <w:ind w:left="426"/>
+      </w:pPr>
+    </w:p>
+    <w:p>
+      <w:pPr>
+        <w:ind w:left="426"/>
+      </w:pPr>
+    </w:p>
+    <w:p>
+      <w:pPr>
+        <w:ind w:left="426"/>
+      </w:pPr>
+    </w:p>
+    <w:p>
+      <w:pPr>
+        <w:ind w:left="426"/>
+      </w:pPr>
+    </w:p>
+    <w:p>
+      <w:pPr>
+        <w:ind w:left="426"/>
+      </w:pPr>
+    </w:p>
+    <w:p>
+      <w:pPr>
+        <w:ind w:left="426"/>
+      </w:pPr>
     </w:p>
     <w:p>
       <w:pPr>
@@ -2917,57 +3461,1020 @@
         <w:pStyle w:val="Heading1"/>
         <w:numPr>
           <w:ilvl w:val="0"/>
-          <w:numId w:val="20"/>
+          <w:numId w:val="21"/>
         </w:numPr>
         <w:rPr>
           <w:color w:val="000000" w:themeColor="text1"/>
         </w:rPr>
       </w:pPr>
+      <w:bookmarkStart w:id="11" w:name="_Toc108983198"/>
       <w:r>
         <w:rPr>
           <w:color w:val="000000" w:themeColor="text1"/>
         </w:rPr>
         <w:t>Neural Net Approach</w:t>
       </w:r>
+      <w:bookmarkEnd w:id="11"/>
+    </w:p>
+    <w:p>
+      <w:pPr>
+        <w:ind w:left="360"/>
+      </w:pPr>
+      <w:r>
+        <w:t xml:space="preserve">As highlighted, we found an improved approach to the detection of time series data from each cell tower, over and above a simple change in mean. This was done my harnessing the use of all the available data, as well as looking at the plethora of different ways we can detect changepoints within time series. One last approach was to try an </w:t>
+      </w:r>
+      <w:r>
+        <w:t>Autoencoder</w:t>
+      </w:r>
+      <w:r>
+        <w:t xml:space="preserve"> model. This was </w:t>
+      </w:r>
+      <w:r>
+        <w:t>implemented</w:t>
+      </w:r>
+      <w:r>
+        <w:t xml:space="preserve"> from this library</w:t>
+      </w:r>
+      <w:sdt>
+        <w:sdtPr>
+          <w:id w:val="988290685"/>
+          <w:citation/>
+        </w:sdtPr>
+        <w:sdtContent>
+          <w:r>
+            <w:fldChar w:fldCharType="begin"/>
+          </w:r>
+          <w:r>
+            <w:instrText xml:space="preserve"> CITATION DeR21 \l 2057 </w:instrText>
+          </w:r>
+          <w:r>
+            <w:fldChar w:fldCharType="separate"/>
+          </w:r>
+          <w:r>
+            <w:rPr>
+              <w:noProof/>
+            </w:rPr>
+            <w:t xml:space="preserve"> </w:t>
+          </w:r>
+          <w:r>
+            <w:rPr>
+              <w:noProof/>
+            </w:rPr>
+            <w:t>(De Ryck, 2021)</w:t>
+          </w:r>
+          <w:r>
+            <w:fldChar w:fldCharType="end"/>
+          </w:r>
+        </w:sdtContent>
+      </w:sdt>
+      <w:r>
+        <w:t>, built off this paper</w:t>
+      </w:r>
+      <w:r>
+        <w:t xml:space="preserve"> </w:t>
+      </w:r>
+      <w:sdt>
+        <w:sdtPr>
+          <w:id w:val="-781179972"/>
+          <w:citation/>
+        </w:sdtPr>
+        <w:sdtContent>
+          <w:r>
+            <w:fldChar w:fldCharType="begin"/>
+          </w:r>
+          <w:r>
+            <w:instrText xml:space="preserve"> CITATION DeR211 \l 2057 </w:instrText>
+          </w:r>
+          <w:r>
+            <w:fldChar w:fldCharType="separate"/>
+          </w:r>
+          <w:r>
+            <w:rPr>
+              <w:noProof/>
+            </w:rPr>
+            <w:t>(De Ryck, 2021)</w:t>
+          </w:r>
+          <w:r>
+            <w:fldChar w:fldCharType="end"/>
+          </w:r>
+        </w:sdtContent>
+      </w:sdt>
+    </w:p>
+    <w:p>
+      <w:pPr>
+        <w:ind w:left="360"/>
+      </w:pPr>
+      <w:r>
+        <w:t>This approach aims to locate significate changes in time series data. The auto-</w:t>
+      </w:r>
+      <w:r>
+        <w:t>encoder</w:t>
+      </w:r>
+      <w:r>
+        <w:t xml:space="preserve"> basted </w:t>
+      </w:r>
+      <w:r>
+        <w:t>mythology</w:t>
+      </w:r>
+      <w:r>
+        <w:t xml:space="preserve"> has </w:t>
+      </w:r>
+      <w:r>
+        <w:t>“a</w:t>
+      </w:r>
+      <w:r>
+        <w:t xml:space="preserve"> model loss function” </w:t>
+      </w:r>
+      <w:r>
+        <w:t>according</w:t>
+      </w:r>
+      <w:r>
+        <w:t xml:space="preserve"> to De Ryck</w:t>
+      </w:r>
+      <w:r>
+        <w:t xml:space="preserve">. The use of the TIRE model allowed me to run the change detection with some </w:t>
+      </w:r>
+      <w:r>
+        <w:t>improvements</w:t>
+      </w:r>
+      <w:r>
+        <w:t xml:space="preserve">: essentially from all the data, we are looking at </w:t>
+      </w:r>
+      <w:r>
+        <w:t>observing</w:t>
+      </w:r>
+      <w:r>
+        <w:t xml:space="preserve"> a change in the time series, but </w:t>
+      </w:r>
+      <w:r>
+        <w:t>also</w:t>
+      </w:r>
+      <w:r>
+        <w:t xml:space="preserve"> a significant and pronounced one. This can be difficult to remove false positives when the data is noisy. The </w:t>
+      </w:r>
+      <w:r>
+        <w:t>output</w:t>
+      </w:r>
+      <w:r>
+        <w:t xml:space="preserve"> from the TIRE model, referenced above, with some changes in how the model decided that peaks were dissimilar enough, meant adding </w:t>
+      </w:r>
+      <w:r>
+        <w:t>statistics</w:t>
+      </w:r>
+      <w:r>
+        <w:t xml:space="preserve"> on </w:t>
+      </w:r>
+      <w:r>
+        <w:t>improving</w:t>
+      </w:r>
+      <w:r>
+        <w:t xml:space="preserve"> the differentiation </w:t>
+      </w:r>
+      <w:r>
+        <w:t>score</w:t>
+      </w:r>
+      <w:r>
+        <w:t xml:space="preserve">. </w:t>
+      </w:r>
+    </w:p>
+    <w:p>
+      <w:pPr>
+        <w:ind w:left="360"/>
+      </w:pPr>
+      <w:r>
+        <w:t>For example, we can look at the output of the model below:</w:t>
+      </w:r>
+    </w:p>
+    <w:p>
+      <w:pPr>
+        <w:ind w:left="360"/>
+      </w:pPr>
+    </w:p>
+    <w:p>
+      <w:pPr>
+        <w:ind w:left="360"/>
+      </w:pPr>
+      <w:r>
+        <w:t>The model produces two outputs, the first is a “similarity plot” this highlights the peaks th</w:t>
+      </w:r>
+      <w:r>
+        <w:t xml:space="preserve">e model detects, and how dissimilar they are to the other peaks/data within each variable for each site. The model then measures the width of each </w:t>
+      </w:r>
+      <w:r>
+        <w:t>peak</w:t>
+      </w:r>
+      <w:r>
+        <w:t>, but at a height ratio of 0.65. The reason this is chosen, is that a high peak, but very narrow, is most likely noisy data, that we don’t want to highlight as a change point. Measuring a peak slightly lower down should capture only that data that the peak is reasonably wide, thus equating to a time significant change in the mean.</w:t>
+      </w:r>
+    </w:p>
+    <w:p>
+      <w:pPr>
+        <w:keepNext/>
+        <w:ind w:left="360"/>
+        <w:jc w:val="center"/>
+      </w:pPr>
+      <w:r>
+        <w:rPr>
+          <w:noProof/>
+        </w:rPr>
+        <w:drawing>
+          <wp:inline distT="0" distB="0" distL="0" distR="0" wp14:anchorId="493E54FC" wp14:editId="630F2A35">
+            <wp:extent cx="4320000" cy="4320000"/>
+            <wp:effectExtent l="0" t="0" r="4445" b="4445"/>
+            <wp:docPr id="9" name="Picture 9"/>
+            <wp:cNvGraphicFramePr>
+              <a:graphicFrameLocks xmlns:a="http://schemas.openxmlformats.org/drawingml/2006/main" noChangeAspect="1"/>
+            </wp:cNvGraphicFramePr>
+            <a:graphic xmlns:a="http://schemas.openxmlformats.org/drawingml/2006/main">
+              <a:graphicData uri="http://schemas.openxmlformats.org/drawingml/2006/picture">
+                <pic:pic xmlns:pic="http://schemas.openxmlformats.org/drawingml/2006/picture">
+                  <pic:nvPicPr>
+                    <pic:cNvPr id="0" name="Picture 3"/>
+                    <pic:cNvPicPr>
+                      <a:picLocks noChangeAspect="1" noChangeArrowheads="1"/>
+                    </pic:cNvPicPr>
+                  </pic:nvPicPr>
+                  <pic:blipFill>
+                    <a:blip r:embed="rId13">
+                      <a:extLst>
+                        <a:ext uri="{28A0092B-C50C-407E-A947-70E740481C1C}">
+                          <a14:useLocalDpi xmlns:a14="http://schemas.microsoft.com/office/drawing/2010/main" val="0"/>
+                        </a:ext>
+                      </a:extLst>
+                    </a:blip>
+                    <a:srcRect/>
+                    <a:stretch>
+                      <a:fillRect/>
+                    </a:stretch>
+                  </pic:blipFill>
+                  <pic:spPr bwMode="auto">
+                    <a:xfrm>
+                      <a:off x="0" y="0"/>
+                      <a:ext cx="4320000" cy="4320000"/>
+                    </a:xfrm>
+                    <a:prstGeom prst="rect">
+                      <a:avLst/>
+                    </a:prstGeom>
+                    <a:noFill/>
+                    <a:ln>
+                      <a:noFill/>
+                    </a:ln>
+                  </pic:spPr>
+                </pic:pic>
+              </a:graphicData>
+            </a:graphic>
+          </wp:inline>
+        </w:drawing>
+      </w:r>
+    </w:p>
+    <w:p>
+      <w:pPr>
+        <w:pStyle w:val="Caption"/>
+      </w:pPr>
+      <w:r>
+        <w:t xml:space="preserve">Figure </w:t>
+      </w:r>
+      <w:r>
+        <w:fldChar w:fldCharType="begin"/>
+      </w:r>
+      <w:r>
+        <w:instrText xml:space="preserve"> STYLEREF 1 \s </w:instrText>
+      </w:r>
+      <w:r>
+        <w:fldChar w:fldCharType="separate"/>
+      </w:r>
+      <w:r>
+        <w:rPr>
+          <w:noProof/>
+        </w:rPr>
+        <w:t>5</w:t>
+      </w:r>
+      <w:r>
+        <w:fldChar w:fldCharType="end"/>
+      </w:r>
+      <w:r>
+        <w:t>.</w:t>
+      </w:r>
+      <w:r>
+        <w:fldChar w:fldCharType="begin"/>
+      </w:r>
+      <w:r>
+        <w:instrText xml:space="preserve"> SEQ Figure \* ARABIC \s 1 </w:instrText>
+      </w:r>
+      <w:r>
+        <w:fldChar w:fldCharType="separate"/>
+      </w:r>
+      <w:r>
+        <w:rPr>
+          <w:noProof/>
+        </w:rPr>
+        <w:t>1</w:t>
+      </w:r>
+      <w:r>
+        <w:fldChar w:fldCharType="end"/>
+      </w:r>
+    </w:p>
+    <w:p>
+      <w:pPr>
+        <w:ind w:left="360"/>
+      </w:pPr>
+    </w:p>
+    <w:p>
+      <w:pPr>
+        <w:ind w:left="360"/>
+      </w:pPr>
+    </w:p>
+    <w:p>
+      <w:pPr>
+        <w:ind w:left="360"/>
+      </w:pPr>
+      <w:r>
+        <w:t>Figure</w:t>
+      </w:r>
+      <w:r>
+        <w:t xml:space="preserve"> 5.1 shows a reasonably noisy time series data. We can clearly see that for all variables there is a jump in the data, followed by a sharp drop. Upon then which we seem to see a significant change in the mean ping time. We can then view the model’s dissimilarity plots:</w:t>
+      </w:r>
+    </w:p>
+    <w:p>
+      <w:pPr>
+        <w:keepNext/>
+        <w:ind w:left="360"/>
+        <w:jc w:val="center"/>
+      </w:pPr>
+      <w:r>
+        <w:rPr>
+          <w:noProof/>
+        </w:rPr>
+        <w:drawing>
+          <wp:inline distT="0" distB="0" distL="0" distR="0" wp14:anchorId="595DCB2A" wp14:editId="499D02FC">
+            <wp:extent cx="4320000" cy="4320000"/>
+            <wp:effectExtent l="0" t="0" r="4445" b="4445"/>
+            <wp:docPr id="8" name="Picture 8"/>
+            <wp:cNvGraphicFramePr>
+              <a:graphicFrameLocks xmlns:a="http://schemas.openxmlformats.org/drawingml/2006/main" noChangeAspect="1"/>
+            </wp:cNvGraphicFramePr>
+            <a:graphic xmlns:a="http://schemas.openxmlformats.org/drawingml/2006/main">
+              <a:graphicData uri="http://schemas.openxmlformats.org/drawingml/2006/picture">
+                <pic:pic xmlns:pic="http://schemas.openxmlformats.org/drawingml/2006/picture">
+                  <pic:nvPicPr>
+                    <pic:cNvPr id="0" name="Picture 1"/>
+                    <pic:cNvPicPr>
+                      <a:picLocks noChangeAspect="1" noChangeArrowheads="1"/>
+                    </pic:cNvPicPr>
+                  </pic:nvPicPr>
+                  <pic:blipFill>
+                    <a:blip r:embed="rId14">
+                      <a:extLst>
+                        <a:ext uri="{28A0092B-C50C-407E-A947-70E740481C1C}">
+                          <a14:useLocalDpi xmlns:a14="http://schemas.microsoft.com/office/drawing/2010/main" val="0"/>
+                        </a:ext>
+                      </a:extLst>
+                    </a:blip>
+                    <a:srcRect/>
+                    <a:stretch>
+                      <a:fillRect/>
+                    </a:stretch>
+                  </pic:blipFill>
+                  <pic:spPr bwMode="auto">
+                    <a:xfrm>
+                      <a:off x="0" y="0"/>
+                      <a:ext cx="4320000" cy="4320000"/>
+                    </a:xfrm>
+                    <a:prstGeom prst="rect">
+                      <a:avLst/>
+                    </a:prstGeom>
+                    <a:noFill/>
+                    <a:ln>
+                      <a:noFill/>
+                    </a:ln>
+                  </pic:spPr>
+                </pic:pic>
+              </a:graphicData>
+            </a:graphic>
+          </wp:inline>
+        </w:drawing>
+      </w:r>
+    </w:p>
+    <w:p>
+      <w:pPr>
+        <w:pStyle w:val="Caption"/>
+      </w:pPr>
+      <w:r>
+        <w:t xml:space="preserve">Figure </w:t>
+      </w:r>
+      <w:r>
+        <w:fldChar w:fldCharType="begin"/>
+      </w:r>
+      <w:r>
+        <w:instrText xml:space="preserve"> STYLEREF 1 \s </w:instrText>
+      </w:r>
+      <w:r>
+        <w:fldChar w:fldCharType="separate"/>
+      </w:r>
+      <w:r>
+        <w:rPr>
+          <w:noProof/>
+        </w:rPr>
+        <w:t>5</w:t>
+      </w:r>
+      <w:r>
+        <w:fldChar w:fldCharType="end"/>
+      </w:r>
+      <w:r>
+        <w:t>.</w:t>
+      </w:r>
+      <w:r>
+        <w:fldChar w:fldCharType="begin"/>
+      </w:r>
+      <w:r>
+        <w:instrText xml:space="preserve"> SEQ Figure \* ARABIC \s 1 </w:instrText>
+      </w:r>
+      <w:r>
+        <w:fldChar w:fldCharType="separate"/>
+      </w:r>
+      <w:r>
+        <w:rPr>
+          <w:noProof/>
+        </w:rPr>
+        <w:t>2</w:t>
+      </w:r>
+      <w:r>
+        <w:fldChar w:fldCharType="end"/>
+      </w:r>
+    </w:p>
+    <w:p>
+      <w:pPr>
+        <w:ind w:left="284"/>
+      </w:pPr>
+      <w:r>
+        <w:t xml:space="preserve">Figure 5.2 shows a clear pick up form the </w:t>
+      </w:r>
+      <w:r>
+        <w:t>model’s</w:t>
+      </w:r>
+      <w:r>
+        <w:t xml:space="preserve"> dissimilarity plots. In particular for BElarge. This </w:t>
+      </w:r>
+      <w:r>
+        <w:t xml:space="preserve">means we can approach the changepoint detection in a slightly different way. Instead of trying to detect </w:t>
+      </w:r>
+      <w:r>
+        <w:t>change</w:t>
+      </w:r>
+      <w:r>
+        <w:t xml:space="preserve"> points from extremely </w:t>
+      </w:r>
+      <w:r>
+        <w:t>noisy</w:t>
+      </w:r>
+      <w:r>
+        <w:t xml:space="preserve"> data, by applying the change detection to the dissimilarity plots, we should </w:t>
+      </w:r>
+      <w:r>
+        <w:t>have</w:t>
+      </w:r>
+      <w:r>
+        <w:t xml:space="preserve"> a much smoother function to be then able to apply </w:t>
+      </w:r>
+      <w:r>
+        <w:t>statistically</w:t>
+      </w:r>
+      <w:r>
+        <w:t xml:space="preserve"> changes to. One route was to </w:t>
+      </w:r>
+      <w:r>
+        <w:t>re-run</w:t>
+      </w:r>
+      <w:r>
+        <w:t xml:space="preserve"> the Change points we looked at earlier, however without making the algorithm too time </w:t>
+      </w:r>
+      <w:r>
+        <w:t>consuming</w:t>
+      </w:r>
+      <w:r>
+        <w:t xml:space="preserve">, we can </w:t>
+      </w:r>
+      <w:r>
+        <w:t>leverage</w:t>
+      </w:r>
+      <w:r>
+        <w:t xml:space="preserve"> </w:t>
+      </w:r>
+      <w:r>
+        <w:t>SciPy’s</w:t>
+      </w:r>
+      <w:r>
+        <w:t xml:space="preserve"> </w:t>
+      </w:r>
+      <w:r>
+        <w:t>signal</w:t>
+      </w:r>
+      <w:r>
+        <w:t xml:space="preserve"> module. </w:t>
+      </w:r>
+      <w:sdt>
+        <w:sdtPr>
+          <w:id w:val="1354921113"/>
+          <w:citation/>
+        </w:sdtPr>
+        <w:sdtContent>
+          <w:r>
+            <w:fldChar w:fldCharType="begin"/>
+          </w:r>
+          <w:r>
+            <w:instrText xml:space="preserve"> CITATION htt221 \l 2057 </w:instrText>
+          </w:r>
+          <w:r>
+            <w:fldChar w:fldCharType="separate"/>
+          </w:r>
+          <w:r>
+            <w:rPr>
+              <w:noProof/>
+            </w:rPr>
+            <w:t>(https://docs.scipy.org/, 2022)</w:t>
+          </w:r>
+          <w:r>
+            <w:fldChar w:fldCharType="end"/>
+          </w:r>
+        </w:sdtContent>
+      </w:sdt>
+      <w:r>
+        <w:t xml:space="preserve"> This module allows us to detect peaks, and after applying some outlier analysis, we can obtain the index location of </w:t>
+      </w:r>
+      <w:r>
+        <w:t>potential</w:t>
+      </w:r>
+      <w:r>
+        <w:t xml:space="preserve"> </w:t>
+      </w:r>
+      <w:r>
+        <w:t>changepoints</w:t>
+      </w:r>
+      <w:r>
+        <w:t xml:space="preserve"> </w:t>
+      </w:r>
+      <w:r>
+        <w:t>within</w:t>
+      </w:r>
+      <w:r>
+        <w:t xml:space="preserve"> the original data. </w:t>
+      </w:r>
+    </w:p>
+    <w:p>
+      <w:pPr>
+        <w:ind w:left="284"/>
+      </w:pPr>
+    </w:p>
+    <w:p>
+      <w:pPr>
+        <w:ind w:left="284"/>
+      </w:pPr>
+    </w:p>
+    <w:p>
+      <w:pPr>
+        <w:ind w:left="284"/>
+      </w:pPr>
+    </w:p>
+    <w:p>
+      <w:pPr>
+        <w:ind w:left="284"/>
+      </w:pPr>
+    </w:p>
+    <w:p>
+      <w:pPr>
+        <w:keepNext/>
+        <w:ind w:left="284"/>
+      </w:pPr>
+      <w:r>
+        <w:rPr>
+          <w:noProof/>
+        </w:rPr>
+        <w:lastRenderedPageBreak/>
+        <w:drawing>
+          <wp:anchor distT="0" distB="0" distL="114300" distR="114300" simplePos="0" relativeHeight="251658240" behindDoc="0" locked="0" layoutInCell="1" allowOverlap="1" wp14:anchorId="24FA4537" wp14:editId="4ECDAD3B">
+            <wp:simplePos x="0" y="0"/>
+            <wp:positionH relativeFrom="column">
+              <wp:posOffset>3487303</wp:posOffset>
+            </wp:positionH>
+            <wp:positionV relativeFrom="paragraph">
+              <wp:posOffset>115078</wp:posOffset>
+            </wp:positionV>
+            <wp:extent cx="2923113" cy="2879235"/>
+            <wp:effectExtent l="0" t="0" r="0" b="0"/>
+            <wp:wrapNone/>
+            <wp:docPr id="11" name="Picture 11"/>
+            <wp:cNvGraphicFramePr>
+              <a:graphicFrameLocks xmlns:a="http://schemas.openxmlformats.org/drawingml/2006/main" noChangeAspect="1"/>
+            </wp:cNvGraphicFramePr>
+            <a:graphic xmlns:a="http://schemas.openxmlformats.org/drawingml/2006/main">
+              <a:graphicData uri="http://schemas.openxmlformats.org/drawingml/2006/picture">
+                <pic:pic xmlns:pic="http://schemas.openxmlformats.org/drawingml/2006/picture">
+                  <pic:nvPicPr>
+                    <pic:cNvPr id="0" name="Picture 7"/>
+                    <pic:cNvPicPr>
+                      <a:picLocks noChangeAspect="1" noChangeArrowheads="1"/>
+                    </pic:cNvPicPr>
+                  </pic:nvPicPr>
+                  <pic:blipFill>
+                    <a:blip r:embed="rId15" cstate="print">
+                      <a:extLst>
+                        <a:ext uri="{28A0092B-C50C-407E-A947-70E740481C1C}">
+                          <a14:useLocalDpi xmlns:a14="http://schemas.microsoft.com/office/drawing/2010/main" val="0"/>
+                        </a:ext>
+                      </a:extLst>
+                    </a:blip>
+                    <a:srcRect/>
+                    <a:stretch>
+                      <a:fillRect/>
+                    </a:stretch>
+                  </pic:blipFill>
+                  <pic:spPr bwMode="auto">
+                    <a:xfrm>
+                      <a:off x="0" y="0"/>
+                      <a:ext cx="2926738" cy="2882806"/>
+                    </a:xfrm>
+                    <a:prstGeom prst="rect">
+                      <a:avLst/>
+                    </a:prstGeom>
+                    <a:noFill/>
+                    <a:ln>
+                      <a:noFill/>
+                    </a:ln>
+                  </pic:spPr>
+                </pic:pic>
+              </a:graphicData>
+            </a:graphic>
+            <wp14:sizeRelH relativeFrom="page">
+              <wp14:pctWidth>0</wp14:pctWidth>
+            </wp14:sizeRelH>
+            <wp14:sizeRelV relativeFrom="page">
+              <wp14:pctHeight>0</wp14:pctHeight>
+            </wp14:sizeRelV>
+          </wp:anchor>
+        </w:drawing>
+      </w:r>
+      <w:r>
+        <w:rPr>
+          <w:noProof/>
+        </w:rPr>
+        <w:drawing>
+          <wp:inline distT="0" distB="0" distL="0" distR="0" wp14:anchorId="3D1DBB36" wp14:editId="5416BE24">
+            <wp:extent cx="2973355" cy="2879584"/>
+            <wp:effectExtent l="0" t="0" r="0" b="0"/>
+            <wp:docPr id="10" name="Picture 10"/>
+            <wp:cNvGraphicFramePr>
+              <a:graphicFrameLocks xmlns:a="http://schemas.openxmlformats.org/drawingml/2006/main" noChangeAspect="1"/>
+            </wp:cNvGraphicFramePr>
+            <a:graphic xmlns:a="http://schemas.openxmlformats.org/drawingml/2006/main">
+              <a:graphicData uri="http://schemas.openxmlformats.org/drawingml/2006/picture">
+                <pic:pic xmlns:pic="http://schemas.openxmlformats.org/drawingml/2006/picture">
+                  <pic:nvPicPr>
+                    <pic:cNvPr id="0" name="Picture 5"/>
+                    <pic:cNvPicPr>
+                      <a:picLocks noChangeAspect="1" noChangeArrowheads="1"/>
+                    </pic:cNvPicPr>
+                  </pic:nvPicPr>
+                  <pic:blipFill>
+                    <a:blip r:embed="rId16" cstate="print">
+                      <a:extLst>
+                        <a:ext uri="{28A0092B-C50C-407E-A947-70E740481C1C}">
+                          <a14:useLocalDpi xmlns:a14="http://schemas.microsoft.com/office/drawing/2010/main" val="0"/>
+                        </a:ext>
+                      </a:extLst>
+                    </a:blip>
+                    <a:srcRect/>
+                    <a:stretch>
+                      <a:fillRect/>
+                    </a:stretch>
+                  </pic:blipFill>
+                  <pic:spPr bwMode="auto">
+                    <a:xfrm>
+                      <a:off x="0" y="0"/>
+                      <a:ext cx="2978456" cy="2884524"/>
+                    </a:xfrm>
+                    <a:prstGeom prst="rect">
+                      <a:avLst/>
+                    </a:prstGeom>
+                    <a:noFill/>
+                    <a:ln>
+                      <a:noFill/>
+                    </a:ln>
+                  </pic:spPr>
+                </pic:pic>
+              </a:graphicData>
+            </a:graphic>
+          </wp:inline>
+        </w:drawing>
+      </w:r>
+    </w:p>
+    <w:p>
+      <w:pPr>
+        <w:pStyle w:val="Caption"/>
+      </w:pPr>
+      <w:r>
+        <w:rPr>
+          <w:noProof/>
+        </w:rPr>
+        <mc:AlternateContent>
+          <mc:Choice Requires="wps">
+            <w:drawing>
+              <wp:anchor distT="0" distB="0" distL="114300" distR="114300" simplePos="0" relativeHeight="251660288" behindDoc="0" locked="0" layoutInCell="1" allowOverlap="1" wp14:anchorId="6ED151B7" wp14:editId="32AE27AD">
+                <wp:simplePos x="0" y="0"/>
+                <wp:positionH relativeFrom="margin">
+                  <wp:align>right</wp:align>
+                </wp:positionH>
+                <wp:positionV relativeFrom="paragraph">
+                  <wp:posOffset>7387</wp:posOffset>
+                </wp:positionV>
+                <wp:extent cx="2922905" cy="635"/>
+                <wp:effectExtent l="0" t="0" r="0" b="0"/>
+                <wp:wrapNone/>
+                <wp:docPr id="13" name="Text Box 13"/>
+                <wp:cNvGraphicFramePr/>
+                <a:graphic xmlns:a="http://schemas.openxmlformats.org/drawingml/2006/main">
+                  <a:graphicData uri="http://schemas.microsoft.com/office/word/2010/wordprocessingShape">
+                    <wps:wsp>
+                      <wps:cNvSpPr txBox="1"/>
+                      <wps:spPr>
+                        <a:xfrm>
+                          <a:off x="0" y="0"/>
+                          <a:ext cx="2922905" cy="635"/>
+                        </a:xfrm>
+                        <a:prstGeom prst="rect">
+                          <a:avLst/>
+                        </a:prstGeom>
+                        <a:solidFill>
+                          <a:prstClr val="white"/>
+                        </a:solidFill>
+                        <a:ln>
+                          <a:noFill/>
+                        </a:ln>
+                      </wps:spPr>
+                      <wps:txbx>
+                        <w:txbxContent>
+                          <w:p>
+                            <w:pPr>
+                              <w:pStyle w:val="Caption"/>
+                              <w:rPr>
+                                <w:noProof/>
+                              </w:rPr>
+                            </w:pPr>
+                            <w:r>
+                              <w:t xml:space="preserve">Figure </w:t>
+                            </w:r>
+                            <w:r>
+                              <w:fldChar w:fldCharType="begin"/>
+                            </w:r>
+                            <w:r>
+                              <w:instrText xml:space="preserve"> STYLEREF 1 \s </w:instrText>
+                            </w:r>
+                            <w:r>
+                              <w:fldChar w:fldCharType="separate"/>
+                            </w:r>
+                            <w:r>
+                              <w:rPr>
+                                <w:noProof/>
+                              </w:rPr>
+                              <w:t>5</w:t>
+                            </w:r>
+                            <w:r>
+                              <w:fldChar w:fldCharType="end"/>
+                            </w:r>
+                            <w:r>
+                              <w:t>.4</w:t>
+                            </w:r>
+                          </w:p>
+                        </w:txbxContent>
+                      </wps:txbx>
+                      <wps:bodyPr rot="0" spcFirstLastPara="0" vertOverflow="overflow" horzOverflow="overflow" vert="horz" wrap="square" lIns="0" tIns="0" rIns="0" bIns="0" numCol="1" spcCol="0" rtlCol="0" fromWordArt="0" anchor="t" anchorCtr="0" forceAA="0" compatLnSpc="1">
+                        <a:prstTxWarp prst="textNoShape">
+                          <a:avLst/>
+                        </a:prstTxWarp>
+                        <a:spAutoFit/>
+                      </wps:bodyPr>
+                    </wps:wsp>
+                  </a:graphicData>
+                </a:graphic>
+              </wp:anchor>
+            </w:drawing>
+          </mc:Choice>
+          <mc:Fallback>
+            <w:pict>
+              <v:shapetype w14:anchorId="6ED151B7" id="_x0000_t202" coordsize="21600,21600" o:spt="202" path="m,l,21600r21600,l21600,xe">
+                <v:stroke joinstyle="miter"/>
+                <v:path gradientshapeok="t" o:connecttype="rect"/>
+              </v:shapetype>
+              <v:shape id="Text Box 13" o:spid="_x0000_s1026" type="#_x0000_t202" style="position:absolute;margin-left:178.95pt;margin-top:.6pt;width:230.15pt;height:.05pt;z-index:251660288;visibility:visible;mso-wrap-style:square;mso-wrap-distance-left:9pt;mso-wrap-distance-top:0;mso-wrap-distance-right:9pt;mso-wrap-distance-bottom:0;mso-position-horizontal:right;mso-position-horizontal-relative:margin;mso-position-vertical:absolute;mso-position-vertical-relative:text;v-text-anchor:top" o:gfxdata="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" stroked="f">
+                <v:textbox style="mso-fit-shape-to-text:t" inset="0,0,0,0">
+                  <w:txbxContent>
+                    <w:p>
+                      <w:pPr>
+                        <w:pStyle w:val="Caption"/>
+                        <w:rPr>
+                          <w:noProof/>
+                        </w:rPr>
+                      </w:pPr>
+                      <w:r>
+                        <w:t xml:space="preserve">Figure </w:t>
+                      </w:r>
+                      <w:r>
+                        <w:fldChar w:fldCharType="begin"/>
+                      </w:r>
+                      <w:r>
+                        <w:instrText xml:space="preserve"> STYLEREF 1 \s </w:instrText>
+                      </w:r>
+                      <w:r>
+                        <w:fldChar w:fldCharType="separate"/>
+                      </w:r>
+                      <w:r>
+                        <w:rPr>
+                          <w:noProof/>
+                        </w:rPr>
+                        <w:t>5</w:t>
+                      </w:r>
+                      <w:r>
+                        <w:fldChar w:fldCharType="end"/>
+                      </w:r>
+                      <w:r>
+                        <w:t>.4</w:t>
+                      </w:r>
+                    </w:p>
+                  </w:txbxContent>
+                </v:textbox>
+                <w10:wrap anchorx="margin"/>
+              </v:shape>
+            </w:pict>
+          </mc:Fallback>
+        </mc:AlternateContent>
+      </w:r>
+      <w:r>
+        <w:t xml:space="preserve">Figure </w:t>
+      </w:r>
+      <w:r>
+        <w:fldChar w:fldCharType="begin"/>
+      </w:r>
+      <w:r>
+        <w:instrText xml:space="preserve"> STYLEREF 1 \s </w:instrText>
+      </w:r>
+      <w:r>
+        <w:fldChar w:fldCharType="separate"/>
+      </w:r>
+      <w:r>
+        <w:rPr>
+          <w:noProof/>
+        </w:rPr>
+        <w:t>5</w:t>
+      </w:r>
+      <w:r>
+        <w:fldChar w:fldCharType="end"/>
+      </w:r>
+      <w:r>
+        <w:t>.3</w:t>
+      </w:r>
+    </w:p>
+    <w:p>
+      <w:pPr>
+        <w:ind w:left="284"/>
+      </w:pPr>
+      <w:r>
+        <w:t xml:space="preserve">By looking at the dissimilarity plots, as opposed to the raw tim series, we can see that identification of noisy data becomes much easier for the alogrihtm to observe. Fig 5.3 shows the extremely doiny ping data of one mast over 24 hours. The corresponging Dissimilarity plot in fig 5.4 shows that for </w:t>
+      </w:r>
+      <w:r>
+        <w:t xml:space="preserve">the spikes in pingtime, they are extremely shot lived and their duration is realtively short. </w:t>
+      </w:r>
+    </w:p>
+    <w:p>
+      <w:pPr>
+        <w:ind w:left="284"/>
+      </w:pPr>
+      <w:r>
+        <w:t xml:space="preserve">The big advantage there is to the company this project is for, is that they now have a customisable Neural net, wrapped with statistical analysis of the dissimilar data, that allows this to be improved and enhanced. For example, one could take the model and use the parameters generate for each time series, and increase the number of epochs. Also, by saving down the weights of the Neural network, it may become clear over time that certain mobile sites have similar characteristics. </w:t>
+      </w:r>
     </w:p>
     <w:p/>
     <w:p/>
     <w:p/>
+    <w:p>
+      <w:pPr>
+        <w:pStyle w:val="Heading1"/>
+        <w:numPr>
+          <w:ilvl w:val="0"/>
+          <w:numId w:val="21"/>
+        </w:numPr>
+        <w:rPr>
+          <w:color w:val="000000" w:themeColor="text1"/>
+        </w:rPr>
+      </w:pPr>
+      <w:bookmarkStart w:id="12" w:name="_Toc108983199"/>
+      <w:r>
+        <w:rPr>
+          <w:color w:val="000000" w:themeColor="text1"/>
+        </w:rPr>
+        <w:t>Results and Discussion</w:t>
+      </w:r>
+      <w:bookmarkEnd w:id="12"/>
+    </w:p>
+    <w:p>
+      <w:pPr>
+        <w:ind w:left="360"/>
+      </w:pPr>
+      <w:r>
+        <w:t>The aim of this project was to apply and utilise the skills and analytic insight I have gathered over my time taking the MS analytics here at Georgia</w:t>
+      </w:r>
+      <w:r>
+        <w:t xml:space="preserve"> Tech</w:t>
+      </w:r>
+      <w:r>
+        <w:t xml:space="preserve">. Applying </w:t>
+      </w:r>
+      <w:r>
+        <w:t>it in</w:t>
+      </w:r>
+      <w:r>
+        <w:t xml:space="preserve"> a </w:t>
+      </w:r>
+      <w:r>
+        <w:t>real-world</w:t>
+      </w:r>
+      <w:r>
+        <w:t xml:space="preserve"> situation, both in attempting to build on that knowledge, as well as aid the sponsor in improving their detection of errors within their Ping time series. Initially, the issue was approached with a simple application of detecting changes in time series with models that were relatively simple. However, that progressed into enhancing and improving libraries that were already available, with the python development framework. This let to a deep investigation of different, </w:t>
+      </w:r>
+      <w:r>
+        <w:t>unsupervised, Changepoint</w:t>
+      </w:r>
+      <w:r>
+        <w:t xml:space="preserve"> detection algorithms.  Each of these were investigated, and a final model chosen. The code passed to the sponsor should allow them to review this data, but also make changes to any of the implantation of the models themselves, to back test or </w:t>
+      </w:r>
+      <w:r>
+        <w:t>run-on</w:t>
+      </w:r>
+      <w:r>
+        <w:t xml:space="preserve"> different subsets of data. </w:t>
+      </w:r>
+      <w:r>
+        <w:t xml:space="preserve"> The application of the models, as well as the outcome, will allow the sponsor to detect changes in the times-series more accurately, and within a reasonable time. This can be absorbed into their current detection framework seamlessly</w:t>
+      </w:r>
+    </w:p>
+    <w:p>
+      <w:pPr>
+        <w:ind w:left="360"/>
+      </w:pPr>
+      <w:r>
+        <w:t>The hardest part of the practicum was assessing the accuracy of the algorithms. This has been talked about throughout this practicum, and its not ever going to be perfect. By leveraging the knowledge gained from Neural networks, the final algorithm related to application of autoencoders on time series data, then looking at detection of changes in the dissimilarity graph, is a somewhat unique approach and one that can be built on</w:t>
+      </w:r>
+      <w:r>
+        <w:t xml:space="preserve">. By having the time to focus on the different changepoint detection algorithms, it has been possible to </w:t>
+      </w:r>
+      <w:r>
+        <w:lastRenderedPageBreak/>
+        <w:t>improve the current detection process for ping data, and allow better and more accurate detection. Applying statistical and analytical knowhow to extremely noisy data, I was able to remove many of the false positives experienced in previous detection attempts. More work could be done on enhancing the Neural net, this seems to be the most promising: form increasing the number of epochs, tailoring the loss function and looing at different ways to detect peaks within the dissimilarity data, one would get even more accurate results.</w:t>
+      </w:r>
+    </w:p>
+    <w:p>
+      <w:pPr>
+        <w:ind w:left="360"/>
+      </w:pPr>
+    </w:p>
     <w:p/>
+    <w:p>
+      <w:pPr>
+        <w:pStyle w:val="Heading1"/>
+        <w:numPr>
+          <w:ilvl w:val="0"/>
+          <w:numId w:val="21"/>
+        </w:numPr>
+        <w:rPr>
+          <w:color w:val="000000" w:themeColor="text1"/>
+        </w:rPr>
+      </w:pPr>
+      <w:bookmarkStart w:id="13" w:name="_Toc108983200"/>
+      <w:r>
+        <w:rPr>
+          <w:color w:val="000000" w:themeColor="text1"/>
+        </w:rPr>
+        <w:t>Conclusion</w:t>
+      </w:r>
+      <w:bookmarkEnd w:id="13"/>
+    </w:p>
+    <w:p>
+      <w:pPr>
+        <w:ind w:left="360"/>
+      </w:pPr>
+    </w:p>
     <w:p/>
-    <w:sdt>
-      <w:sdtPr>
-        <w:id w:val="-1687362880"/>
-        <w:docPartObj>
-          <w:docPartGallery w:val="Bibliographies"/>
-          <w:docPartUnique/>
-        </w:docPartObj>
-      </w:sdtPr>
-      <w:sdtContent>
-        <w:p/>
-        <w:sdt>
-          <w:sdtPr>
-            <w:id w:val="-573587230"/>
-            <w:showingPlcHdr/>
-            <w:bibliography/>
-          </w:sdtPr>
-          <w:sdtContent>
-            <w:p>
-              <w:r>
-                <w:t xml:space="preserve">     </w:t>
-              </w:r>
-            </w:p>
-          </w:sdtContent>
-        </w:sdt>
-      </w:sdtContent>
-    </w:sdt>
-    <w:p/>
-    <w:p>
+    <w:p>
+      <w:pPr>
+        <w:pStyle w:val="ListParagraph"/>
+        <w:numPr>
+          <w:ilvl w:val="0"/>
+          <w:numId w:val="21"/>
+        </w:numPr>
+      </w:pPr>
       <w:r>
         <w:br w:type="page"/>
       </w:r>
     </w:p>
-    <w:bookmarkStart w:id="10" w:name="_Toc108952896" w:displacedByCustomXml="next"/>
+    <w:bookmarkStart w:id="14" w:name="_Toc108983201" w:displacedByCustomXml="next"/>
     <w:sdt>
       <w:sdtPr>
         <w:rPr>
@@ -2990,7 +4497,7 @@
           <w:r>
             <w:t>References</w:t>
           </w:r>
-          <w:bookmarkEnd w:id="10"/>
+          <w:bookmarkEnd w:id="14"/>
         </w:p>
         <w:sdt>
           <w:sdtPr>
@@ -3105,6 +4612,132 @@
                 </w:rPr>
                 <w:br/>
                 <w:t>[Accessed 05 06 2022].</w:t>
+              </w:r>
+            </w:p>
+            <w:p>
+              <w:pPr>
+                <w:pStyle w:val="Bibliography"/>
+                <w:rPr>
+                  <w:noProof/>
+                </w:rPr>
+              </w:pPr>
+              <w:r>
+                <w:rPr>
+                  <w:noProof/>
+                </w:rPr>
+                <w:t xml:space="preserve">De Ryck, T. a. D. V. M. a. B. A., 2021. </w:t>
+              </w:r>
+              <w:r>
+                <w:rPr>
+                  <w:i/>
+                  <w:iCs/>
+                  <w:noProof/>
+                </w:rPr>
+                <w:t xml:space="preserve">https://github.com/deryckt/TIRE. </w:t>
+              </w:r>
+              <w:r>
+                <w:rPr>
+                  <w:noProof/>
+                </w:rPr>
+                <w:t xml:space="preserve">[Online] </w:t>
+              </w:r>
+              <w:r>
+                <w:rPr>
+                  <w:noProof/>
+                </w:rPr>
+                <w:br/>
+                <w:t xml:space="preserve">Available at: </w:t>
+              </w:r>
+              <w:r>
+                <w:rPr>
+                  <w:noProof/>
+                  <w:u w:val="single"/>
+                </w:rPr>
+                <w:t>https://github.com/deryckt/TIRE</w:t>
+              </w:r>
+              <w:r>
+                <w:rPr>
+                  <w:noProof/>
+                </w:rPr>
+                <w:br/>
+                <w:t>[Accessed 1 06 2022].</w:t>
+              </w:r>
+            </w:p>
+            <w:p>
+              <w:pPr>
+                <w:pStyle w:val="Bibliography"/>
+                <w:rPr>
+                  <w:noProof/>
+                </w:rPr>
+              </w:pPr>
+              <w:r>
+                <w:rPr>
+                  <w:noProof/>
+                </w:rPr>
+                <w:t xml:space="preserve">De Ryck, T. D. V. M. a. B. A., 2021. Change point detection in time series data using autoencoders with a time-invariant representation.. </w:t>
+              </w:r>
+              <w:r>
+                <w:rPr>
+                  <w:i/>
+                  <w:iCs/>
+                  <w:noProof/>
+                </w:rPr>
+                <w:t xml:space="preserve">EEE Transactions on Signal Processing, </w:t>
+              </w:r>
+              <w:r>
+                <w:rPr>
+                  <w:noProof/>
+                </w:rPr>
+                <w:t>Volume 69, pp. 3515-3524.</w:t>
+              </w:r>
+            </w:p>
+            <w:p>
+              <w:pPr>
+                <w:pStyle w:val="Bibliography"/>
+                <w:rPr>
+                  <w:noProof/>
+                </w:rPr>
+              </w:pPr>
+              <w:r>
+                <w:rPr>
+                  <w:noProof/>
+                </w:rPr>
+                <w:t xml:space="preserve">https://docs.scipy.org/, 2022. </w:t>
+              </w:r>
+              <w:r>
+                <w:rPr>
+                  <w:i/>
+                  <w:iCs/>
+                  <w:noProof/>
+                </w:rPr>
+                <w:t xml:space="preserve">https://docs.scipy.org/doc/scipy/reference/generated/scipy.signal.find_peaks.html. </w:t>
+              </w:r>
+              <w:r>
+                <w:rPr>
+                  <w:noProof/>
+                </w:rPr>
+                <w:t xml:space="preserve">[Online] </w:t>
+              </w:r>
+              <w:r>
+                <w:rPr>
+                  <w:noProof/>
+                </w:rPr>
+                <w:br/>
+                <w:t xml:space="preserve">Available at: </w:t>
+              </w:r>
+              <w:r>
+                <w:rPr>
+                  <w:noProof/>
+                  <w:u w:val="single"/>
+                </w:rPr>
+                <w:t>https://docs.scipy.org/doc/scipy/reference/generated/scipy.signal.find_peaks.html</w:t>
+              </w:r>
+              <w:r>
+                <w:rPr>
+                  <w:noProof/>
+                </w:rPr>
+                <w:br/>
+                <w:t>[Accessed 5 7 2022].</w:t>
               </w:r>
             </w:p>
             <w:p>
@@ -3418,7 +5051,7 @@
     <w:bookmarkEnd w:id="0"/>
     <w:p/>
     <w:sectPr>
-      <w:footerReference w:type="default" r:id="rId13"/>
+      <w:footerReference w:type="default" r:id="rId17"/>
       <w:pgSz w:w="11906" w:h="16838"/>
       <w:pgMar w:top="720" w:right="991" w:bottom="426" w:left="709" w:header="397" w:footer="397" w:gutter="0"/>
       <w:pgNumType w:start="0"/>
@@ -3794,6 +5427,92 @@
     </w:lvl>
   </w:abstractNum>
   <w:abstractNum w:abstractNumId="3" w15:restartNumberingAfterBreak="0">
+    <w:nsid w:val="26C227CB"/>
+    <w:multiLevelType w:val="multilevel"/>
+    <w:tmpl w:val="0809001F"/>
+    <w:lvl w:ilvl="0">
+      <w:start w:val="1"/>
+      <w:numFmt w:val="decimal"/>
+      <w:lvlText w:val="%1."/>
+      <w:lvlJc w:val="left"/>
+      <w:pPr>
+        <w:ind w:left="360" w:hanging="360"/>
+      </w:pPr>
+    </w:lvl>
+    <w:lvl w:ilvl="1">
+      <w:start w:val="1"/>
+      <w:numFmt w:val="decimal"/>
+      <w:lvlText w:val="%1.%2."/>
+      <w:lvlJc w:val="left"/>
+      <w:pPr>
+        <w:ind w:left="792" w:hanging="432"/>
+      </w:pPr>
+    </w:lvl>
+    <w:lvl w:ilvl="2">
+      <w:start w:val="1"/>
+      <w:numFmt w:val="decimal"/>
+      <w:lvlText w:val="%1.%2.%3."/>
+      <w:lvlJc w:val="left"/>
+      <w:pPr>
+        <w:ind w:left="1224" w:hanging="504"/>
+      </w:pPr>
+    </w:lvl>
+    <w:lvl w:ilvl="3">
+      <w:start w:val="1"/>
+      <w:numFmt w:val="decimal"/>
+      <w:lvlText w:val="%1.%2.%3.%4."/>
+      <w:lvlJc w:val="left"/>
+      <w:pPr>
+        <w:ind w:left="1728" w:hanging="648"/>
+      </w:pPr>
+    </w:lvl>
+    <w:lvl w:ilvl="4">
+      <w:start w:val="1"/>
+      <w:numFmt w:val="decimal"/>
+      <w:lvlText w:val="%1.%2.%3.%4.%5."/>
+      <w:lvlJc w:val="left"/>
+      <w:pPr>
+        <w:ind w:left="2232" w:hanging="792"/>
+      </w:pPr>
+    </w:lvl>
+    <w:lvl w:ilvl="5">
+      <w:start w:val="1"/>
+      <w:numFmt w:val="decimal"/>
+      <w:lvlText w:val="%1.%2.%3.%4.%5.%6."/>
+      <w:lvlJc w:val="left"/>
+      <w:pPr>
+        <w:ind w:left="2736" w:hanging="936"/>
+      </w:pPr>
+    </w:lvl>
+    <w:lvl w:ilvl="6">
+      <w:start w:val="1"/>
+      <w:numFmt w:val="decimal"/>
+      <w:lvlText w:val="%1.%2.%3.%4.%5.%6.%7."/>
+      <w:lvlJc w:val="left"/>
+      <w:pPr>
+        <w:ind w:left="3240" w:hanging="1080"/>
+      </w:pPr>
+    </w:lvl>
+    <w:lvl w:ilvl="7">
+      <w:start w:val="1"/>
+      <w:numFmt w:val="decimal"/>
+      <w:lvlText w:val="%1.%2.%3.%4.%5.%6.%7.%8."/>
+      <w:lvlJc w:val="left"/>
+      <w:pPr>
+        <w:ind w:left="3744" w:hanging="1224"/>
+      </w:pPr>
+    </w:lvl>
+    <w:lvl w:ilvl="8">
+      <w:start w:val="1"/>
+      <w:numFmt w:val="decimal"/>
+      <w:lvlText w:val="%1.%2.%3.%4.%5.%6.%7.%8.%9."/>
+      <w:lvlJc w:val="left"/>
+      <w:pPr>
+        <w:ind w:left="4320" w:hanging="1440"/>
+      </w:pPr>
+    </w:lvl>
+  </w:abstractNum>
+  <w:abstractNum w:abstractNumId="4" w15:restartNumberingAfterBreak="0">
     <w:nsid w:val="30A60839"/>
     <w:multiLevelType w:val="multilevel"/>
     <w:tmpl w:val="0809001F"/>
@@ -3879,7 +5598,7 @@
       </w:pPr>
     </w:lvl>
   </w:abstractNum>
-  <w:abstractNum w:abstractNumId="4" w15:restartNumberingAfterBreak="0">
+  <w:abstractNum w:abstractNumId="5" w15:restartNumberingAfterBreak="0">
     <w:nsid w:val="3B3B023C"/>
     <w:multiLevelType w:val="multilevel"/>
     <w:tmpl w:val="0809001F"/>
@@ -3965,7 +5684,7 @@
       </w:pPr>
     </w:lvl>
   </w:abstractNum>
-  <w:abstractNum w:abstractNumId="5" w15:restartNumberingAfterBreak="0">
+  <w:abstractNum w:abstractNumId="6" w15:restartNumberingAfterBreak="0">
     <w:nsid w:val="41661A4D"/>
     <w:multiLevelType w:val="multilevel"/>
     <w:tmpl w:val="0809001F"/>
@@ -4051,7 +5770,7 @@
       </w:pPr>
     </w:lvl>
   </w:abstractNum>
-  <w:abstractNum w:abstractNumId="6" w15:restartNumberingAfterBreak="0">
+  <w:abstractNum w:abstractNumId="7" w15:restartNumberingAfterBreak="0">
     <w:nsid w:val="47222795"/>
     <w:multiLevelType w:val="multilevel"/>
     <w:tmpl w:val="0809001F"/>
@@ -4137,7 +5856,7 @@
       </w:pPr>
     </w:lvl>
   </w:abstractNum>
-  <w:abstractNum w:abstractNumId="7" w15:restartNumberingAfterBreak="0">
+  <w:abstractNum w:abstractNumId="8" w15:restartNumberingAfterBreak="0">
     <w:nsid w:val="49586AFA"/>
     <w:multiLevelType w:val="multilevel"/>
     <w:tmpl w:val="B6F8CEA0"/>
@@ -4223,7 +5942,7 @@
       </w:pPr>
     </w:lvl>
   </w:abstractNum>
-  <w:abstractNum w:abstractNumId="8" w15:restartNumberingAfterBreak="0">
+  <w:abstractNum w:abstractNumId="9" w15:restartNumberingAfterBreak="0">
     <w:nsid w:val="4B6D50E8"/>
     <w:multiLevelType w:val="multilevel"/>
     <w:tmpl w:val="0809001F"/>
@@ -4309,7 +6028,7 @@
       </w:pPr>
     </w:lvl>
   </w:abstractNum>
-  <w:abstractNum w:abstractNumId="9" w15:restartNumberingAfterBreak="0">
+  <w:abstractNum w:abstractNumId="10" w15:restartNumberingAfterBreak="0">
     <w:nsid w:val="4FA2437D"/>
     <w:multiLevelType w:val="multilevel"/>
     <w:tmpl w:val="0809001F"/>
@@ -4395,7 +6114,7 @@
       </w:pPr>
     </w:lvl>
   </w:abstractNum>
-  <w:abstractNum w:abstractNumId="10" w15:restartNumberingAfterBreak="0">
+  <w:abstractNum w:abstractNumId="11" w15:restartNumberingAfterBreak="0">
     <w:nsid w:val="52166482"/>
     <w:multiLevelType w:val="multilevel"/>
     <w:tmpl w:val="0809001F"/>
@@ -4481,7 +6200,7 @@
       </w:pPr>
     </w:lvl>
   </w:abstractNum>
-  <w:abstractNum w:abstractNumId="11" w15:restartNumberingAfterBreak="0">
+  <w:abstractNum w:abstractNumId="12" w15:restartNumberingAfterBreak="0">
     <w:nsid w:val="541F702A"/>
     <w:multiLevelType w:val="multilevel"/>
     <w:tmpl w:val="0809001F"/>
@@ -4567,7 +6286,7 @@
       </w:pPr>
     </w:lvl>
   </w:abstractNum>
-  <w:abstractNum w:abstractNumId="12" w15:restartNumberingAfterBreak="0">
+  <w:abstractNum w:abstractNumId="13" w15:restartNumberingAfterBreak="0">
     <w:nsid w:val="580D3650"/>
     <w:multiLevelType w:val="multilevel"/>
     <w:tmpl w:val="5E7C0E8A"/>
@@ -4653,7 +6372,7 @@
       </w:pPr>
     </w:lvl>
   </w:abstractNum>
-  <w:abstractNum w:abstractNumId="13" w15:restartNumberingAfterBreak="0">
+  <w:abstractNum w:abstractNumId="14" w15:restartNumberingAfterBreak="0">
     <w:nsid w:val="609B67F8"/>
     <w:multiLevelType w:val="multilevel"/>
     <w:tmpl w:val="0809001F"/>
@@ -4739,7 +6458,7 @@
       </w:pPr>
     </w:lvl>
   </w:abstractNum>
-  <w:abstractNum w:abstractNumId="14" w15:restartNumberingAfterBreak="0">
+  <w:abstractNum w:abstractNumId="15" w15:restartNumberingAfterBreak="0">
     <w:nsid w:val="617649E7"/>
     <w:multiLevelType w:val="multilevel"/>
     <w:tmpl w:val="0809001F"/>
@@ -4825,7 +6544,7 @@
       </w:pPr>
     </w:lvl>
   </w:abstractNum>
-  <w:abstractNum w:abstractNumId="15" w15:restartNumberingAfterBreak="0">
+  <w:abstractNum w:abstractNumId="16" w15:restartNumberingAfterBreak="0">
     <w:nsid w:val="636F6841"/>
     <w:multiLevelType w:val="multilevel"/>
     <w:tmpl w:val="0809001F"/>
@@ -4911,7 +6630,7 @@
       </w:pPr>
     </w:lvl>
   </w:abstractNum>
-  <w:abstractNum w:abstractNumId="16" w15:restartNumberingAfterBreak="0">
+  <w:abstractNum w:abstractNumId="17" w15:restartNumberingAfterBreak="0">
     <w:nsid w:val="65496EC0"/>
     <w:multiLevelType w:val="multilevel"/>
     <w:tmpl w:val="0809001F"/>
@@ -4997,7 +6716,7 @@
       </w:pPr>
     </w:lvl>
   </w:abstractNum>
-  <w:abstractNum w:abstractNumId="17" w15:restartNumberingAfterBreak="0">
+  <w:abstractNum w:abstractNumId="18" w15:restartNumberingAfterBreak="0">
     <w:nsid w:val="6A353968"/>
     <w:multiLevelType w:val="multilevel"/>
     <w:tmpl w:val="0809001F"/>
@@ -5083,7 +6802,7 @@
       </w:pPr>
     </w:lvl>
   </w:abstractNum>
-  <w:abstractNum w:abstractNumId="18" w15:restartNumberingAfterBreak="0">
+  <w:abstractNum w:abstractNumId="19" w15:restartNumberingAfterBreak="0">
     <w:nsid w:val="70693A35"/>
     <w:multiLevelType w:val="multilevel"/>
     <w:tmpl w:val="0809001F"/>
@@ -5169,7 +6888,7 @@
       </w:pPr>
     </w:lvl>
   </w:abstractNum>
-  <w:abstractNum w:abstractNumId="19" w15:restartNumberingAfterBreak="0">
+  <w:abstractNum w:abstractNumId="20" w15:restartNumberingAfterBreak="0">
     <w:nsid w:val="7F064BF9"/>
     <w:multiLevelType w:val="multilevel"/>
     <w:tmpl w:val="0809001F"/>
@@ -5256,64 +6975,67 @@
     </w:lvl>
   </w:abstractNum>
   <w:num w:numId="1" w16cid:durableId="993798088">
-    <w:abstractNumId w:val="9"/>
+    <w:abstractNumId w:val="10"/>
   </w:num>
   <w:num w:numId="2" w16cid:durableId="1397359174">
-    <w:abstractNumId w:val="16"/>
+    <w:abstractNumId w:val="17"/>
   </w:num>
   <w:num w:numId="3" w16cid:durableId="1330720075">
-    <w:abstractNumId w:val="7"/>
+    <w:abstractNumId w:val="8"/>
   </w:num>
   <w:num w:numId="4" w16cid:durableId="1319573964">
-    <w:abstractNumId w:val="14"/>
+    <w:abstractNumId w:val="15"/>
   </w:num>
   <w:num w:numId="5" w16cid:durableId="431169034">
     <w:abstractNumId w:val="1"/>
   </w:num>
   <w:num w:numId="6" w16cid:durableId="139814923">
-    <w:abstractNumId w:val="6"/>
+    <w:abstractNumId w:val="7"/>
   </w:num>
   <w:num w:numId="7" w16cid:durableId="1806507998">
-    <w:abstractNumId w:val="12"/>
+    <w:abstractNumId w:val="13"/>
   </w:num>
   <w:num w:numId="8" w16cid:durableId="1603801201">
     <w:abstractNumId w:val="2"/>
   </w:num>
   <w:num w:numId="9" w16cid:durableId="545145629">
-    <w:abstractNumId w:val="18"/>
+    <w:abstractNumId w:val="19"/>
   </w:num>
   <w:num w:numId="10" w16cid:durableId="2082560806">
-    <w:abstractNumId w:val="19"/>
+    <w:abstractNumId w:val="20"/>
   </w:num>
   <w:num w:numId="11" w16cid:durableId="1751074078">
-    <w:abstractNumId w:val="15"/>
+    <w:abstractNumId w:val="16"/>
   </w:num>
   <w:num w:numId="12" w16cid:durableId="577832927">
-    <w:abstractNumId w:val="3"/>
+    <w:abstractNumId w:val="4"/>
   </w:num>
   <w:num w:numId="13" w16cid:durableId="1319387052">
-    <w:abstractNumId w:val="17"/>
+    <w:abstractNumId w:val="18"/>
   </w:num>
   <w:num w:numId="14" w16cid:durableId="647320738">
     <w:abstractNumId w:val="0"/>
   </w:num>
   <w:num w:numId="15" w16cid:durableId="1913662812">
-    <w:abstractNumId w:val="8"/>
+    <w:abstractNumId w:val="9"/>
   </w:num>
   <w:num w:numId="16" w16cid:durableId="135994147">
-    <w:abstractNumId w:val="4"/>
+    <w:abstractNumId w:val="5"/>
   </w:num>
   <w:num w:numId="17" w16cid:durableId="1279533433">
-    <w:abstractNumId w:val="13"/>
+    <w:abstractNumId w:val="14"/>
   </w:num>
   <w:num w:numId="18" w16cid:durableId="427891504">
-    <w:abstractNumId w:val="5"/>
+    <w:abstractNumId w:val="6"/>
   </w:num>
   <w:num w:numId="19" w16cid:durableId="809789508">
-    <w:abstractNumId w:val="10"/>
+    <w:abstractNumId w:val="11"/>
   </w:num>
   <w:num w:numId="20" w16cid:durableId="1653755901">
-    <w:abstractNumId w:val="11"/>
+    <w:abstractNumId w:val="12"/>
+  </w:num>
+  <w:num w:numId="21" w16cid:durableId="570116775">
+    <w:abstractNumId w:val="3"/>
   </w:num>
 </w:numbering>
 </file>
@@ -6340,7 +8062,7 @@
         </b:NameList>
       </b:Author>
     </b:Author>
-    <b:RefOrder>9</b:RefOrder>
+    <b:RefOrder>12</b:RefOrder>
   </b:Source>
   <b:Source>
     <b:Tag>Ala22</b:Tag>
@@ -6425,7 +8147,7 @@
     <b:MonthAccessed>06</b:MonthAccessed>
     <b:DayAccessed>10</b:DayAccessed>
     <b:URL>https://paperswithcode.com/task/change-point-detection/codeless</b:URL>
-    <b:RefOrder>10</b:RefOrder>
+    <b:RefOrder>13</b:RefOrder>
   </b:Source>
   <b:Source>
     <b:Tag>Kil12</b:Tag>
@@ -6492,11 +8214,77 @@
     <b:URL>https://github.com/theovincent/CPDE</b:URL>
     <b:RefOrder>7</b:RefOrder>
   </b:Source>
+  <b:Source>
+    <b:Tag>DeR21</b:Tag>
+    <b:SourceType>InternetSite</b:SourceType>
+    <b:Guid>{05221915-ABE1-41B8-8EB0-324DCBAE172E}</b:Guid>
+    <b:Author>
+      <b:Author>
+        <b:NameList>
+          <b:Person>
+            <b:Last>De Ryck</b:Last>
+            <b:First>Tim</b:First>
+            <b:Middle>and De Vos, Maarten and Bertrand, Alexander</b:Middle>
+          </b:Person>
+        </b:NameList>
+      </b:Author>
+    </b:Author>
+    <b:Title>https://github.com/deryckt/TIRE</b:Title>
+    <b:Year>2021</b:Year>
+    <b:YearAccessed>2022</b:YearAccessed>
+    <b:MonthAccessed>06</b:MonthAccessed>
+    <b:DayAccessed>1</b:DayAccessed>
+    <b:URL>https://github.com/deryckt/TIRE</b:URL>
+    <b:RefOrder>9</b:RefOrder>
+  </b:Source>
+  <b:Source>
+    <b:Tag>DeR211</b:Tag>
+    <b:SourceType>JournalArticle</b:SourceType>
+    <b:Guid>{53A18AE1-B373-4A1A-843F-5A02E117996E}</b:Guid>
+    <b:Title>Change point detection in time series data using autoencoders with a time-invariant representation.</b:Title>
+    <b:Year>2021</b:Year>
+    <b:Author>
+      <b:Author>
+        <b:NameList>
+          <b:Person>
+            <b:Last>De Ryck</b:Last>
+            <b:First>T.,</b:First>
+            <b:Middle>De Vos, M. and Bertrand, A.,</b:Middle>
+          </b:Person>
+        </b:NameList>
+      </b:Author>
+    </b:Author>
+    <b:JournalName>EEE Transactions on Signal Processing</b:JournalName>
+    <b:Pages>3515-3524</b:Pages>
+    <b:Volume>69</b:Volume>
+    <b:RefOrder>10</b:RefOrder>
+  </b:Source>
+  <b:Source>
+    <b:Tag>htt221</b:Tag>
+    <b:SourceType>InternetSite</b:SourceType>
+    <b:Guid>{7D4743C3-493E-4F37-BC26-6D23B10B80AC}</b:Guid>
+    <b:Title>https://docs.scipy.org/doc/scipy/reference/generated/scipy.signal.find_peaks.html</b:Title>
+    <b:Year>2022</b:Year>
+    <b:Author>
+      <b:Author>
+        <b:NameList>
+          <b:Person>
+            <b:Last>https://docs.scipy.org/</b:Last>
+          </b:Person>
+        </b:NameList>
+      </b:Author>
+    </b:Author>
+    <b:YearAccessed>2022</b:YearAccessed>
+    <b:MonthAccessed>7</b:MonthAccessed>
+    <b:DayAccessed>5</b:DayAccessed>
+    <b:URL>https://docs.scipy.org/doc/scipy/reference/generated/scipy.signal.find_peaks.html</b:URL>
+    <b:RefOrder>11</b:RefOrder>
+  </b:Source>
 </b:Sources>
 </file>
 
 <file path=customXml/itemProps1.xml><?xml version="1.0" encoding="utf-8"?>
-<ds:datastoreItem xmlns:ds="http://schemas.openxmlformats.org/officeDocument/2006/customXml" ds:itemID="{F915E46F-BE04-482B-B91C-0939A43EF4D9}">
+<ds:datastoreItem xmlns:ds="http://schemas.openxmlformats.org/officeDocument/2006/customXml" ds:itemID="{CE34544D-6087-401E-894A-BFE21E06B296}">
   <ds:schemaRefs>
     <ds:schemaRef ds:uri="http://schemas.openxmlformats.org/officeDocument/2006/bibliography"/>
   </ds:schemaRefs>

</xml_diff>